<commit_message>
update report + adding graphs RL gravity 0.3 350
</commit_message>
<xml_diff>
--- a/Learning_to_Route/report/Report.docx
+++ b/Learning_to_Route/report/Report.docx
@@ -1451,7 +1451,7 @@
           <w:szCs w:val="36"/>
         </w:rPr>
       </w:pPr>
-      <w:bookmarkStart w:id="12" w:name="_Toc49770038"/>
+      <w:bookmarkStart w:id="6" w:name="_Toc49770038"/>
       <w:r>
         <w:rPr>
           <w:sz w:val="36"/>
@@ -1460,7 +1460,7 @@
         <w:lastRenderedPageBreak/>
         <w:t>Introduction</w:t>
       </w:r>
-      <w:bookmarkEnd w:id="12"/>
+      <w:bookmarkEnd w:id="6"/>
     </w:p>
     <w:p>
       <w:pPr>
@@ -1490,18 +1490,9 @@
           <w:szCs w:val="24"/>
           <w:shd w:val="clear" w:color="auto" w:fill="FFFFFF"/>
         </w:rPr>
-        <w:t>Valadarsky, A., Schapira, M., Shahaf, D., &amp; Tamar, A. (2017, November). Learning to route</w:t>
-      </w:r>
-      <w:r>
-        <w:rPr>
-          <w:rFonts w:cstheme="minorHAnsi"/>
-          <w:color w:val="222222"/>
-          <w:sz w:val="24"/>
-          <w:szCs w:val="24"/>
-          <w:shd w:val="clear" w:color="auto" w:fill="FFFFFF"/>
-        </w:rPr>
-        <w:t>. In </w:t>
-      </w:r>
+        <w:t xml:space="preserve">Valadarsky, A., </w:t>
+      </w:r>
+      <w:proofErr w:type="spellStart"/>
       <w:r>
         <w:rPr>
           <w:rFonts w:cstheme="minorHAnsi"/>
@@ -1512,6 +1503,67 @@
           <w:szCs w:val="24"/>
           <w:shd w:val="clear" w:color="auto" w:fill="FFFFFF"/>
         </w:rPr>
+        <w:t>Schapira</w:t>
+      </w:r>
+      <w:proofErr w:type="spellEnd"/>
+      <w:r>
+        <w:rPr>
+          <w:rFonts w:cstheme="minorHAnsi"/>
+          <w:i/>
+          <w:iCs/>
+          <w:color w:val="222222"/>
+          <w:sz w:val="24"/>
+          <w:szCs w:val="24"/>
+          <w:shd w:val="clear" w:color="auto" w:fill="FFFFFF"/>
+        </w:rPr>
+        <w:t xml:space="preserve">, M., </w:t>
+      </w:r>
+      <w:proofErr w:type="spellStart"/>
+      <w:r>
+        <w:rPr>
+          <w:rFonts w:cstheme="minorHAnsi"/>
+          <w:i/>
+          <w:iCs/>
+          <w:color w:val="222222"/>
+          <w:sz w:val="24"/>
+          <w:szCs w:val="24"/>
+          <w:shd w:val="clear" w:color="auto" w:fill="FFFFFF"/>
+        </w:rPr>
+        <w:t>Shahaf</w:t>
+      </w:r>
+      <w:proofErr w:type="spellEnd"/>
+      <w:r>
+        <w:rPr>
+          <w:rFonts w:cstheme="minorHAnsi"/>
+          <w:i/>
+          <w:iCs/>
+          <w:color w:val="222222"/>
+          <w:sz w:val="24"/>
+          <w:szCs w:val="24"/>
+          <w:shd w:val="clear" w:color="auto" w:fill="FFFFFF"/>
+        </w:rPr>
+        <w:t>, D., &amp; Tamar, A. (2017, November). Learning to route</w:t>
+      </w:r>
+      <w:r>
+        <w:rPr>
+          <w:rFonts w:cstheme="minorHAnsi"/>
+          <w:color w:val="222222"/>
+          <w:sz w:val="24"/>
+          <w:szCs w:val="24"/>
+          <w:shd w:val="clear" w:color="auto" w:fill="FFFFFF"/>
+        </w:rPr>
+        <w:t>. In </w:t>
+      </w:r>
+      <w:r>
+        <w:rPr>
+          <w:rFonts w:cstheme="minorHAnsi"/>
+          <w:i/>
+          <w:iCs/>
+          <w:color w:val="222222"/>
+          <w:sz w:val="24"/>
+          <w:szCs w:val="24"/>
+          <w:shd w:val="clear" w:color="auto" w:fill="FFFFFF"/>
+        </w:rPr>
         <w:t>Proceedings of the 16th ACM workshop on hot topics in networks</w:t>
       </w:r>
       <w:r>
@@ -1929,7 +1981,7 @@
           <w:szCs w:val="36"/>
         </w:rPr>
       </w:pPr>
-      <w:bookmarkStart w:id="13" w:name="_Toc49770039"/>
+      <w:bookmarkStart w:id="7" w:name="_Toc49770039"/>
       <w:r>
         <w:rPr>
           <w:sz w:val="36"/>
@@ -1938,7 +1990,7 @@
         <w:lastRenderedPageBreak/>
         <w:t xml:space="preserve">Definition of the </w:t>
       </w:r>
-      <w:bookmarkEnd w:id="13"/>
+      <w:bookmarkEnd w:id="7"/>
       <w:r>
         <w:rPr>
           <w:sz w:val="36"/>
@@ -2159,10 +2211,10 @@
             <v:path o:extrusionok="f" gradientshapeok="t" o:connecttype="rect"/>
             <o:lock v:ext="edit" aspectratio="t"/>
           </v:shapetype>
-          <v:shape id="_x0000_i1051" type="#_x0000_t75" style="width:18pt;height:15pt" o:ole="">
+          <v:shape id="_x0000_i1025" type="#_x0000_t75" style="width:18pt;height:15pt" o:ole="">
             <v:imagedata r:id="rId8" o:title=""/>
           </v:shape>
-          <o:OLEObject Type="Embed" ProgID="Equation.DSMT4" ShapeID="_x0000_i1051" DrawAspect="Content" ObjectID="_1660476417" r:id="rId9"/>
+          <o:OLEObject Type="Embed" ProgID="Equation.DSMT4" ShapeID="_x0000_i1025" DrawAspect="Content" ObjectID="_1660476432" r:id="rId9"/>
         </w:object>
       </w:r>
       <w:r>
@@ -2220,10 +2272,10 @@
           <w:position w:val="-6"/>
         </w:rPr>
         <w:object w:dxaOrig="139" w:dyaOrig="260" w14:anchorId="1BF6DDB4">
-          <v:shape id="_x0000_i1053" type="#_x0000_t75" style="width:6.95pt;height:13pt" o:ole="">
+          <v:shape id="_x0000_i1026" type="#_x0000_t75" style="width:6.95pt;height:13pt" o:ole="">
             <v:imagedata r:id="rId10" o:title=""/>
           </v:shape>
-          <o:OLEObject Type="Embed" ProgID="Equation.DSMT4" ShapeID="_x0000_i1053" DrawAspect="Content" ObjectID="_1660476418" r:id="rId11"/>
+          <o:OLEObject Type="Embed" ProgID="Equation.DSMT4" ShapeID="_x0000_i1026" DrawAspect="Content" ObjectID="_1660476433" r:id="rId11"/>
         </w:object>
       </w:r>
       <w:r>
@@ -2241,10 +2293,10 @@
           <w:position w:val="-10"/>
         </w:rPr>
         <w:object w:dxaOrig="200" w:dyaOrig="300" w14:anchorId="533D613B">
-          <v:shape id="_x0000_i1055" type="#_x0000_t75" style="width:10pt;height:15pt" o:ole="">
+          <v:shape id="_x0000_i1027" type="#_x0000_t75" style="width:10pt;height:15pt" o:ole="">
             <v:imagedata r:id="rId12" o:title=""/>
           </v:shape>
-          <o:OLEObject Type="Embed" ProgID="Equation.DSMT4" ShapeID="_x0000_i1055" DrawAspect="Content" ObjectID="_1660476419" r:id="rId13"/>
+          <o:OLEObject Type="Embed" ProgID="Equation.DSMT4" ShapeID="_x0000_i1027" DrawAspect="Content" ObjectID="_1660476434" r:id="rId13"/>
         </w:object>
       </w:r>
       <w:r>
@@ -2597,7 +2649,7 @@
           <v:shape id="_x0000_i1028" type="#_x0000_t75" style="width:292pt;height:34.95pt" o:ole="">
             <v:imagedata r:id="rId14" o:title=""/>
           </v:shape>
-          <o:OLEObject Type="Embed" ProgID="Equation.DSMT4" ShapeID="_x0000_i1028" DrawAspect="Content" ObjectID="_1660476420" r:id="rId15"/>
+          <o:OLEObject Type="Embed" ProgID="Equation.DSMT4" ShapeID="_x0000_i1028" DrawAspect="Content" ObjectID="_1660476435" r:id="rId15"/>
         </w:object>
       </w:r>
     </w:p>
@@ -2735,47 +2787,7 @@
           <w:szCs w:val="24"/>
           <w:shd w:val="clear" w:color="auto" w:fill="FFFFFF"/>
         </w:rPr>
-        <w:t xml:space="preserve">For all the evaluations the </w:t>
-      </w:r>
-      <w:r>
-        <w:rPr>
-          <w:rFonts w:cstheme="minorHAnsi"/>
-          <w:color w:val="222222"/>
-          <w:sz w:val="24"/>
-          <w:szCs w:val="24"/>
-          <w:shd w:val="clear" w:color="auto" w:fill="FFFFFF"/>
-        </w:rPr>
-        <w:t>gaussian</w:t>
-      </w:r>
-      <w:r>
-        <w:rPr>
-          <w:rFonts w:cstheme="minorHAnsi"/>
-          <w:color w:val="222222"/>
-          <w:sz w:val="24"/>
-          <w:szCs w:val="24"/>
-          <w:shd w:val="clear" w:color="auto" w:fill="FFFFFF"/>
-        </w:rPr>
-        <w:t>s</w:t>
-      </w:r>
-      <w:r>
-        <w:rPr>
-          <w:rFonts w:cstheme="minorHAnsi"/>
-          <w:color w:val="222222"/>
-          <w:sz w:val="24"/>
-          <w:szCs w:val="24"/>
-          <w:shd w:val="clear" w:color="auto" w:fill="FFFFFF"/>
-        </w:rPr>
-        <w:t xml:space="preserve"> </w:t>
-      </w:r>
-      <w:r>
-        <w:rPr>
-          <w:rFonts w:cstheme="minorHAnsi"/>
-          <w:color w:val="222222"/>
-          <w:sz w:val="24"/>
-          <w:szCs w:val="24"/>
-          <w:shd w:val="clear" w:color="auto" w:fill="FFFFFF"/>
-        </w:rPr>
-        <w:t xml:space="preserve">distributions are: </w:t>
+        <w:t xml:space="preserve">For all the evaluations the gaussians distributions are: </w:t>
       </w:r>
       <w:r>
         <w:rPr>
@@ -2785,10 +2797,10 @@
           <w:szCs w:val="24"/>
         </w:rPr>
         <w:object w:dxaOrig="1180" w:dyaOrig="400" w14:anchorId="6F33A910">
-          <v:shape id="_x0000_i1056" type="#_x0000_t75" style="width:59pt;height:20pt" o:ole="">
+          <v:shape id="_x0000_i1029" type="#_x0000_t75" style="width:59pt;height:20pt" o:ole="">
             <v:imagedata r:id="rId16" o:title=""/>
           </v:shape>
-          <o:OLEObject Type="Embed" ProgID="Equation.DSMT4" ShapeID="_x0000_i1056" DrawAspect="Content" ObjectID="_1660476421" r:id="rId17"/>
+          <o:OLEObject Type="Embed" ProgID="Equation.DSMT4" ShapeID="_x0000_i1029" DrawAspect="Content" ObjectID="_1660476436" r:id="rId17"/>
         </w:object>
       </w:r>
       <w:r>
@@ -2807,10 +2819,10 @@
           <w:szCs w:val="24"/>
         </w:rPr>
         <w:object w:dxaOrig="1140" w:dyaOrig="400" w14:anchorId="2EEB6AF2">
-          <v:shape id="_x0000_i1059" type="#_x0000_t75" style="width:57pt;height:20pt" o:ole="">
+          <v:shape id="_x0000_i1030" type="#_x0000_t75" style="width:57pt;height:20pt" o:ole="">
             <v:imagedata r:id="rId18" o:title=""/>
           </v:shape>
-          <o:OLEObject Type="Embed" ProgID="Equation.DSMT4" ShapeID="_x0000_i1059" DrawAspect="Content" ObjectID="_1660476422" r:id="rId19"/>
+          <o:OLEObject Type="Embed" ProgID="Equation.DSMT4" ShapeID="_x0000_i1030" DrawAspect="Content" ObjectID="_1660476437" r:id="rId19"/>
         </w:object>
       </w:r>
       <w:r>
@@ -2860,71 +2872,528 @@
           <w:szCs w:val="36"/>
         </w:rPr>
       </w:pPr>
-      <w:bookmarkStart w:id="14" w:name="_Toc49770040"/>
+      <w:bookmarkStart w:id="8" w:name="_Toc49770040"/>
       <w:r>
         <w:rPr>
           <w:sz w:val="36"/>
           <w:szCs w:val="36"/>
         </w:rPr>
         <w:lastRenderedPageBreak/>
-        <w:t>Baseline</w:t>
+        <w:t xml:space="preserve">Baselines - </w:t>
       </w:r>
       <w:r>
         <w:rPr>
           <w:sz w:val="36"/>
           <w:szCs w:val="36"/>
         </w:rPr>
-        <w:t xml:space="preserve">s - </w:t>
-      </w:r>
-      <w:r>
+        <w:t>Optimal Routing</w:t>
+      </w:r>
+      <w:bookmarkEnd w:id="8"/>
+    </w:p>
+    <w:p>
+      <w:r>
+        <w:rPr>
+          <w:rFonts w:cstheme="minorHAnsi"/>
+          <w:color w:val="222222"/>
+          <w:sz w:val="24"/>
+          <w:szCs w:val="24"/>
+          <w:shd w:val="clear" w:color="auto" w:fill="FFFFFF"/>
+        </w:rPr>
+        <w:t>To</w:t>
+      </w:r>
+      <w:r>
+        <w:rPr>
+          <w:rFonts w:cstheme="minorHAnsi"/>
+          <w:color w:val="222222"/>
+          <w:sz w:val="24"/>
+          <w:szCs w:val="24"/>
+          <w:shd w:val="clear" w:color="auto" w:fill="FFFFFF"/>
+        </w:rPr>
+        <w:t xml:space="preserve"> evaluate the models and techniques that were developed by the paper's writer</w:t>
+      </w:r>
+      <w:r>
+        <w:rPr>
+          <w:rFonts w:cstheme="minorHAnsi"/>
+          <w:color w:val="222222"/>
+          <w:sz w:val="24"/>
+          <w:szCs w:val="24"/>
+          <w:shd w:val="clear" w:color="auto" w:fill="FFFFFF"/>
+        </w:rPr>
+        <w:t>s</w:t>
+      </w:r>
+      <w:r>
+        <w:rPr>
+          <w:rFonts w:cstheme="minorHAnsi"/>
+          <w:color w:val="222222"/>
+          <w:sz w:val="24"/>
+          <w:szCs w:val="24"/>
+          <w:shd w:val="clear" w:color="auto" w:fill="FFFFFF"/>
+        </w:rPr>
+        <w:t xml:space="preserve"> they define a reference baseline which is based on </w:t>
+      </w:r>
+      <w:r>
+        <w:rPr>
+          <w:rFonts w:cstheme="minorHAnsi"/>
+          <w:b/>
+          <w:bCs/>
+          <w:color w:val="222222"/>
+          <w:sz w:val="24"/>
+          <w:szCs w:val="24"/>
+          <w:shd w:val="clear" w:color="auto" w:fill="FFFFFF"/>
+        </w:rPr>
+        <w:t>load balancing</w:t>
+      </w:r>
+      <w:r>
+        <w:rPr>
+          <w:rFonts w:cstheme="minorHAnsi"/>
+          <w:color w:val="222222"/>
+          <w:sz w:val="24"/>
+          <w:szCs w:val="24"/>
+          <w:shd w:val="clear" w:color="auto" w:fill="FFFFFF"/>
+        </w:rPr>
+        <w:t>.</w:t>
+      </w:r>
+    </w:p>
+    <w:p>
+      <w:r>
+        <w:rPr>
+          <w:rFonts w:cstheme="minorHAnsi"/>
+          <w:color w:val="222222"/>
+          <w:sz w:val="24"/>
+          <w:szCs w:val="24"/>
+          <w:shd w:val="clear" w:color="auto" w:fill="FFFFFF"/>
+        </w:rPr>
+        <w:t>The optimal routing criteria is defined as</w:t>
+      </w:r>
+      <w:r>
+        <w:rPr>
+          <w:rFonts w:cstheme="minorHAnsi"/>
+          <w:color w:val="222222"/>
+          <w:sz w:val="24"/>
+          <w:szCs w:val="24"/>
+          <w:shd w:val="clear" w:color="auto" w:fill="FFFFFF"/>
+        </w:rPr>
+        <w:t xml:space="preserve"> the </w:t>
+      </w:r>
+      <w:r>
+        <w:rPr>
+          <w:rFonts w:cstheme="minorHAnsi"/>
+          <w:b/>
+          <w:bCs/>
+          <w:color w:val="222222"/>
+          <w:sz w:val="24"/>
+          <w:szCs w:val="24"/>
+          <w:shd w:val="clear" w:color="auto" w:fill="FFFFFF"/>
+        </w:rPr>
+        <w:t>minimization of maximum link utilization</w:t>
+      </w:r>
+      <w:r>
+        <w:rPr>
+          <w:rFonts w:cstheme="minorHAnsi"/>
+          <w:color w:val="222222"/>
+          <w:sz w:val="24"/>
+          <w:szCs w:val="24"/>
+          <w:shd w:val="clear" w:color="auto" w:fill="FFFFFF"/>
+        </w:rPr>
+        <w:t xml:space="preserve">, </w:t>
+      </w:r>
+      <w:r>
+        <w:rPr>
+          <w:rFonts w:cstheme="minorHAnsi"/>
+          <w:color w:val="222222"/>
+          <w:sz w:val="24"/>
+          <w:szCs w:val="24"/>
+          <w:shd w:val="clear" w:color="auto" w:fill="FFFFFF"/>
+        </w:rPr>
+        <w:t>minimize the most congested link</w:t>
+      </w:r>
+      <w:r>
+        <w:rPr>
+          <w:rFonts w:cstheme="minorHAnsi"/>
+          <w:color w:val="222222"/>
+          <w:sz w:val="24"/>
+          <w:szCs w:val="24"/>
+          <w:shd w:val="clear" w:color="auto" w:fill="FFFFFF"/>
+        </w:rPr>
+        <w:t>, the mathematic expression is:</w:t>
+      </w:r>
+      <w:r>
+        <w:rPr>
+          <w:rFonts w:cstheme="minorHAnsi"/>
+          <w:color w:val="222222"/>
+          <w:sz w:val="24"/>
+          <w:szCs w:val="24"/>
+          <w:shd w:val="clear" w:color="auto" w:fill="FFFFFF"/>
+        </w:rPr>
+        <w:br/>
+      </w:r>
+      <w:r>
+        <w:rPr>
+          <w:position w:val="-48"/>
+        </w:rPr>
+        <w:object w:dxaOrig="2260" w:dyaOrig="1500" w14:anchorId="6D43590D">
+          <v:shape id="_x0000_i1031" type="#_x0000_t75" style="width:113pt;height:74.85pt" o:ole="">
+            <v:imagedata r:id="rId20" o:title=""/>
+          </v:shape>
+          <o:OLEObject Type="Embed" ProgID="Equation.DSMT4" ShapeID="_x0000_i1031" DrawAspect="Content" ObjectID="_1660476438" r:id="rId21"/>
+        </w:object>
+      </w:r>
+    </w:p>
+    <w:p>
+      <w:pPr>
+        <w:rPr>
+          <w:rFonts w:cstheme="minorHAnsi"/>
+          <w:color w:val="222222"/>
+          <w:sz w:val="24"/>
+          <w:szCs w:val="24"/>
+          <w:shd w:val="clear" w:color="auto" w:fill="FFFFFF"/>
+        </w:rPr>
+      </w:pPr>
+      <w:r>
+        <w:rPr>
+          <w:rFonts w:cstheme="minorHAnsi"/>
+          <w:color w:val="222222"/>
+          <w:sz w:val="24"/>
+          <w:szCs w:val="24"/>
+          <w:shd w:val="clear" w:color="auto" w:fill="FFFFFF"/>
+        </w:rPr>
+        <w:t>These criteria can be formulated as an optimization problem as follow:</w:t>
+      </w:r>
+    </w:p>
+    <w:p>
+      <w:pPr>
+        <w:rPr>
+          <w:rFonts w:cstheme="minorHAnsi"/>
+          <w:color w:val="222222"/>
+          <w:sz w:val="24"/>
+          <w:szCs w:val="24"/>
+          <w:shd w:val="clear" w:color="auto" w:fill="FFFFFF"/>
+        </w:rPr>
+      </w:pPr>
+      <w:r>
+        <w:rPr>
+          <w:position w:val="-250"/>
+        </w:rPr>
+        <w:object w:dxaOrig="7020" w:dyaOrig="5120" w14:anchorId="28F99418">
+          <v:shape id="_x0000_i1032" type="#_x0000_t75" style="width:351pt;height:256pt" o:ole="">
+            <v:imagedata r:id="rId22" o:title=""/>
+          </v:shape>
+          <o:OLEObject Type="Embed" ProgID="Equation.DSMT4" ShapeID="_x0000_i1032" DrawAspect="Content" ObjectID="_1660476439" r:id="rId23"/>
+        </w:object>
+      </w:r>
+    </w:p>
+    <w:p>
+      <w:pPr>
+        <w:rPr>
+          <w:sz w:val="24"/>
+          <w:szCs w:val="24"/>
+        </w:rPr>
+      </w:pPr>
+      <w:r>
+        <w:rPr>
+          <w:rFonts w:cstheme="minorHAnsi"/>
+          <w:color w:val="222222"/>
+          <w:sz w:val="24"/>
+          <w:szCs w:val="24"/>
+          <w:shd w:val="clear" w:color="auto" w:fill="FFFFFF"/>
+        </w:rPr>
+        <w:t xml:space="preserve">As this optimization problem define, all the constraints are linear expressions therefore, a linear programing solver (like </w:t>
+      </w:r>
+      <w:r>
+        <w:rPr>
+          <w:rFonts w:cstheme="minorHAnsi"/>
+          <w:color w:val="222222"/>
+          <w:sz w:val="24"/>
+          <w:szCs w:val="24"/>
+          <w:shd w:val="clear" w:color="auto" w:fill="FFFFFF"/>
+        </w:rPr>
+        <w:t>"</w:t>
+      </w:r>
+      <w:r>
+        <w:rPr>
+          <w:rFonts w:cstheme="minorHAnsi"/>
+          <w:color w:val="222222"/>
+          <w:sz w:val="24"/>
+          <w:szCs w:val="24"/>
+          <w:shd w:val="clear" w:color="auto" w:fill="FFFFFF"/>
+        </w:rPr>
+        <w:t>IBM – CPLEX</w:t>
+      </w:r>
+      <w:r>
+        <w:rPr>
+          <w:rFonts w:cstheme="minorHAnsi"/>
+          <w:color w:val="222222"/>
+          <w:sz w:val="24"/>
+          <w:szCs w:val="24"/>
+          <w:shd w:val="clear" w:color="auto" w:fill="FFFFFF"/>
+        </w:rPr>
+        <w:t>"</w:t>
+      </w:r>
+      <w:r>
+        <w:rPr>
+          <w:rFonts w:cstheme="minorHAnsi"/>
+          <w:color w:val="222222"/>
+          <w:sz w:val="24"/>
+          <w:szCs w:val="24"/>
+          <w:shd w:val="clear" w:color="auto" w:fill="FFFFFF"/>
+        </w:rPr>
+        <w:t xml:space="preserve"> or </w:t>
+      </w:r>
+      <w:r>
+        <w:rPr>
+          <w:rFonts w:cstheme="minorHAnsi"/>
+          <w:color w:val="222222"/>
+          <w:sz w:val="24"/>
+          <w:szCs w:val="24"/>
+          <w:shd w:val="clear" w:color="auto" w:fill="FFFFFF"/>
+        </w:rPr>
+        <w:t>"</w:t>
+      </w:r>
+      <w:proofErr w:type="spellStart"/>
+      <w:r>
+        <w:rPr>
+          <w:rFonts w:cstheme="minorHAnsi"/>
+          <w:color w:val="222222"/>
+          <w:sz w:val="24"/>
+          <w:szCs w:val="24"/>
+          <w:shd w:val="clear" w:color="auto" w:fill="FFFFFF"/>
+        </w:rPr>
+        <w:t>Gurobi</w:t>
+      </w:r>
+      <w:proofErr w:type="spellEnd"/>
+      <w:r>
+        <w:rPr>
+          <w:rFonts w:cstheme="minorHAnsi"/>
+          <w:color w:val="222222"/>
+          <w:sz w:val="24"/>
+          <w:szCs w:val="24"/>
+          <w:shd w:val="clear" w:color="auto" w:fill="FFFFFF"/>
+        </w:rPr>
+        <w:t>"</w:t>
+      </w:r>
+      <w:r>
+        <w:rPr>
+          <w:rFonts w:cstheme="minorHAnsi"/>
+          <w:color w:val="222222"/>
+          <w:sz w:val="24"/>
+          <w:szCs w:val="24"/>
+          <w:shd w:val="clear" w:color="auto" w:fill="FFFFFF"/>
+        </w:rPr>
+        <w:t>) can be used to solve it</w:t>
+      </w:r>
+      <w:r>
+        <w:rPr>
+          <w:rFonts w:cstheme="minorHAnsi"/>
+          <w:color w:val="222222"/>
+          <w:sz w:val="24"/>
+          <w:szCs w:val="24"/>
+          <w:shd w:val="clear" w:color="auto" w:fill="FFFFFF"/>
+        </w:rPr>
+        <w:t>, ("</w:t>
+      </w:r>
+      <w:proofErr w:type="spellStart"/>
+      <w:r>
+        <w:rPr>
+          <w:rFonts w:cstheme="minorHAnsi"/>
+          <w:color w:val="222222"/>
+          <w:sz w:val="24"/>
+          <w:szCs w:val="24"/>
+          <w:shd w:val="clear" w:color="auto" w:fill="FFFFFF"/>
+        </w:rPr>
+        <w:t>Gurobi</w:t>
+      </w:r>
+      <w:proofErr w:type="spellEnd"/>
+      <w:r>
+        <w:rPr>
+          <w:rFonts w:cstheme="minorHAnsi"/>
+          <w:color w:val="222222"/>
+          <w:sz w:val="24"/>
+          <w:szCs w:val="24"/>
+          <w:shd w:val="clear" w:color="auto" w:fill="FFFFFF"/>
+        </w:rPr>
+        <w:t>" had been used).</w:t>
+      </w:r>
+      <w:r>
+        <w:rPr>
+          <w:rFonts w:cstheme="minorHAnsi"/>
+          <w:color w:val="222222"/>
+          <w:sz w:val="24"/>
+          <w:szCs w:val="24"/>
+          <w:shd w:val="clear" w:color="auto" w:fill="FFFFFF"/>
+        </w:rPr>
+        <w:br/>
+      </w:r>
+      <w:r>
+        <w:rPr>
+          <w:rFonts w:cstheme="minorHAnsi"/>
+          <w:color w:val="222222"/>
+          <w:sz w:val="24"/>
+          <w:szCs w:val="24"/>
+          <w:shd w:val="clear" w:color="auto" w:fill="FFFFFF"/>
+        </w:rPr>
+        <w:t xml:space="preserve">The linear programming problem </w:t>
+      </w:r>
+      <w:r>
+        <w:rPr>
+          <w:rFonts w:cstheme="minorHAnsi"/>
+          <w:color w:val="222222"/>
+          <w:sz w:val="24"/>
+          <w:szCs w:val="24"/>
+          <w:shd w:val="clear" w:color="auto" w:fill="FFFFFF"/>
+        </w:rPr>
+        <w:t>includes</w:t>
+      </w:r>
+      <w:r>
+        <w:rPr>
+          <w:rFonts w:cstheme="minorHAnsi"/>
+          <w:color w:val="222222"/>
+          <w:sz w:val="24"/>
+          <w:szCs w:val="24"/>
+          <w:shd w:val="clear" w:color="auto" w:fill="FFFFFF"/>
+        </w:rPr>
+        <w:t xml:space="preserve"> </w:t>
+      </w:r>
+      <w:r>
+        <w:rPr>
+          <w:position w:val="-20"/>
+        </w:rPr>
+        <w:object w:dxaOrig="2020" w:dyaOrig="520" w14:anchorId="05289631">
+          <v:shape id="_x0000_i1033" type="#_x0000_t75" style="width:100.9pt;height:26pt" o:ole="">
+            <v:imagedata r:id="rId24" o:title=""/>
+          </v:shape>
+          <o:OLEObject Type="Embed" ProgID="Equation.DSMT4" ShapeID="_x0000_i1033" DrawAspect="Content" ObjectID="_1660476440" r:id="rId25"/>
+        </w:object>
+      </w:r>
+      <w:r>
+        <w:rPr>
+          <w:rFonts w:cstheme="minorHAnsi"/>
+          <w:color w:val="222222"/>
+          <w:sz w:val="24"/>
+          <w:szCs w:val="24"/>
+          <w:shd w:val="clear" w:color="auto" w:fill="FFFFFF"/>
+        </w:rPr>
+        <w:t xml:space="preserve"> variables and </w:t>
+      </w:r>
+      <w:r>
+        <w:rPr>
+          <w:position w:val="-20"/>
+        </w:rPr>
+        <w:object w:dxaOrig="2040" w:dyaOrig="520" w14:anchorId="0116986B">
+          <v:shape id="_x0000_i1034" type="#_x0000_t75" style="width:102pt;height:26pt" o:ole="">
+            <v:imagedata r:id="rId26" o:title=""/>
+          </v:shape>
+          <o:OLEObject Type="Embed" ProgID="Equation.DSMT4" ShapeID="_x0000_i1034" DrawAspect="Content" ObjectID="_1660476441" r:id="rId27"/>
+        </w:object>
+      </w:r>
+      <w:r>
+        <w:rPr>
+          <w:rFonts w:cstheme="minorHAnsi"/>
+          <w:color w:val="222222"/>
+          <w:sz w:val="24"/>
+          <w:szCs w:val="24"/>
+          <w:shd w:val="clear" w:color="auto" w:fill="FFFFFF"/>
+        </w:rPr>
+        <w:t>constrains.</w:t>
+      </w:r>
+      <w:r>
+        <w:rPr>
+          <w:sz w:val="24"/>
+          <w:szCs w:val="24"/>
+        </w:rPr>
+        <w:t xml:space="preserve"> </w:t>
+      </w:r>
+    </w:p>
+    <w:p>
+      <w:pPr>
+        <w:rPr>
+          <w:rFonts w:cstheme="minorHAnsi"/>
+          <w:color w:val="222222"/>
+          <w:sz w:val="24"/>
+          <w:szCs w:val="24"/>
+          <w:shd w:val="clear" w:color="auto" w:fill="FFFFFF"/>
+        </w:rPr>
+      </w:pPr>
+    </w:p>
+    <w:p>
+      <w:pPr>
+        <w:rPr>
+          <w:rFonts w:cstheme="minorHAnsi"/>
+          <w:color w:val="222222"/>
+          <w:sz w:val="24"/>
+          <w:szCs w:val="24"/>
+          <w:shd w:val="clear" w:color="auto" w:fill="FFFFFF"/>
+        </w:rPr>
+      </w:pPr>
+      <w:r>
+        <w:rPr>
+          <w:rFonts w:cstheme="minorHAnsi"/>
+          <w:color w:val="222222"/>
+          <w:sz w:val="24"/>
+          <w:szCs w:val="24"/>
+          <w:shd w:val="clear" w:color="auto" w:fill="FFFFFF"/>
+        </w:rPr>
+        <w:br w:type="page"/>
+      </w:r>
+    </w:p>
+    <w:p>
+      <w:pPr>
+        <w:pStyle w:val="Heading1"/>
         <w:rPr>
           <w:sz w:val="36"/>
           <w:szCs w:val="36"/>
         </w:rPr>
-        <w:t>Optimal Routing</w:t>
-      </w:r>
-      <w:bookmarkEnd w:id="14"/>
+      </w:pPr>
+      <w:bookmarkStart w:id="9" w:name="_Toc49770041"/>
+      <w:r>
+        <w:rPr>
+          <w:sz w:val="36"/>
+          <w:szCs w:val="36"/>
+        </w:rPr>
+        <w:lastRenderedPageBreak/>
+        <w:t xml:space="preserve">Baseline - </w:t>
+      </w:r>
+      <w:r>
+        <w:rPr>
+          <w:sz w:val="36"/>
+          <w:szCs w:val="36"/>
+        </w:rPr>
+        <w:t xml:space="preserve">Optimal </w:t>
+      </w:r>
+      <w:r>
+        <w:rPr>
+          <w:sz w:val="36"/>
+          <w:szCs w:val="36"/>
+        </w:rPr>
+        <w:t>Oblivious Routing</w:t>
+      </w:r>
+      <w:r>
+        <w:rPr>
+          <w:sz w:val="36"/>
+          <w:szCs w:val="36"/>
+        </w:rPr>
+        <w:t xml:space="preserve"> </w:t>
+      </w:r>
+      <w:bookmarkEnd w:id="9"/>
     </w:p>
     <w:p>
-      <w:r>
-        <w:rPr>
-          <w:rFonts w:cstheme="minorHAnsi"/>
-          <w:color w:val="222222"/>
-          <w:sz w:val="24"/>
-          <w:szCs w:val="24"/>
-          <w:shd w:val="clear" w:color="auto" w:fill="FFFFFF"/>
-        </w:rPr>
-        <w:t>To</w:t>
-      </w:r>
-      <w:r>
-        <w:rPr>
-          <w:rFonts w:cstheme="minorHAnsi"/>
-          <w:color w:val="222222"/>
-          <w:sz w:val="24"/>
-          <w:szCs w:val="24"/>
-          <w:shd w:val="clear" w:color="auto" w:fill="FFFFFF"/>
-        </w:rPr>
-        <w:t xml:space="preserve"> evaluate the models and techniques that were developed by the paper's writer</w:t>
-      </w:r>
-      <w:r>
-        <w:rPr>
-          <w:rFonts w:cstheme="minorHAnsi"/>
-          <w:color w:val="222222"/>
-          <w:sz w:val="24"/>
-          <w:szCs w:val="24"/>
-          <w:shd w:val="clear" w:color="auto" w:fill="FFFFFF"/>
-        </w:rPr>
-        <w:t>s</w:t>
-      </w:r>
-      <w:r>
-        <w:rPr>
-          <w:rFonts w:cstheme="minorHAnsi"/>
-          <w:color w:val="222222"/>
-          <w:sz w:val="24"/>
-          <w:szCs w:val="24"/>
-          <w:shd w:val="clear" w:color="auto" w:fill="FFFFFF"/>
-        </w:rPr>
-        <w:t xml:space="preserve"> they define a reference baseline which is based on </w:t>
+      <w:pPr>
+        <w:rPr>
+          <w:rFonts w:cstheme="minorHAnsi"/>
+          <w:color w:val="222222"/>
+          <w:sz w:val="24"/>
+          <w:szCs w:val="24"/>
+          <w:shd w:val="clear" w:color="auto" w:fill="FFFFFF"/>
+        </w:rPr>
+      </w:pPr>
+      <w:r>
+        <w:rPr>
+          <w:rFonts w:cstheme="minorHAnsi"/>
+          <w:color w:val="222222"/>
+          <w:sz w:val="24"/>
+          <w:szCs w:val="24"/>
+          <w:shd w:val="clear" w:color="auto" w:fill="FFFFFF"/>
+        </w:rPr>
+        <w:t xml:space="preserve">Another baseline the writers used is </w:t>
       </w:r>
       <w:r>
         <w:rPr>
@@ -2936,7 +3405,116 @@
           <w:szCs w:val="24"/>
           <w:shd w:val="clear" w:color="auto" w:fill="FFFFFF"/>
         </w:rPr>
-        <w:t>load balancing</w:t>
+        <w:t>optimal oblivious routing</w:t>
+      </w:r>
+      <w:r>
+        <w:rPr>
+          <w:rFonts w:cstheme="minorHAnsi"/>
+          <w:color w:val="222222"/>
+          <w:sz w:val="24"/>
+          <w:szCs w:val="24"/>
+          <w:shd w:val="clear" w:color="auto" w:fill="FFFFFF"/>
+        </w:rPr>
+        <w:t xml:space="preserve">. As </w:t>
+      </w:r>
+      <w:r>
+        <w:rPr>
+          <w:rFonts w:cstheme="minorHAnsi"/>
+          <w:color w:val="222222"/>
+          <w:sz w:val="24"/>
+          <w:szCs w:val="24"/>
+          <w:shd w:val="clear" w:color="auto" w:fill="FFFFFF"/>
+        </w:rPr>
+        <w:t>its</w:t>
+      </w:r>
+      <w:r>
+        <w:rPr>
+          <w:rFonts w:cstheme="minorHAnsi"/>
+          <w:color w:val="222222"/>
+          <w:sz w:val="24"/>
+          <w:szCs w:val="24"/>
+          <w:shd w:val="clear" w:color="auto" w:fill="FFFFFF"/>
+        </w:rPr>
+        <w:t xml:space="preserve"> name implies the oblivious routing </w:t>
+      </w:r>
+      <w:r>
+        <w:rPr>
+          <w:rFonts w:cstheme="minorHAnsi"/>
+          <w:b/>
+          <w:bCs/>
+          <w:color w:val="222222"/>
+          <w:sz w:val="24"/>
+          <w:szCs w:val="24"/>
+          <w:shd w:val="clear" w:color="auto" w:fill="FFFFFF"/>
+        </w:rPr>
+        <w:t xml:space="preserve">is not traffic patterns depended but only </w:t>
+      </w:r>
+      <w:r>
+        <w:rPr>
+          <w:rFonts w:cstheme="minorHAnsi"/>
+          <w:b/>
+          <w:bCs/>
+          <w:color w:val="222222"/>
+          <w:sz w:val="24"/>
+          <w:szCs w:val="24"/>
+          <w:shd w:val="clear" w:color="auto" w:fill="FFFFFF"/>
+        </w:rPr>
+        <w:t xml:space="preserve">a </w:t>
+      </w:r>
+      <w:r>
+        <w:rPr>
+          <w:rFonts w:cstheme="minorHAnsi"/>
+          <w:b/>
+          <w:bCs/>
+          <w:color w:val="222222"/>
+          <w:sz w:val="24"/>
+          <w:szCs w:val="24"/>
+          <w:shd w:val="clear" w:color="auto" w:fill="FFFFFF"/>
+        </w:rPr>
+        <w:t>topology depended</w:t>
+      </w:r>
+      <w:r>
+        <w:t>,</w:t>
+      </w:r>
+      <w:r>
+        <w:rPr>
+          <w:rFonts w:cstheme="minorHAnsi"/>
+          <w:color w:val="222222"/>
+          <w:sz w:val="24"/>
+          <w:szCs w:val="24"/>
+          <w:shd w:val="clear" w:color="auto" w:fill="FFFFFF"/>
+        </w:rPr>
+        <w:t xml:space="preserve"> t</w:t>
+      </w:r>
+      <w:r>
+        <w:rPr>
+          <w:rFonts w:cstheme="minorHAnsi"/>
+          <w:color w:val="222222"/>
+          <w:sz w:val="24"/>
+          <w:szCs w:val="24"/>
+          <w:shd w:val="clear" w:color="auto" w:fill="FFFFFF"/>
+        </w:rPr>
+        <w:t>his routing technique was represented in several papers</w:t>
+      </w:r>
+      <w:r>
+        <w:rPr>
+          <w:rFonts w:cstheme="minorHAnsi"/>
+          <w:color w:val="222222"/>
+          <w:sz w:val="24"/>
+          <w:szCs w:val="24"/>
+          <w:shd w:val="clear" w:color="auto" w:fill="FFFFFF"/>
+        </w:rPr>
+        <w:t xml:space="preserve"> </w:t>
+      </w:r>
+      <w:r>
+        <w:rPr>
+          <w:rFonts w:cstheme="minorHAnsi"/>
+          <w:color w:val="222222"/>
+          <w:sz w:val="24"/>
+          <w:szCs w:val="24"/>
+          <w:shd w:val="clear" w:color="auto" w:fill="FFFFFF"/>
+        </w:rPr>
+        <w:t>in early 2000s</w:t>
       </w:r>
       <w:r>
         <w:rPr>
@@ -2950,1597 +3528,1024 @@
       </w:r>
     </w:p>
     <w:p>
-      <w:r>
-        <w:rPr>
-          <w:rFonts w:cstheme="minorHAnsi"/>
-          <w:color w:val="222222"/>
-          <w:sz w:val="24"/>
-          <w:szCs w:val="24"/>
-          <w:shd w:val="clear" w:color="auto" w:fill="FFFFFF"/>
-        </w:rPr>
-        <w:t>The optimal routing criteria is defined as</w:t>
-      </w:r>
-      <w:r>
-        <w:rPr>
-          <w:rFonts w:cstheme="minorHAnsi"/>
-          <w:color w:val="222222"/>
-          <w:sz w:val="24"/>
-          <w:szCs w:val="24"/>
-          <w:shd w:val="clear" w:color="auto" w:fill="FFFFFF"/>
-        </w:rPr>
-        <w:t xml:space="preserve"> the </w:t>
-      </w:r>
-      <w:r>
-        <w:rPr>
-          <w:rFonts w:cstheme="minorHAnsi"/>
+      <w:pPr>
+        <w:rPr>
+          <w:rFonts w:cstheme="minorHAnsi"/>
+          <w:color w:val="222222"/>
+          <w:sz w:val="24"/>
+          <w:szCs w:val="24"/>
+          <w:shd w:val="clear" w:color="auto" w:fill="FFFFFF"/>
+        </w:rPr>
+      </w:pPr>
+      <w:r>
+        <w:rPr>
+          <w:rFonts w:cstheme="minorHAnsi"/>
+          <w:color w:val="222222"/>
+          <w:sz w:val="24"/>
+          <w:szCs w:val="24"/>
+          <w:shd w:val="clear" w:color="auto" w:fill="FFFFFF"/>
+        </w:rPr>
+        <w:t xml:space="preserve">The oblivious performance ratio of routing scheme </w:t>
+      </w:r>
+      <w:r>
+        <w:rPr>
+          <w:position w:val="-10"/>
+        </w:rPr>
+        <w:object w:dxaOrig="240" w:dyaOrig="320" w14:anchorId="3F9D6137">
+          <v:shape id="_x0000_i1035" type="#_x0000_t75" style="width:12.1pt;height:16.05pt" o:ole="">
+            <v:imagedata r:id="rId28" o:title=""/>
+          </v:shape>
+          <o:OLEObject Type="Embed" ProgID="Equation.DSMT4" ShapeID="_x0000_i1035" DrawAspect="Content" ObjectID="_1660476442" r:id="rId29"/>
+        </w:object>
+      </w:r>
+      <w:r>
+        <w:rPr>
+          <w:rFonts w:cstheme="minorHAnsi"/>
+          <w:color w:val="222222"/>
+          <w:sz w:val="24"/>
+          <w:szCs w:val="24"/>
+          <w:shd w:val="clear" w:color="auto" w:fill="FFFFFF"/>
+        </w:rPr>
+        <w:t xml:space="preserve"> is define as follows:</w:t>
+      </w:r>
+    </w:p>
+    <w:p>
+      <w:pPr>
+        <w:rPr>
+          <w:rFonts w:cstheme="minorHAnsi"/>
+          <w:color w:val="222222"/>
+          <w:sz w:val="24"/>
+          <w:szCs w:val="24"/>
+          <w:shd w:val="clear" w:color="auto" w:fill="FFFFFF"/>
+        </w:rPr>
+      </w:pPr>
+      <w:r>
+        <w:rPr>
+          <w:position w:val="-50"/>
+        </w:rPr>
+        <w:object w:dxaOrig="7020" w:dyaOrig="1120" w14:anchorId="65FBCBB9">
+          <v:shape id="_x0000_i1036" type="#_x0000_t75" style="width:383.65pt;height:61.3pt" o:ole="">
+            <v:imagedata r:id="rId30" o:title=""/>
+          </v:shape>
+          <o:OLEObject Type="Embed" ProgID="Equation.DSMT4" ShapeID="_x0000_i1036" DrawAspect="Content" ObjectID="_1660476443" r:id="rId31"/>
+        </w:object>
+      </w:r>
+    </w:p>
+    <w:p>
+      <w:pPr>
+        <w:rPr>
+          <w:rFonts w:cstheme="minorHAnsi"/>
+          <w:color w:val="222222"/>
+          <w:sz w:val="24"/>
+          <w:szCs w:val="24"/>
+          <w:shd w:val="clear" w:color="auto" w:fill="FFFFFF"/>
+        </w:rPr>
+      </w:pPr>
+      <w:r>
+        <w:rPr>
+          <w:position w:val="-92"/>
+        </w:rPr>
+        <w:object w:dxaOrig="9680" w:dyaOrig="1960" w14:anchorId="6FB04EE9">
+          <v:shape id="_x0000_i1037" type="#_x0000_t75" style="width:488.35pt;height:98.4pt" o:ole="">
+            <v:imagedata r:id="rId32" o:title=""/>
+          </v:shape>
+          <o:OLEObject Type="Embed" ProgID="Equation.DSMT4" ShapeID="_x0000_i1037" DrawAspect="Content" ObjectID="_1660476444" r:id="rId33"/>
+        </w:object>
+      </w:r>
+    </w:p>
+    <w:p>
+      <w:pPr>
+        <w:rPr>
+          <w:rFonts w:cstheme="minorHAnsi"/>
+          <w:color w:val="222222"/>
+          <w:sz w:val="24"/>
+          <w:szCs w:val="24"/>
+          <w:shd w:val="clear" w:color="auto" w:fill="FFFFFF"/>
+        </w:rPr>
+      </w:pPr>
+      <w:r>
+        <w:rPr>
+          <w:rFonts w:cstheme="minorHAnsi"/>
+          <w:color w:val="222222"/>
+          <w:sz w:val="24"/>
+          <w:szCs w:val="24"/>
+          <w:shd w:val="clear" w:color="auto" w:fill="FFFFFF"/>
+        </w:rPr>
+        <w:t>Using the result of the paper</w:t>
+      </w:r>
+      <w:r>
+        <w:rPr>
+          <w:rFonts w:cstheme="minorHAnsi"/>
+          <w:color w:val="222222"/>
+          <w:sz w:val="24"/>
+          <w:szCs w:val="24"/>
+          <w:shd w:val="clear" w:color="auto" w:fill="FFFFFF"/>
+        </w:rPr>
+        <w:t xml:space="preserve"> </w:t>
+      </w:r>
+      <w:r>
+        <w:rPr>
+          <w:rFonts w:cstheme="minorHAnsi"/>
+          <w:i/>
+          <w:iCs/>
+          <w:color w:val="222222"/>
+          <w:sz w:val="24"/>
+          <w:szCs w:val="24"/>
+          <w:shd w:val="clear" w:color="auto" w:fill="FFFFFF"/>
+        </w:rPr>
+        <w:t>Applegate, D., &amp; Cohen, E. (2006). Making routing robust to changing traffic demands: algorithms and evaluation. IEEE/ACM Transactions on Networking, 14(6), 1193-1206</w:t>
+      </w:r>
+      <w:r>
+        <w:rPr>
+          <w:rFonts w:cstheme="minorHAnsi"/>
+          <w:i/>
+          <w:iCs/>
+          <w:color w:val="222222"/>
+          <w:sz w:val="24"/>
+          <w:szCs w:val="24"/>
+          <w:shd w:val="clear" w:color="auto" w:fill="FFFFFF"/>
+        </w:rPr>
+        <w:t xml:space="preserve">, </w:t>
+      </w:r>
+      <w:r>
+        <w:rPr>
+          <w:rFonts w:cstheme="minorHAnsi"/>
+          <w:color w:val="222222"/>
+          <w:sz w:val="24"/>
+          <w:szCs w:val="24"/>
+          <w:shd w:val="clear" w:color="auto" w:fill="FFFFFF"/>
+        </w:rPr>
+        <w:t>t</w:t>
+      </w:r>
+      <w:r>
+        <w:rPr>
+          <w:rFonts w:cstheme="minorHAnsi"/>
+          <w:color w:val="222222"/>
+          <w:sz w:val="24"/>
+          <w:szCs w:val="24"/>
+          <w:shd w:val="clear" w:color="auto" w:fill="FFFFFF"/>
+        </w:rPr>
+        <w:t xml:space="preserve">he optimal oblivious routing problem can be formulated as </w:t>
+      </w:r>
+      <w:r>
+        <w:rPr>
+          <w:rFonts w:cstheme="minorHAnsi"/>
+          <w:color w:val="222222"/>
+          <w:sz w:val="24"/>
+          <w:szCs w:val="24"/>
+          <w:shd w:val="clear" w:color="auto" w:fill="FFFFFF"/>
+        </w:rPr>
+        <w:t xml:space="preserve">a single </w:t>
+      </w:r>
+      <w:r>
+        <w:rPr>
+          <w:rFonts w:cstheme="minorHAnsi"/>
+          <w:color w:val="222222"/>
+          <w:sz w:val="24"/>
+          <w:szCs w:val="24"/>
+          <w:shd w:val="clear" w:color="auto" w:fill="FFFFFF"/>
+        </w:rPr>
+        <w:t>optimization problem as follow:</w:t>
+      </w:r>
+      <w:r>
+        <w:rPr>
+          <w:rFonts w:cstheme="minorHAnsi"/>
+          <w:color w:val="222222"/>
+          <w:sz w:val="24"/>
+          <w:szCs w:val="24"/>
+          <w:shd w:val="clear" w:color="auto" w:fill="FFFFFF"/>
+        </w:rPr>
+        <w:br/>
+      </w:r>
+      <w:r>
+        <w:rPr>
+          <w:position w:val="-46"/>
+        </w:rPr>
+        <w:object w:dxaOrig="2540" w:dyaOrig="1040" w14:anchorId="1535CABD">
+          <v:shape id="_x0000_i1038" type="#_x0000_t75" style="width:126.85pt;height:52.05pt" o:ole="">
+            <v:imagedata r:id="rId34" o:title=""/>
+          </v:shape>
+          <o:OLEObject Type="Embed" ProgID="Equation.DSMT4" ShapeID="_x0000_i1038" DrawAspect="Content" ObjectID="_1660476445" r:id="rId35"/>
+        </w:object>
+      </w:r>
+    </w:p>
+    <w:p>
+      <w:pPr>
+        <w:ind w:firstLine="720"/>
+        <w:rPr>
+          <w:rFonts w:cstheme="minorHAnsi"/>
+          <w:color w:val="222222"/>
+          <w:sz w:val="24"/>
+          <w:szCs w:val="24"/>
+          <w:shd w:val="clear" w:color="auto" w:fill="FFFFFF"/>
+        </w:rPr>
+      </w:pPr>
+      <w:r>
+        <w:rPr>
+          <w:position w:val="-66"/>
+        </w:rPr>
+        <w:object w:dxaOrig="3379" w:dyaOrig="1640" w14:anchorId="3296A18F">
+          <v:shape id="_x0000_i1039" type="#_x0000_t75" style="width:168.95pt;height:82pt" o:ole="">
+            <v:imagedata r:id="rId36" o:title=""/>
+          </v:shape>
+          <o:OLEObject Type="Embed" ProgID="Equation.DSMT4" ShapeID="_x0000_i1039" DrawAspect="Content" ObjectID="_1660476446" r:id="rId37"/>
+        </w:object>
+      </w:r>
+    </w:p>
+    <w:p>
+      <w:pPr>
+        <w:ind w:firstLine="720"/>
+        <w:rPr>
+          <w:rFonts w:cstheme="minorHAnsi"/>
+          <w:color w:val="222222"/>
+          <w:sz w:val="24"/>
+          <w:szCs w:val="24"/>
+          <w:shd w:val="clear" w:color="auto" w:fill="FFFFFF"/>
+        </w:rPr>
+      </w:pPr>
+      <w:r>
+        <w:rPr>
+          <w:rFonts w:cstheme="minorHAnsi"/>
+          <w:color w:val="222222"/>
+          <w:sz w:val="24"/>
+          <w:szCs w:val="24"/>
+          <w:shd w:val="clear" w:color="auto" w:fill="FFFFFF"/>
+        </w:rPr>
+        <w:tab/>
+      </w:r>
+      <w:r>
+        <w:rPr>
+          <w:position w:val="-14"/>
+        </w:rPr>
+        <w:object w:dxaOrig="2840" w:dyaOrig="400" w14:anchorId="78D2F76A">
+          <v:shape id="_x0000_i1040" type="#_x0000_t75" style="width:141.85pt;height:19.95pt" o:ole="">
+            <v:imagedata r:id="rId38" o:title=""/>
+          </v:shape>
+          <o:OLEObject Type="Embed" ProgID="Equation.DSMT4" ShapeID="_x0000_i1040" DrawAspect="Content" ObjectID="_1660476447" r:id="rId39"/>
+        </w:object>
+      </w:r>
+    </w:p>
+    <w:p>
+      <w:pPr>
+        <w:ind w:firstLine="720"/>
+        <w:rPr>
+          <w:rFonts w:cstheme="minorHAnsi"/>
+          <w:color w:val="222222"/>
+          <w:sz w:val="24"/>
+          <w:szCs w:val="24"/>
+          <w:shd w:val="clear" w:color="auto" w:fill="FFFFFF"/>
+        </w:rPr>
+      </w:pPr>
+      <w:r>
+        <w:rPr>
+          <w:position w:val="-54"/>
+        </w:rPr>
+        <w:object w:dxaOrig="2360" w:dyaOrig="1160" w14:anchorId="26B589BA">
+          <v:shape id="_x0000_i1041" type="#_x0000_t75" style="width:118pt;height:58.1pt" o:ole="">
+            <v:imagedata r:id="rId40" o:title=""/>
+          </v:shape>
+          <o:OLEObject Type="Embed" ProgID="Equation.DSMT4" ShapeID="_x0000_i1041" DrawAspect="Content" ObjectID="_1660476448" r:id="rId41"/>
+        </w:object>
+      </w:r>
+    </w:p>
+    <w:p>
+      <w:pPr>
+        <w:rPr>
+          <w:rFonts w:cstheme="minorHAnsi"/>
+          <w:sz w:val="10"/>
+          <w:szCs w:val="10"/>
+        </w:rPr>
+      </w:pPr>
+      <w:r>
+        <w:rPr>
+          <w:rFonts w:cstheme="minorHAnsi"/>
+          <w:color w:val="222222"/>
+          <w:sz w:val="24"/>
+          <w:szCs w:val="24"/>
+          <w:shd w:val="clear" w:color="auto" w:fill="FFFFFF"/>
+        </w:rPr>
+        <w:t>As one can see, because all the constrains are linear, t</w:t>
+      </w:r>
+      <w:r>
+        <w:rPr>
+          <w:rFonts w:cstheme="minorHAnsi"/>
+          <w:color w:val="222222"/>
+          <w:sz w:val="24"/>
+          <w:szCs w:val="24"/>
+          <w:shd w:val="clear" w:color="auto" w:fill="FFFFFF"/>
+        </w:rPr>
+        <w:t xml:space="preserve">his also a linear programming problem with </w:t>
+      </w:r>
+      <w:r>
+        <w:rPr>
+          <w:rFonts w:cstheme="minorHAnsi"/>
+          <w:position w:val="-20"/>
+          <w:sz w:val="24"/>
+          <w:szCs w:val="24"/>
+        </w:rPr>
+        <w:object w:dxaOrig="2020" w:dyaOrig="520" w14:anchorId="7CAF4573">
+          <v:shape id="_x0000_i1042" type="#_x0000_t75" style="width:100.9pt;height:26pt" o:ole="">
+            <v:imagedata r:id="rId24" o:title=""/>
+          </v:shape>
+          <o:OLEObject Type="Embed" ProgID="Equation.DSMT4" ShapeID="_x0000_i1042" DrawAspect="Content" ObjectID="_1660476449" r:id="rId42"/>
+        </w:object>
+      </w:r>
+      <w:r>
+        <w:rPr>
+          <w:rFonts w:cstheme="minorHAnsi"/>
+          <w:color w:val="222222"/>
+          <w:sz w:val="24"/>
+          <w:szCs w:val="24"/>
+          <w:shd w:val="clear" w:color="auto" w:fill="FFFFFF"/>
+        </w:rPr>
+        <w:t xml:space="preserve"> variables and </w:t>
+      </w:r>
+      <w:r>
+        <w:rPr>
+          <w:rFonts w:cstheme="minorHAnsi"/>
+          <w:position w:val="-20"/>
+          <w:sz w:val="24"/>
+          <w:szCs w:val="24"/>
+        </w:rPr>
+        <w:object w:dxaOrig="2020" w:dyaOrig="520" w14:anchorId="49790FC8">
+          <v:shape id="_x0000_i1043" type="#_x0000_t75" style="width:100.9pt;height:26pt" o:ole="">
+            <v:imagedata r:id="rId43" o:title=""/>
+          </v:shape>
+          <o:OLEObject Type="Embed" ProgID="Equation.DSMT4" ShapeID="_x0000_i1043" DrawAspect="Content" ObjectID="_1660476450" r:id="rId44"/>
+        </w:object>
+      </w:r>
+      <w:r>
+        <w:rPr>
+          <w:rFonts w:cstheme="minorHAnsi"/>
+          <w:color w:val="222222"/>
+          <w:sz w:val="24"/>
+          <w:szCs w:val="24"/>
+          <w:shd w:val="clear" w:color="auto" w:fill="FFFFFF"/>
+        </w:rPr>
+        <w:t>constrains</w:t>
+      </w:r>
+      <w:r>
+        <w:rPr>
+          <w:rFonts w:cstheme="minorHAnsi"/>
+          <w:color w:val="222222"/>
+          <w:sz w:val="24"/>
+          <w:szCs w:val="24"/>
+          <w:shd w:val="clear" w:color="auto" w:fill="FFFFFF"/>
+        </w:rPr>
+        <w:t xml:space="preserve">, where </w:t>
+      </w:r>
+      <w:r>
+        <w:rPr>
+          <w:rFonts w:cstheme="minorHAnsi"/>
+          <w:position w:val="-12"/>
+          <w:sz w:val="24"/>
+          <w:szCs w:val="24"/>
+        </w:rPr>
+        <w:object w:dxaOrig="600" w:dyaOrig="360" w14:anchorId="4AA096FF">
+          <v:shape id="_x0000_i1044" type="#_x0000_t75" style="width:29.95pt;height:18.2pt" o:ole="">
+            <v:imagedata r:id="rId45" o:title=""/>
+          </v:shape>
+          <o:OLEObject Type="Embed" ProgID="Equation.DSMT4" ShapeID="_x0000_i1044" DrawAspect="Content" ObjectID="_1660476451" r:id="rId46"/>
+        </w:object>
+      </w:r>
+      <w:r>
+        <w:rPr>
+          <w:rFonts w:cstheme="minorHAnsi"/>
+          <w:color w:val="222222"/>
+          <w:sz w:val="24"/>
+          <w:szCs w:val="24"/>
+          <w:shd w:val="clear" w:color="auto" w:fill="FFFFFF"/>
+        </w:rPr>
+        <w:t>is a variable that represent an exist weight</w:t>
+      </w:r>
+      <w:r>
+        <w:rPr>
+          <w:rFonts w:cstheme="minorHAnsi"/>
+          <w:sz w:val="24"/>
+          <w:szCs w:val="24"/>
+        </w:rPr>
+        <w:t xml:space="preserve"> that for every pair of edges </w:t>
+      </w:r>
+      <w:r>
+        <w:rPr>
+          <w:rFonts w:cstheme="minorHAnsi"/>
+          <w:position w:val="-10"/>
+          <w:sz w:val="24"/>
+          <w:szCs w:val="24"/>
+        </w:rPr>
+        <w:object w:dxaOrig="380" w:dyaOrig="320" w14:anchorId="1011A2B7">
+          <v:shape id="_x0000_i1045" type="#_x0000_t75" style="width:18.9pt;height:16.05pt" o:ole="">
+            <v:imagedata r:id="rId47" o:title=""/>
+          </v:shape>
+          <o:OLEObject Type="Embed" ProgID="Equation.DSMT4" ShapeID="_x0000_i1045" DrawAspect="Content" ObjectID="_1660476452" r:id="rId48"/>
+        </w:object>
+      </w:r>
+      <w:r>
+        <w:rPr>
+          <w:rFonts w:cstheme="minorHAnsi"/>
+          <w:sz w:val="24"/>
+          <w:szCs w:val="24"/>
+        </w:rPr>
+        <w:t xml:space="preserve">: </w:t>
+      </w:r>
+      <w:r>
+        <w:rPr>
+          <w:rFonts w:cstheme="minorHAnsi"/>
+          <w:position w:val="-28"/>
+          <w:sz w:val="24"/>
+          <w:szCs w:val="24"/>
+        </w:rPr>
+        <w:object w:dxaOrig="1640" w:dyaOrig="540" w14:anchorId="6D802D1B">
+          <v:shape id="_x0000_i1046" type="#_x0000_t75" style="width:82pt;height:27.1pt" o:ole="">
+            <v:imagedata r:id="rId49" o:title=""/>
+          </v:shape>
+          <o:OLEObject Type="Embed" ProgID="Equation.DSMT4" ShapeID="_x0000_i1046" DrawAspect="Content" ObjectID="_1660476453" r:id="rId50"/>
+        </w:object>
+      </w:r>
+      <w:r>
+        <w:rPr>
+          <w:rFonts w:cstheme="minorHAnsi"/>
+          <w:sz w:val="24"/>
+          <w:szCs w:val="24"/>
+        </w:rPr>
+        <w:t xml:space="preserve">and  </w:t>
+      </w:r>
+      <w:r>
+        <w:rPr>
+          <w:rFonts w:cstheme="minorHAnsi"/>
+          <w:position w:val="-14"/>
+          <w:sz w:val="24"/>
+          <w:szCs w:val="24"/>
+        </w:rPr>
+        <w:object w:dxaOrig="800" w:dyaOrig="400" w14:anchorId="3E567E3A">
+          <v:shape id="_x0000_i1047" type="#_x0000_t75" style="width:39.9pt;height:19.95pt" o:ole="">
+            <v:imagedata r:id="rId51" o:title=""/>
+          </v:shape>
+          <o:OLEObject Type="Embed" ProgID="Equation.DSMT4" ShapeID="_x0000_i1047" DrawAspect="Content" ObjectID="_1660476454" r:id="rId52"/>
+        </w:object>
+      </w:r>
+      <w:r>
+        <w:rPr>
+          <w:rFonts w:cstheme="minorHAnsi"/>
+          <w:sz w:val="24"/>
+          <w:szCs w:val="24"/>
+        </w:rPr>
+        <w:t xml:space="preserve"> represent the length of the shortest path from node </w:t>
+      </w:r>
+      <w:r>
+        <w:rPr>
+          <w:rFonts w:cstheme="minorHAnsi"/>
+          <w:position w:val="-6"/>
+          <w:sz w:val="24"/>
+          <w:szCs w:val="24"/>
+        </w:rPr>
+        <w:object w:dxaOrig="139" w:dyaOrig="260" w14:anchorId="243CC366">
+          <v:shape id="_x0000_i1048" type="#_x0000_t75" style="width:6.75pt;height:12.85pt" o:ole="">
+            <v:imagedata r:id="rId53" o:title=""/>
+          </v:shape>
+          <o:OLEObject Type="Embed" ProgID="Equation.DSMT4" ShapeID="_x0000_i1048" DrawAspect="Content" ObjectID="_1660476455" r:id="rId54"/>
+        </w:object>
+      </w:r>
+      <w:r>
+        <w:rPr>
+          <w:rFonts w:cstheme="minorHAnsi"/>
+          <w:sz w:val="24"/>
+          <w:szCs w:val="24"/>
+        </w:rPr>
+        <w:t xml:space="preserve">to node </w:t>
+      </w:r>
+      <w:r>
+        <w:rPr>
+          <w:rFonts w:cstheme="minorHAnsi"/>
+          <w:position w:val="-10"/>
+          <w:sz w:val="24"/>
+          <w:szCs w:val="24"/>
+        </w:rPr>
+        <w:object w:dxaOrig="200" w:dyaOrig="300" w14:anchorId="68F4F08B">
+          <v:shape id="_x0000_i1049" type="#_x0000_t75" style="width:10pt;height:14.95pt" o:ole="">
+            <v:imagedata r:id="rId55" o:title=""/>
+          </v:shape>
+          <o:OLEObject Type="Embed" ProgID="Equation.DSMT4" ShapeID="_x0000_i1049" DrawAspect="Content" ObjectID="_1660476456" r:id="rId56"/>
+        </w:object>
+      </w:r>
+      <w:r>
+        <w:rPr>
+          <w:rFonts w:cstheme="minorHAnsi"/>
+          <w:sz w:val="24"/>
+          <w:szCs w:val="24"/>
+        </w:rPr>
+        <w:t xml:space="preserve">according the edge weights </w:t>
+      </w:r>
+      <w:r>
+        <w:rPr>
+          <w:rFonts w:cstheme="minorHAnsi"/>
+          <w:position w:val="-12"/>
+          <w:sz w:val="24"/>
+          <w:szCs w:val="24"/>
+        </w:rPr>
+        <w:object w:dxaOrig="600" w:dyaOrig="360" w14:anchorId="6EE48B5B">
+          <v:shape id="_x0000_i1050" type="#_x0000_t75" style="width:29.95pt;height:18.2pt" o:ole="">
+            <v:imagedata r:id="rId45" o:title=""/>
+          </v:shape>
+          <o:OLEObject Type="Embed" ProgID="Equation.DSMT4" ShapeID="_x0000_i1050" DrawAspect="Content" ObjectID="_1660476457" r:id="rId57"/>
+        </w:object>
+      </w:r>
+      <w:r>
+        <w:rPr>
+          <w:rFonts w:cstheme="minorHAnsi"/>
+          <w:sz w:val="24"/>
+          <w:szCs w:val="24"/>
+        </w:rPr>
+        <w:t>.</w:t>
+      </w:r>
+    </w:p>
+    <w:p>
+      <w:pPr>
+        <w:pStyle w:val="Heading1"/>
+      </w:pPr>
+      <w:bookmarkStart w:id="10" w:name="_Toc49770042"/>
+      <w:r>
+        <w:lastRenderedPageBreak/>
+        <w:t xml:space="preserve">Restoring the </w:t>
+      </w:r>
+      <w:r>
+        <w:t xml:space="preserve">Baseline </w:t>
+      </w:r>
+      <w:r>
+        <w:t>Results</w:t>
+      </w:r>
+      <w:bookmarkEnd w:id="10"/>
+    </w:p>
+    <w:p>
+      <w:pPr>
+        <w:rPr>
+          <w:sz w:val="24"/>
+          <w:szCs w:val="24"/>
+        </w:rPr>
+      </w:pPr>
+    </w:p>
+    <w:p>
+      <w:pPr>
+        <w:rPr>
+          <w:sz w:val="24"/>
+          <w:szCs w:val="24"/>
+        </w:rPr>
+      </w:pPr>
+      <w:r>
+        <w:rPr>
+          <w:sz w:val="24"/>
+          <w:szCs w:val="24"/>
+        </w:rPr>
+        <w:t>Before restoring the results of the reinforcement learning agent all the baselines should be restored.</w:t>
+      </w:r>
+      <w:r>
+        <w:rPr>
+          <w:sz w:val="24"/>
+          <w:szCs w:val="24"/>
+        </w:rPr>
+        <w:br/>
+      </w:r>
+      <w:r>
+        <w:rPr>
+          <w:sz w:val="24"/>
+          <w:szCs w:val="24"/>
+        </w:rPr>
+        <w:t xml:space="preserve">Because the agent is taking a decision by observing the traffic history the writers created a similar reference baseline that also use traffic history, by observing the last </w:t>
+      </w:r>
+      <w:r>
+        <w:rPr>
+          <w:position w:val="-4"/>
+        </w:rPr>
+        <w:object w:dxaOrig="260" w:dyaOrig="260" w14:anchorId="11BB9CC6">
+          <v:shape id="_x0000_i1051" type="#_x0000_t75" style="width:12.85pt;height:12.85pt" o:ole="">
+            <v:imagedata r:id="rId58" o:title=""/>
+          </v:shape>
+          <o:OLEObject Type="Embed" ProgID="Equation.DSMT4" ShapeID="_x0000_i1051" DrawAspect="Content" ObjectID="_1660476458" r:id="rId59"/>
+        </w:object>
+      </w:r>
+      <w:r>
+        <w:rPr>
+          <w:sz w:val="24"/>
+          <w:szCs w:val="24"/>
+        </w:rPr>
+        <w:t>matrices and calculate the average traffic matrix and route the next new traffic matrix by the optimal routing scheme of the average one.</w:t>
+      </w:r>
+      <w:r>
+        <w:rPr>
+          <w:sz w:val="24"/>
+          <w:szCs w:val="24"/>
+        </w:rPr>
+        <w:br/>
+      </w:r>
+      <w:r>
+        <w:rPr>
+          <w:sz w:val="24"/>
+          <w:szCs w:val="24"/>
+        </w:rPr>
+        <w:t>One of the</w:t>
+      </w:r>
+      <w:r>
+        <w:rPr>
+          <w:sz w:val="24"/>
+          <w:szCs w:val="24"/>
+        </w:rPr>
+        <w:t xml:space="preserve"> </w:t>
+      </w:r>
+      <w:r>
+        <w:rPr>
+          <w:sz w:val="24"/>
+          <w:szCs w:val="24"/>
+        </w:rPr>
+        <w:t xml:space="preserve">critic </w:t>
+      </w:r>
+      <w:r>
+        <w:rPr>
+          <w:sz w:val="24"/>
+          <w:szCs w:val="24"/>
+        </w:rPr>
+        <w:t>challenge</w:t>
+      </w:r>
+      <w:r>
+        <w:rPr>
+          <w:sz w:val="24"/>
+          <w:szCs w:val="24"/>
+        </w:rPr>
+        <w:t>s</w:t>
+      </w:r>
+      <w:r>
+        <w:rPr>
+          <w:sz w:val="24"/>
+          <w:szCs w:val="24"/>
+        </w:rPr>
+        <w:t xml:space="preserve"> need</w:t>
+      </w:r>
+      <w:r>
+        <w:rPr>
+          <w:sz w:val="24"/>
+          <w:szCs w:val="24"/>
+        </w:rPr>
+        <w:t>ed</w:t>
+      </w:r>
+      <w:r>
+        <w:rPr>
+          <w:sz w:val="24"/>
+          <w:szCs w:val="24"/>
+        </w:rPr>
+        <w:t xml:space="preserve"> to</w:t>
+      </w:r>
+      <w:r>
+        <w:rPr>
+          <w:sz w:val="24"/>
+          <w:szCs w:val="24"/>
+        </w:rPr>
+        <w:t xml:space="preserve"> be</w:t>
+      </w:r>
+      <w:r>
+        <w:rPr>
+          <w:sz w:val="24"/>
+          <w:szCs w:val="24"/>
+        </w:rPr>
+        <w:t xml:space="preserve"> consider</w:t>
+      </w:r>
+      <w:r>
+        <w:rPr>
+          <w:sz w:val="24"/>
+          <w:szCs w:val="24"/>
+        </w:rPr>
+        <w:t>ed</w:t>
+      </w:r>
+      <w:r>
+        <w:rPr>
+          <w:sz w:val="24"/>
+          <w:szCs w:val="24"/>
+        </w:rPr>
+        <w:t xml:space="preserve"> is that</w:t>
+      </w:r>
+      <w:r>
+        <w:rPr>
+          <w:sz w:val="24"/>
+          <w:szCs w:val="24"/>
+        </w:rPr>
+        <w:t xml:space="preserve"> </w:t>
+      </w:r>
+      <w:r>
+        <w:rPr>
+          <w:sz w:val="24"/>
+          <w:szCs w:val="24"/>
+        </w:rPr>
+        <w:t>it can be happens</w:t>
+      </w:r>
+      <w:r>
+        <w:rPr>
+          <w:sz w:val="24"/>
+          <w:szCs w:val="24"/>
+        </w:rPr>
+        <w:t xml:space="preserve"> that a flow exist</w:t>
+      </w:r>
+      <w:r>
+        <w:rPr>
+          <w:sz w:val="24"/>
+          <w:szCs w:val="24"/>
+        </w:rPr>
+        <w:t>s</w:t>
+      </w:r>
+      <w:r>
+        <w:rPr>
+          <w:sz w:val="24"/>
+          <w:szCs w:val="24"/>
+        </w:rPr>
+        <w:t xml:space="preserve"> in the </w:t>
+      </w:r>
+      <w:r>
+        <w:rPr>
+          <w:sz w:val="24"/>
+          <w:szCs w:val="24"/>
+        </w:rPr>
+        <w:t xml:space="preserve">current routed </w:t>
+      </w:r>
+      <w:r>
+        <w:rPr>
+          <w:sz w:val="24"/>
+          <w:szCs w:val="24"/>
+        </w:rPr>
+        <w:t>new matrix but not in the average one</w:t>
+      </w:r>
+      <w:r>
+        <w:rPr>
+          <w:sz w:val="24"/>
+          <w:szCs w:val="24"/>
+        </w:rPr>
+        <w:t xml:space="preserve"> (based on history)</w:t>
+      </w:r>
+      <w:r>
+        <w:rPr>
+          <w:sz w:val="24"/>
+          <w:szCs w:val="24"/>
+        </w:rPr>
+        <w:t xml:space="preserve">, </w:t>
+      </w:r>
+      <w:r>
+        <w:rPr>
+          <w:sz w:val="24"/>
+          <w:szCs w:val="24"/>
+        </w:rPr>
+        <w:t>the solution is to</w:t>
+      </w:r>
+      <w:r>
+        <w:rPr>
+          <w:sz w:val="24"/>
+          <w:szCs w:val="24"/>
+        </w:rPr>
+        <w:t xml:space="preserve"> use an ECMP policy with equal weights, so those </w:t>
+      </w:r>
+      <w:r>
+        <w:rPr>
+          <w:sz w:val="24"/>
+          <w:szCs w:val="24"/>
+        </w:rPr>
+        <w:t xml:space="preserve">first appear </w:t>
+      </w:r>
+      <w:r>
+        <w:rPr>
+          <w:sz w:val="24"/>
+          <w:szCs w:val="24"/>
+        </w:rPr>
+        <w:t>flows are equally divided between all shortest paths between the source and destination.</w:t>
+      </w:r>
+      <w:r>
+        <w:rPr>
+          <w:sz w:val="24"/>
+          <w:szCs w:val="24"/>
+        </w:rPr>
+        <w:br/>
+        <w:t>T</w:t>
+      </w:r>
+      <w:r>
+        <w:rPr>
+          <w:sz w:val="24"/>
+          <w:szCs w:val="24"/>
+        </w:rPr>
+        <w:t xml:space="preserve">he result are </w:t>
+      </w:r>
+      <w:r>
+        <w:rPr>
+          <w:sz w:val="24"/>
+          <w:szCs w:val="24"/>
+        </w:rPr>
+        <w:t>normalized</w:t>
+      </w:r>
+      <w:r>
+        <w:rPr>
+          <w:sz w:val="24"/>
+          <w:szCs w:val="24"/>
+        </w:rPr>
+        <w:t xml:space="preserve"> with </w:t>
+      </w:r>
+      <w:r>
+        <w:rPr>
+          <w:sz w:val="24"/>
+          <w:szCs w:val="24"/>
+        </w:rPr>
+        <w:t xml:space="preserve">the most congested link utilization </w:t>
+      </w:r>
+      <w:r>
+        <w:rPr>
+          <w:sz w:val="24"/>
+          <w:szCs w:val="24"/>
+        </w:rPr>
+        <w:t>when</w:t>
+      </w:r>
+      <w:r>
+        <w:rPr>
+          <w:sz w:val="24"/>
+          <w:szCs w:val="24"/>
+        </w:rPr>
+        <w:t xml:space="preserve"> applying the optimal routing scheme.</w:t>
+      </w:r>
+    </w:p>
+    <w:p>
+      <w:pPr>
+        <w:rPr>
+          <w:rStyle w:val="Heading1Char"/>
+        </w:rPr>
+      </w:pPr>
+      <w:bookmarkStart w:id="11" w:name="_Toc49770043"/>
+      <w:r>
+        <w:rPr>
+          <w:rStyle w:val="Heading1Char"/>
+        </w:rPr>
+        <w:t>Evaluation</w:t>
+      </w:r>
+      <w:bookmarkEnd w:id="11"/>
+    </w:p>
+    <w:p>
+      <w:pPr>
+        <w:rPr>
+          <w:sz w:val="24"/>
+          <w:szCs w:val="24"/>
+        </w:rPr>
+      </w:pPr>
+      <w:r>
+        <w:rPr>
+          <w:sz w:val="24"/>
+          <w:szCs w:val="24"/>
+        </w:rPr>
+        <w:t xml:space="preserve">Similar to the paper, a 12-node topology with </w:t>
+      </w:r>
+      <w:r>
+        <w:rPr>
+          <w:sz w:val="24"/>
+          <w:szCs w:val="24"/>
+        </w:rPr>
+        <w:t>26</w:t>
+      </w:r>
+      <w:r>
+        <w:rPr>
+          <w:sz w:val="24"/>
+          <w:szCs w:val="24"/>
+        </w:rPr>
+        <w:t xml:space="preserve"> edges </w:t>
+      </w:r>
+      <w:r>
+        <w:rPr>
+          <w:sz w:val="24"/>
+          <w:szCs w:val="24"/>
+        </w:rPr>
+        <w:t>(</w:t>
+      </w:r>
+      <w:r>
+        <w:rPr>
+          <w:sz w:val="24"/>
+          <w:szCs w:val="24"/>
+        </w:rPr>
+        <w:t>the original topology includes duplicate edges, this represented as double the capacity for those edges)</w:t>
+      </w:r>
+      <w:r>
+        <w:rPr>
+          <w:sz w:val="24"/>
+          <w:szCs w:val="24"/>
+        </w:rPr>
+        <w:t xml:space="preserve"> and constant link capacity of 10,000 Mb</w:t>
+      </w:r>
+      <w:r>
+        <w:rPr>
+          <w:sz w:val="24"/>
+          <w:szCs w:val="24"/>
+        </w:rPr>
+        <w:t>.</w:t>
+      </w:r>
+      <w:r>
+        <w:rPr>
+          <w:sz w:val="24"/>
+          <w:szCs w:val="24"/>
+        </w:rPr>
+        <w:br/>
+      </w:r>
+      <w:r>
+        <w:rPr>
+          <w:sz w:val="24"/>
+          <w:szCs w:val="24"/>
+        </w:rPr>
+        <w:t>20,000 traffic matrices dataset ha</w:t>
+      </w:r>
+      <w:r>
+        <w:rPr>
+          <w:sz w:val="24"/>
+          <w:szCs w:val="24"/>
+        </w:rPr>
+        <w:t>d</w:t>
+      </w:r>
+      <w:r>
+        <w:rPr>
+          <w:sz w:val="24"/>
+          <w:szCs w:val="24"/>
+        </w:rPr>
+        <w:t xml:space="preserve"> been used in order to get the results.</w:t>
+      </w:r>
+    </w:p>
+    <w:p>
+      <w:pPr>
+        <w:rPr>
+          <w:sz w:val="24"/>
+          <w:szCs w:val="24"/>
+        </w:rPr>
+      </w:pPr>
+      <w:r>
+        <w:rPr>
+          <w:sz w:val="24"/>
+          <w:szCs w:val="24"/>
+        </w:rPr>
+        <w:t>(The dashed lines are approximations of the results from the paper).</w:t>
+      </w:r>
+    </w:p>
+    <w:p>
+      <w:pPr>
+        <w:rPr>
           <w:b/>
           <w:bCs/>
-          <w:color w:val="222222"/>
-          <w:sz w:val="24"/>
-          <w:szCs w:val="24"/>
-          <w:shd w:val="clear" w:color="auto" w:fill="FFFFFF"/>
-        </w:rPr>
-        <w:t>minimization of maximum link utilization</w:t>
-      </w:r>
-      <w:r>
-        <w:rPr>
-          <w:rFonts w:cstheme="minorHAnsi"/>
-          <w:color w:val="222222"/>
-          <w:sz w:val="24"/>
-          <w:szCs w:val="24"/>
-          <w:shd w:val="clear" w:color="auto" w:fill="FFFFFF"/>
-        </w:rPr>
-        <w:t xml:space="preserve">, </w:t>
-      </w:r>
-      <w:r>
-        <w:rPr>
-          <w:rFonts w:cstheme="minorHAnsi"/>
-          <w:color w:val="222222"/>
-          <w:sz w:val="24"/>
-          <w:szCs w:val="24"/>
-          <w:shd w:val="clear" w:color="auto" w:fill="FFFFFF"/>
-        </w:rPr>
-        <w:t>minimize the most congested link</w:t>
-      </w:r>
-      <w:r>
-        <w:rPr>
-          <w:rFonts w:cstheme="minorHAnsi"/>
-          <w:color w:val="222222"/>
-          <w:sz w:val="24"/>
-          <w:szCs w:val="24"/>
-          <w:shd w:val="clear" w:color="auto" w:fill="FFFFFF"/>
-        </w:rPr>
-        <w:t>, the mathematic expression is:</w:t>
-      </w:r>
-      <w:r>
-        <w:rPr>
-          <w:rFonts w:cstheme="minorHAnsi"/>
-          <w:color w:val="222222"/>
-          <w:sz w:val="24"/>
-          <w:szCs w:val="24"/>
-          <w:shd w:val="clear" w:color="auto" w:fill="FFFFFF"/>
-        </w:rPr>
-        <w:br/>
-      </w:r>
-      <w:r>
-        <w:rPr>
-          <w:position w:val="-48"/>
-        </w:rPr>
-        <w:object w:dxaOrig="2260" w:dyaOrig="1500" w14:anchorId="6D43590D">
-          <v:shape id="_x0000_i1029" type="#_x0000_t75" style="width:113pt;height:74.85pt" o:ole="">
-            <v:imagedata r:id="rId20" o:title=""/>
-          </v:shape>
-          <o:OLEObject Type="Embed" ProgID="Equation.DSMT4" ShapeID="_x0000_i1029" DrawAspect="Content" ObjectID="_1660476423" r:id="rId21"/>
-        </w:object>
+          <w:sz w:val="24"/>
+          <w:szCs w:val="24"/>
+          <w:u w:val="single"/>
+        </w:rPr>
+      </w:pPr>
+      <w:r>
+        <w:rPr>
+          <w:b/>
+          <w:bCs/>
+          <w:sz w:val="24"/>
+          <w:szCs w:val="24"/>
+          <w:u w:val="single"/>
+        </w:rPr>
+        <w:br w:type="page"/>
       </w:r>
     </w:p>
     <w:p>
       <w:pPr>
         <w:rPr>
-          <w:rFonts w:cstheme="minorHAnsi"/>
-          <w:color w:val="222222"/>
-          <w:sz w:val="24"/>
-          <w:szCs w:val="24"/>
-          <w:shd w:val="clear" w:color="auto" w:fill="FFFFFF"/>
-        </w:rPr>
-      </w:pPr>
-      <w:r>
-        <w:rPr>
-          <w:rFonts w:cstheme="minorHAnsi"/>
-          <w:color w:val="222222"/>
-          <w:sz w:val="24"/>
-          <w:szCs w:val="24"/>
-          <w:shd w:val="clear" w:color="auto" w:fill="FFFFFF"/>
-        </w:rPr>
-        <w:t>These criteria can be formulated as an optimization problem as follow:</w:t>
+          <w:b/>
+          <w:bCs/>
+          <w:sz w:val="24"/>
+          <w:szCs w:val="24"/>
+          <w:u w:val="single"/>
+        </w:rPr>
+      </w:pPr>
+      <w:r>
+        <w:rPr>
+          <w:b/>
+          <w:bCs/>
+          <w:sz w:val="24"/>
+          <w:szCs w:val="24"/>
+          <w:u w:val="single"/>
+        </w:rPr>
+        <w:lastRenderedPageBreak/>
+        <w:t>Gravity</w:t>
+      </w:r>
+      <w:r>
+        <w:rPr>
+          <w:b/>
+          <w:bCs/>
+          <w:sz w:val="24"/>
+          <w:szCs w:val="24"/>
+          <w:u w:val="single"/>
+        </w:rPr>
+        <w:t xml:space="preserve"> Traffic</w:t>
+      </w:r>
+      <w:r>
+        <w:rPr>
+          <w:b/>
+          <w:bCs/>
+          <w:sz w:val="24"/>
+          <w:szCs w:val="24"/>
+          <w:u w:val="single"/>
+        </w:rPr>
+        <w:t>:</w:t>
       </w:r>
     </w:p>
     <w:p>
-      <w:pPr>
-        <w:rPr>
-          <w:rFonts w:cstheme="minorHAnsi"/>
-          <w:color w:val="222222"/>
-          <w:sz w:val="24"/>
-          <w:szCs w:val="24"/>
-          <w:shd w:val="clear" w:color="auto" w:fill="FFFFFF"/>
-        </w:rPr>
-      </w:pPr>
-      <w:r>
-        <w:rPr>
-          <w:position w:val="-250"/>
-        </w:rPr>
-        <w:object w:dxaOrig="7020" w:dyaOrig="5120" w14:anchorId="28F99418">
-          <v:shape id="_x0000_i1030" type="#_x0000_t75" style="width:351pt;height:256pt" o:ole="">
-            <v:imagedata r:id="rId22" o:title=""/>
-          </v:shape>
-          <o:OLEObject Type="Embed" ProgID="Equation.DSMT4" ShapeID="_x0000_i1030" DrawAspect="Content" ObjectID="_1660476424" r:id="rId23"/>
-        </w:object>
-      </w:r>
-    </w:p>
-    <w:p>
-      <w:pPr>
-        <w:rPr>
-          <w:sz w:val="24"/>
-          <w:szCs w:val="24"/>
-        </w:rPr>
-      </w:pPr>
-      <w:r>
-        <w:rPr>
-          <w:rFonts w:cstheme="minorHAnsi"/>
-          <w:color w:val="222222"/>
-          <w:sz w:val="24"/>
-          <w:szCs w:val="24"/>
-          <w:shd w:val="clear" w:color="auto" w:fill="FFFFFF"/>
-        </w:rPr>
-        <w:t xml:space="preserve">As this optimization problem define, all the constraints are linear expressions therefore, a linear programing solver (like </w:t>
-      </w:r>
-      <w:r>
-        <w:rPr>
-          <w:rFonts w:cstheme="minorHAnsi"/>
-          <w:color w:val="222222"/>
-          <w:sz w:val="24"/>
-          <w:szCs w:val="24"/>
-          <w:shd w:val="clear" w:color="auto" w:fill="FFFFFF"/>
-        </w:rPr>
-        <w:t>"</w:t>
-      </w:r>
-      <w:r>
-        <w:rPr>
-          <w:rFonts w:cstheme="minorHAnsi"/>
-          <w:color w:val="222222"/>
-          <w:sz w:val="24"/>
-          <w:szCs w:val="24"/>
-          <w:shd w:val="clear" w:color="auto" w:fill="FFFFFF"/>
-        </w:rPr>
-        <w:t>IBM – CPLEX</w:t>
-      </w:r>
-      <w:r>
-        <w:rPr>
-          <w:rFonts w:cstheme="minorHAnsi"/>
-          <w:color w:val="222222"/>
-          <w:sz w:val="24"/>
-          <w:szCs w:val="24"/>
-          <w:shd w:val="clear" w:color="auto" w:fill="FFFFFF"/>
-        </w:rPr>
-        <w:t>"</w:t>
-      </w:r>
-      <w:r>
-        <w:rPr>
-          <w:rFonts w:cstheme="minorHAnsi"/>
-          <w:color w:val="222222"/>
-          <w:sz w:val="24"/>
-          <w:szCs w:val="24"/>
-          <w:shd w:val="clear" w:color="auto" w:fill="FFFFFF"/>
-        </w:rPr>
-        <w:t xml:space="preserve"> or </w:t>
-      </w:r>
-      <w:r>
-        <w:rPr>
-          <w:rFonts w:cstheme="minorHAnsi"/>
-          <w:color w:val="222222"/>
-          <w:sz w:val="24"/>
-          <w:szCs w:val="24"/>
-          <w:shd w:val="clear" w:color="auto" w:fill="FFFFFF"/>
-        </w:rPr>
-        <w:t>"</w:t>
-      </w:r>
-      <w:r>
-        <w:rPr>
-          <w:rFonts w:cstheme="minorHAnsi"/>
-          <w:color w:val="222222"/>
-          <w:sz w:val="24"/>
-          <w:szCs w:val="24"/>
-          <w:shd w:val="clear" w:color="auto" w:fill="FFFFFF"/>
-        </w:rPr>
-        <w:t>Gurobi</w:t>
-      </w:r>
-      <w:r>
-        <w:rPr>
-          <w:rFonts w:cstheme="minorHAnsi"/>
-          <w:color w:val="222222"/>
-          <w:sz w:val="24"/>
-          <w:szCs w:val="24"/>
-          <w:shd w:val="clear" w:color="auto" w:fill="FFFFFF"/>
-        </w:rPr>
-        <w:t>"</w:t>
-      </w:r>
-      <w:r>
-        <w:rPr>
-          <w:rFonts w:cstheme="minorHAnsi"/>
-          <w:color w:val="222222"/>
-          <w:sz w:val="24"/>
-          <w:szCs w:val="24"/>
-          <w:shd w:val="clear" w:color="auto" w:fill="FFFFFF"/>
-        </w:rPr>
-        <w:t>) can be used to solve it</w:t>
-      </w:r>
-      <w:r>
-        <w:rPr>
-          <w:rFonts w:cstheme="minorHAnsi"/>
-          <w:color w:val="222222"/>
-          <w:sz w:val="24"/>
-          <w:szCs w:val="24"/>
-          <w:shd w:val="clear" w:color="auto" w:fill="FFFFFF"/>
-        </w:rPr>
-        <w:t>, ("</w:t>
-      </w:r>
-      <w:r>
-        <w:rPr>
-          <w:rFonts w:cstheme="minorHAnsi"/>
-          <w:color w:val="222222"/>
-          <w:sz w:val="24"/>
-          <w:szCs w:val="24"/>
-          <w:shd w:val="clear" w:color="auto" w:fill="FFFFFF"/>
-        </w:rPr>
-        <w:t>Gurobi</w:t>
-      </w:r>
-      <w:r>
-        <w:rPr>
-          <w:rFonts w:cstheme="minorHAnsi"/>
-          <w:color w:val="222222"/>
-          <w:sz w:val="24"/>
-          <w:szCs w:val="24"/>
-          <w:shd w:val="clear" w:color="auto" w:fill="FFFFFF"/>
-        </w:rPr>
-        <w:t>" had been used).</w:t>
-      </w:r>
-      <w:r>
-        <w:rPr>
-          <w:rFonts w:cstheme="minorHAnsi"/>
-          <w:color w:val="222222"/>
-          <w:sz w:val="24"/>
-          <w:szCs w:val="24"/>
-          <w:shd w:val="clear" w:color="auto" w:fill="FFFFFF"/>
-        </w:rPr>
-        <w:br/>
-      </w:r>
-      <w:r>
-        <w:rPr>
-          <w:rFonts w:cstheme="minorHAnsi"/>
-          <w:color w:val="222222"/>
-          <w:sz w:val="24"/>
-          <w:szCs w:val="24"/>
-          <w:shd w:val="clear" w:color="auto" w:fill="FFFFFF"/>
-        </w:rPr>
-        <w:t xml:space="preserve">The linear programming problem </w:t>
-      </w:r>
-      <w:r>
-        <w:rPr>
-          <w:rFonts w:cstheme="minorHAnsi"/>
-          <w:color w:val="222222"/>
-          <w:sz w:val="24"/>
-          <w:szCs w:val="24"/>
-          <w:shd w:val="clear" w:color="auto" w:fill="FFFFFF"/>
-        </w:rPr>
-        <w:t>includes</w:t>
-      </w:r>
-      <w:r>
-        <w:rPr>
-          <w:rFonts w:cstheme="minorHAnsi"/>
-          <w:color w:val="222222"/>
-          <w:sz w:val="24"/>
-          <w:szCs w:val="24"/>
-          <w:shd w:val="clear" w:color="auto" w:fill="FFFFFF"/>
-        </w:rPr>
-        <w:t xml:space="preserve"> </w:t>
-      </w:r>
-      <w:r>
-        <w:rPr>
-          <w:position w:val="-20"/>
-        </w:rPr>
-        <w:object w:dxaOrig="2020" w:dyaOrig="520" w14:anchorId="05289631">
-          <v:shape id="_x0000_i1031" type="#_x0000_t75" style="width:100.9pt;height:26pt" o:ole="">
-            <v:imagedata r:id="rId24" o:title=""/>
-          </v:shape>
-          <o:OLEObject Type="Embed" ProgID="Equation.DSMT4" ShapeID="_x0000_i1031" DrawAspect="Content" ObjectID="_1660476425" r:id="rId25"/>
-        </w:object>
-      </w:r>
-      <w:r>
-        <w:rPr>
-          <w:rFonts w:cstheme="minorHAnsi"/>
-          <w:color w:val="222222"/>
-          <w:sz w:val="24"/>
-          <w:szCs w:val="24"/>
-          <w:shd w:val="clear" w:color="auto" w:fill="FFFFFF"/>
-        </w:rPr>
-        <w:t xml:space="preserve"> variables and </w:t>
-      </w:r>
-      <w:r>
-        <w:rPr>
-          <w:position w:val="-20"/>
-        </w:rPr>
-        <w:object w:dxaOrig="2040" w:dyaOrig="520" w14:anchorId="0116986B">
-          <v:shape id="_x0000_i1032" type="#_x0000_t75" style="width:102pt;height:26pt" o:ole="">
-            <v:imagedata r:id="rId26" o:title=""/>
-          </v:shape>
-          <o:OLEObject Type="Embed" ProgID="Equation.DSMT4" ShapeID="_x0000_i1032" DrawAspect="Content" ObjectID="_1660476426" r:id="rId27"/>
-        </w:object>
-      </w:r>
-      <w:r>
-        <w:rPr>
-          <w:rFonts w:cstheme="minorHAnsi"/>
-          <w:color w:val="222222"/>
-          <w:sz w:val="24"/>
-          <w:szCs w:val="24"/>
-          <w:shd w:val="clear" w:color="auto" w:fill="FFFFFF"/>
-        </w:rPr>
-        <w:t>constrains.</w:t>
-      </w:r>
-      <w:r>
-        <w:rPr>
-          <w:sz w:val="24"/>
-          <w:szCs w:val="24"/>
-        </w:rPr>
-        <w:t xml:space="preserve"> </w:t>
-      </w:r>
-    </w:p>
-    <w:p>
-      <w:pPr>
-        <w:rPr>
-          <w:rFonts w:cstheme="minorHAnsi"/>
-          <w:color w:val="222222"/>
-          <w:sz w:val="24"/>
-          <w:szCs w:val="24"/>
-          <w:shd w:val="clear" w:color="auto" w:fill="FFFFFF"/>
-        </w:rPr>
-      </w:pPr>
-    </w:p>
-    <w:p>
-      <w:pPr>
-        <w:rPr>
-          <w:rFonts w:cstheme="minorHAnsi"/>
-          <w:color w:val="222222"/>
-          <w:sz w:val="24"/>
-          <w:szCs w:val="24"/>
-          <w:shd w:val="clear" w:color="auto" w:fill="FFFFFF"/>
-        </w:rPr>
-      </w:pPr>
-      <w:r>
-        <w:rPr>
-          <w:rFonts w:cstheme="minorHAnsi"/>
-          <w:color w:val="222222"/>
-          <w:sz w:val="24"/>
-          <w:szCs w:val="24"/>
-          <w:shd w:val="clear" w:color="auto" w:fill="FFFFFF"/>
-        </w:rPr>
-        <w:br w:type="page"/>
-      </w:r>
-    </w:p>
-    <w:p>
-      <w:pPr>
-        <w:pStyle w:val="Heading1"/>
-        <w:rPr>
-          <w:sz w:val="36"/>
-          <w:szCs w:val="36"/>
-        </w:rPr>
-      </w:pPr>
-      <w:bookmarkStart w:id="15" w:name="_Toc49770041"/>
-      <w:r>
-        <w:rPr>
-          <w:sz w:val="36"/>
-          <w:szCs w:val="36"/>
-        </w:rPr>
-        <w:lastRenderedPageBreak/>
-        <w:t>Baseline</w:t>
-      </w:r>
-      <w:r>
-        <w:rPr>
-          <w:sz w:val="36"/>
-          <w:szCs w:val="36"/>
-        </w:rPr>
-        <w:t xml:space="preserve"> - </w:t>
-      </w:r>
-      <w:r>
-        <w:rPr>
-          <w:sz w:val="36"/>
-          <w:szCs w:val="36"/>
-        </w:rPr>
-        <w:t xml:space="preserve">Optimal </w:t>
-      </w:r>
-      <w:r>
-        <w:rPr>
-          <w:sz w:val="36"/>
-          <w:szCs w:val="36"/>
-        </w:rPr>
-        <w:t>Oblivious Routing</w:t>
-      </w:r>
-      <w:r>
-        <w:rPr>
-          <w:sz w:val="36"/>
-          <w:szCs w:val="36"/>
-        </w:rPr>
-        <w:t xml:space="preserve"> </w:t>
-      </w:r>
-      <w:bookmarkEnd w:id="15"/>
-    </w:p>
-    <w:p>
-      <w:pPr>
-        <w:rPr>
-          <w:rFonts w:cstheme="minorHAnsi"/>
-          <w:color w:val="222222"/>
-          <w:sz w:val="24"/>
-          <w:szCs w:val="24"/>
-          <w:shd w:val="clear" w:color="auto" w:fill="FFFFFF"/>
-        </w:rPr>
-      </w:pPr>
-      <w:r>
-        <w:rPr>
-          <w:rFonts w:cstheme="minorHAnsi"/>
-          <w:color w:val="222222"/>
-          <w:sz w:val="24"/>
-          <w:szCs w:val="24"/>
-          <w:shd w:val="clear" w:color="auto" w:fill="FFFFFF"/>
-        </w:rPr>
-        <w:t xml:space="preserve">Another baseline the writers used is </w:t>
-      </w:r>
-      <w:r>
-        <w:rPr>
-          <w:rFonts w:cstheme="minorHAnsi"/>
-          <w:b/>
-          <w:bCs/>
-          <w:color w:val="222222"/>
-          <w:sz w:val="24"/>
-          <w:szCs w:val="24"/>
-          <w:shd w:val="clear" w:color="auto" w:fill="FFFFFF"/>
-        </w:rPr>
-        <w:t>optimal oblivious routing</w:t>
-      </w:r>
-      <w:r>
-        <w:rPr>
-          <w:rFonts w:cstheme="minorHAnsi"/>
-          <w:color w:val="222222"/>
-          <w:sz w:val="24"/>
-          <w:szCs w:val="24"/>
-          <w:shd w:val="clear" w:color="auto" w:fill="FFFFFF"/>
-        </w:rPr>
-        <w:t xml:space="preserve">. As </w:t>
-      </w:r>
-      <w:r>
-        <w:rPr>
-          <w:rFonts w:cstheme="minorHAnsi"/>
-          <w:color w:val="222222"/>
-          <w:sz w:val="24"/>
-          <w:szCs w:val="24"/>
-          <w:shd w:val="clear" w:color="auto" w:fill="FFFFFF"/>
-        </w:rPr>
-        <w:t>its</w:t>
-      </w:r>
-      <w:r>
-        <w:rPr>
-          <w:rFonts w:cstheme="minorHAnsi"/>
-          <w:color w:val="222222"/>
-          <w:sz w:val="24"/>
-          <w:szCs w:val="24"/>
-          <w:shd w:val="clear" w:color="auto" w:fill="FFFFFF"/>
-        </w:rPr>
-        <w:t xml:space="preserve"> name implies the oblivious routing </w:t>
-      </w:r>
-      <w:r>
-        <w:rPr>
-          <w:rFonts w:cstheme="minorHAnsi"/>
-          <w:b/>
-          <w:bCs/>
-          <w:color w:val="222222"/>
-          <w:sz w:val="24"/>
-          <w:szCs w:val="24"/>
-          <w:shd w:val="clear" w:color="auto" w:fill="FFFFFF"/>
-        </w:rPr>
-        <w:t xml:space="preserve">is not traffic patterns depended but only </w:t>
-      </w:r>
-      <w:r>
-        <w:rPr>
-          <w:rFonts w:cstheme="minorHAnsi"/>
-          <w:b/>
-          <w:bCs/>
-          <w:color w:val="222222"/>
-          <w:sz w:val="24"/>
-          <w:szCs w:val="24"/>
-          <w:shd w:val="clear" w:color="auto" w:fill="FFFFFF"/>
-        </w:rPr>
-        <w:t xml:space="preserve">a </w:t>
-      </w:r>
-      <w:r>
-        <w:rPr>
-          <w:rFonts w:cstheme="minorHAnsi"/>
-          <w:b/>
-          <w:bCs/>
-          <w:color w:val="222222"/>
-          <w:sz w:val="24"/>
-          <w:szCs w:val="24"/>
-          <w:shd w:val="clear" w:color="auto" w:fill="FFFFFF"/>
-        </w:rPr>
-        <w:t>topology depended</w:t>
-      </w:r>
-      <w:r>
-        <w:t>,</w:t>
-      </w:r>
-      <w:r>
-        <w:rPr>
-          <w:rFonts w:cstheme="minorHAnsi"/>
-          <w:color w:val="222222"/>
-          <w:sz w:val="24"/>
-          <w:szCs w:val="24"/>
-          <w:shd w:val="clear" w:color="auto" w:fill="FFFFFF"/>
-        </w:rPr>
-        <w:t xml:space="preserve"> t</w:t>
-      </w:r>
-      <w:r>
-        <w:rPr>
-          <w:rFonts w:cstheme="minorHAnsi"/>
-          <w:color w:val="222222"/>
-          <w:sz w:val="24"/>
-          <w:szCs w:val="24"/>
-          <w:shd w:val="clear" w:color="auto" w:fill="FFFFFF"/>
-        </w:rPr>
-        <w:t>his routing technique was represented in several papers</w:t>
-      </w:r>
-      <w:r>
-        <w:rPr>
-          <w:rFonts w:cstheme="minorHAnsi"/>
-          <w:color w:val="222222"/>
-          <w:sz w:val="24"/>
-          <w:szCs w:val="24"/>
-          <w:shd w:val="clear" w:color="auto" w:fill="FFFFFF"/>
-        </w:rPr>
-        <w:t xml:space="preserve"> </w:t>
-      </w:r>
-      <w:r>
-        <w:rPr>
-          <w:rFonts w:cstheme="minorHAnsi"/>
-          <w:color w:val="222222"/>
-          <w:sz w:val="24"/>
-          <w:szCs w:val="24"/>
-          <w:shd w:val="clear" w:color="auto" w:fill="FFFFFF"/>
-        </w:rPr>
-        <w:t>in early 2000s</w:t>
-      </w:r>
-      <w:r>
-        <w:rPr>
-          <w:rFonts w:cstheme="minorHAnsi"/>
-          <w:color w:val="222222"/>
-          <w:sz w:val="24"/>
-          <w:szCs w:val="24"/>
-          <w:shd w:val="clear" w:color="auto" w:fill="FFFFFF"/>
-        </w:rPr>
-        <w:t>.</w:t>
-      </w:r>
-    </w:p>
-    <w:p>
-      <w:pPr>
-        <w:rPr>
-          <w:rFonts w:cstheme="minorHAnsi"/>
-          <w:color w:val="222222"/>
-          <w:sz w:val="24"/>
-          <w:szCs w:val="24"/>
-          <w:shd w:val="clear" w:color="auto" w:fill="FFFFFF"/>
-        </w:rPr>
-      </w:pPr>
-      <w:r>
-        <w:rPr>
-          <w:rFonts w:cstheme="minorHAnsi"/>
-          <w:color w:val="222222"/>
-          <w:sz w:val="24"/>
-          <w:szCs w:val="24"/>
-          <w:shd w:val="clear" w:color="auto" w:fill="FFFFFF"/>
-        </w:rPr>
-        <w:t xml:space="preserve">The oblivious performance ratio of routing scheme </w:t>
-      </w:r>
-      <w:r>
-        <w:rPr>
-          <w:position w:val="-10"/>
-        </w:rPr>
-        <w:object w:dxaOrig="240" w:dyaOrig="320" w14:anchorId="3F9D6137">
-          <v:shape id="_x0000_i1033" type="#_x0000_t75" style="width:12.1pt;height:16.05pt" o:ole="">
-            <v:imagedata r:id="rId28" o:title=""/>
-          </v:shape>
-          <o:OLEObject Type="Embed" ProgID="Equation.DSMT4" ShapeID="_x0000_i1033" DrawAspect="Content" ObjectID="_1660476427" r:id="rId29"/>
-        </w:object>
-      </w:r>
-      <w:r>
-        <w:rPr>
-          <w:rFonts w:cstheme="minorHAnsi"/>
-          <w:color w:val="222222"/>
-          <w:sz w:val="24"/>
-          <w:szCs w:val="24"/>
-          <w:shd w:val="clear" w:color="auto" w:fill="FFFFFF"/>
-        </w:rPr>
-        <w:t xml:space="preserve"> is define as follows:</w:t>
-      </w:r>
-    </w:p>
-    <w:p>
-      <w:pPr>
-        <w:rPr>
-          <w:rFonts w:cstheme="minorHAnsi"/>
-          <w:color w:val="222222"/>
-          <w:sz w:val="24"/>
-          <w:szCs w:val="24"/>
-          <w:shd w:val="clear" w:color="auto" w:fill="FFFFFF"/>
-        </w:rPr>
-      </w:pPr>
-      <w:r>
-        <w:rPr>
-          <w:position w:val="-50"/>
-        </w:rPr>
-        <w:object w:dxaOrig="7020" w:dyaOrig="1120" w14:anchorId="65FBCBB9">
-          <v:shape id="_x0000_i1066" type="#_x0000_t75" style="width:383.65pt;height:61.3pt" o:ole="">
-            <v:imagedata r:id="rId30" o:title=""/>
-          </v:shape>
-          <o:OLEObject Type="Embed" ProgID="Equation.DSMT4" ShapeID="_x0000_i1066" DrawAspect="Content" ObjectID="_1660476428" r:id="rId31"/>
-        </w:object>
-      </w:r>
-    </w:p>
-    <w:p>
-      <w:pPr>
-        <w:rPr>
-          <w:rFonts w:cstheme="minorHAnsi"/>
-          <w:color w:val="222222"/>
-          <w:sz w:val="24"/>
-          <w:szCs w:val="24"/>
-          <w:shd w:val="clear" w:color="auto" w:fill="FFFFFF"/>
-        </w:rPr>
-      </w:pPr>
-      <w:r>
-        <w:rPr>
-          <w:position w:val="-92"/>
-        </w:rPr>
-        <w:object w:dxaOrig="9680" w:dyaOrig="1960" w14:anchorId="6FB04EE9">
-          <v:shape id="_x0000_i1069" type="#_x0000_t75" style="width:488.35pt;height:98.4pt" o:ole="">
-            <v:imagedata r:id="rId32" o:title=""/>
-          </v:shape>
-          <o:OLEObject Type="Embed" ProgID="Equation.DSMT4" ShapeID="_x0000_i1069" DrawAspect="Content" ObjectID="_1660476429" r:id="rId33"/>
-        </w:object>
-      </w:r>
-    </w:p>
-    <w:p>
-      <w:pPr>
-        <w:rPr>
-          <w:rFonts w:cstheme="minorHAnsi"/>
-          <w:color w:val="222222"/>
-          <w:sz w:val="24"/>
-          <w:szCs w:val="24"/>
-          <w:shd w:val="clear" w:color="auto" w:fill="FFFFFF"/>
-        </w:rPr>
-      </w:pPr>
-      <w:r>
-        <w:rPr>
-          <w:rFonts w:cstheme="minorHAnsi"/>
-          <w:color w:val="222222"/>
-          <w:sz w:val="24"/>
-          <w:szCs w:val="24"/>
-          <w:shd w:val="clear" w:color="auto" w:fill="FFFFFF"/>
-        </w:rPr>
-        <w:t>Using the result of the paper</w:t>
-      </w:r>
-      <w:r>
-        <w:rPr>
-          <w:rFonts w:cstheme="minorHAnsi"/>
-          <w:color w:val="222222"/>
-          <w:sz w:val="24"/>
-          <w:szCs w:val="24"/>
-          <w:shd w:val="clear" w:color="auto" w:fill="FFFFFF"/>
-        </w:rPr>
-        <w:t xml:space="preserve"> </w:t>
-      </w:r>
-      <w:r>
-        <w:rPr>
-          <w:rFonts w:cstheme="minorHAnsi"/>
-          <w:i/>
-          <w:iCs/>
-          <w:color w:val="222222"/>
-          <w:sz w:val="24"/>
-          <w:szCs w:val="24"/>
-          <w:shd w:val="clear" w:color="auto" w:fill="FFFFFF"/>
-        </w:rPr>
-        <w:t>Applegate, D., &amp; Cohen, E. (2006). Making routing robust to changing traffic demands: algorithms and evaluation. IEEE/ACM Transactions on Networking, 14(6), 1193-1206</w:t>
-      </w:r>
-      <w:r>
-        <w:rPr>
-          <w:rFonts w:cstheme="minorHAnsi"/>
-          <w:i/>
-          <w:iCs/>
-          <w:color w:val="222222"/>
-          <w:sz w:val="24"/>
-          <w:szCs w:val="24"/>
-          <w:shd w:val="clear" w:color="auto" w:fill="FFFFFF"/>
-        </w:rPr>
-        <w:t xml:space="preserve">, </w:t>
-      </w:r>
-      <w:r>
-        <w:rPr>
-          <w:rFonts w:cstheme="minorHAnsi"/>
-          <w:color w:val="222222"/>
-          <w:sz w:val="24"/>
-          <w:szCs w:val="24"/>
-          <w:shd w:val="clear" w:color="auto" w:fill="FFFFFF"/>
-        </w:rPr>
-        <w:t>t</w:t>
-      </w:r>
-      <w:r>
-        <w:rPr>
-          <w:rFonts w:cstheme="minorHAnsi"/>
-          <w:color w:val="222222"/>
-          <w:sz w:val="24"/>
-          <w:szCs w:val="24"/>
-          <w:shd w:val="clear" w:color="auto" w:fill="FFFFFF"/>
-        </w:rPr>
-        <w:t xml:space="preserve">he optimal oblivious routing problem can be formulated as </w:t>
-      </w:r>
-      <w:r>
-        <w:rPr>
-          <w:rFonts w:cstheme="minorHAnsi"/>
-          <w:color w:val="222222"/>
-          <w:sz w:val="24"/>
-          <w:szCs w:val="24"/>
-          <w:shd w:val="clear" w:color="auto" w:fill="FFFFFF"/>
-        </w:rPr>
-        <w:t xml:space="preserve">a single </w:t>
-      </w:r>
-      <w:r>
-        <w:rPr>
-          <w:rFonts w:cstheme="minorHAnsi"/>
-          <w:color w:val="222222"/>
-          <w:sz w:val="24"/>
-          <w:szCs w:val="24"/>
-          <w:shd w:val="clear" w:color="auto" w:fill="FFFFFF"/>
-        </w:rPr>
-        <w:t>optimization problem as follow:</w:t>
-      </w:r>
-      <w:r>
-        <w:rPr>
-          <w:rFonts w:cstheme="minorHAnsi"/>
-          <w:color w:val="222222"/>
-          <w:sz w:val="24"/>
-          <w:szCs w:val="24"/>
-          <w:shd w:val="clear" w:color="auto" w:fill="FFFFFF"/>
-        </w:rPr>
-        <w:br/>
-      </w:r>
-      <w:r>
-        <w:rPr>
-          <w:position w:val="-46"/>
-        </w:rPr>
-        <w:object w:dxaOrig="2540" w:dyaOrig="1040" w14:anchorId="1535CABD">
-          <v:shape id="_x0000_i1036" type="#_x0000_t75" style="width:126.85pt;height:52.05pt" o:ole="">
-            <v:imagedata r:id="rId34" o:title=""/>
-          </v:shape>
-          <o:OLEObject Type="Embed" ProgID="Equation.DSMT4" ShapeID="_x0000_i1036" DrawAspect="Content" ObjectID="_1660476430" r:id="rId35"/>
-        </w:object>
-      </w:r>
-    </w:p>
-    <w:p>
-      <w:pPr>
-        <w:ind w:firstLine="720"/>
-        <w:rPr>
-          <w:rFonts w:cstheme="minorHAnsi"/>
-          <w:color w:val="222222"/>
-          <w:sz w:val="24"/>
-          <w:szCs w:val="24"/>
-          <w:shd w:val="clear" w:color="auto" w:fill="FFFFFF"/>
-        </w:rPr>
-      </w:pPr>
-      <w:r>
-        <w:rPr>
-          <w:position w:val="-66"/>
-        </w:rPr>
-        <w:object w:dxaOrig="3379" w:dyaOrig="1640" w14:anchorId="3296A18F">
-          <v:shape id="_x0000_i1037" type="#_x0000_t75" style="width:168.95pt;height:82pt" o:ole="">
-            <v:imagedata r:id="rId36" o:title=""/>
-          </v:shape>
-          <o:OLEObject Type="Embed" ProgID="Equation.DSMT4" ShapeID="_x0000_i1037" DrawAspect="Content" ObjectID="_1660476431" r:id="rId37"/>
-        </w:object>
-      </w:r>
-    </w:p>
-    <w:p>
-      <w:pPr>
-        <w:ind w:firstLine="720"/>
-        <w:rPr>
-          <w:rFonts w:cstheme="minorHAnsi"/>
-          <w:color w:val="222222"/>
-          <w:sz w:val="24"/>
-          <w:szCs w:val="24"/>
-          <w:shd w:val="clear" w:color="auto" w:fill="FFFFFF"/>
-        </w:rPr>
-      </w:pPr>
-      <w:r>
-        <w:rPr>
-          <w:rFonts w:cstheme="minorHAnsi"/>
-          <w:color w:val="222222"/>
-          <w:sz w:val="24"/>
-          <w:szCs w:val="24"/>
-          <w:shd w:val="clear" w:color="auto" w:fill="FFFFFF"/>
-        </w:rPr>
-        <w:tab/>
-      </w:r>
-      <w:r>
-        <w:rPr>
-          <w:position w:val="-14"/>
-        </w:rPr>
-        <w:object w:dxaOrig="2840" w:dyaOrig="400" w14:anchorId="78D2F76A">
-          <v:shape id="_x0000_i1038" type="#_x0000_t75" style="width:141.85pt;height:19.95pt" o:ole="">
-            <v:imagedata r:id="rId38" o:title=""/>
-          </v:shape>
-          <o:OLEObject Type="Embed" ProgID="Equation.DSMT4" ShapeID="_x0000_i1038" DrawAspect="Content" ObjectID="_1660476432" r:id="rId39"/>
-        </w:object>
-      </w:r>
-    </w:p>
-    <w:p>
-      <w:pPr>
-        <w:ind w:firstLine="720"/>
-        <w:rPr>
-          <w:rFonts w:cstheme="minorHAnsi"/>
-          <w:color w:val="222222"/>
-          <w:sz w:val="24"/>
-          <w:szCs w:val="24"/>
-          <w:shd w:val="clear" w:color="auto" w:fill="FFFFFF"/>
-        </w:rPr>
-      </w:pPr>
-      <w:r>
-        <w:rPr>
-          <w:position w:val="-54"/>
-        </w:rPr>
-        <w:object w:dxaOrig="2360" w:dyaOrig="1160" w14:anchorId="26B589BA">
-          <v:shape id="_x0000_i1039" type="#_x0000_t75" style="width:118pt;height:58.1pt" o:ole="">
-            <v:imagedata r:id="rId40" o:title=""/>
-          </v:shape>
-          <o:OLEObject Type="Embed" ProgID="Equation.DSMT4" ShapeID="_x0000_i1039" DrawAspect="Content" ObjectID="_1660476433" r:id="rId41"/>
-        </w:object>
-      </w:r>
-    </w:p>
-    <w:p>
-      <w:pPr>
-        <w:rPr>
-          <w:rFonts w:cstheme="minorHAnsi"/>
-          <w:sz w:val="10"/>
-          <w:szCs w:val="10"/>
-        </w:rPr>
-      </w:pPr>
-      <w:r>
-        <w:rPr>
-          <w:rFonts w:cstheme="minorHAnsi"/>
-          <w:color w:val="222222"/>
-          <w:sz w:val="24"/>
-          <w:szCs w:val="24"/>
-          <w:shd w:val="clear" w:color="auto" w:fill="FFFFFF"/>
-        </w:rPr>
-        <w:t>As one can see, because all the constrains are linear, t</w:t>
-      </w:r>
-      <w:r>
-        <w:rPr>
-          <w:rFonts w:cstheme="minorHAnsi"/>
-          <w:color w:val="222222"/>
-          <w:sz w:val="24"/>
-          <w:szCs w:val="24"/>
-          <w:shd w:val="clear" w:color="auto" w:fill="FFFFFF"/>
-        </w:rPr>
-        <w:t xml:space="preserve">his also a linear programming problem with </w:t>
-      </w:r>
-      <w:r>
-        <w:rPr>
-          <w:rFonts w:cstheme="minorHAnsi"/>
-          <w:position w:val="-20"/>
-          <w:sz w:val="24"/>
-          <w:szCs w:val="24"/>
-        </w:rPr>
-        <w:object w:dxaOrig="2020" w:dyaOrig="520" w14:anchorId="7CAF4573">
-          <v:shape id="_x0000_i1040" type="#_x0000_t75" style="width:100.9pt;height:26pt" o:ole="">
-            <v:imagedata r:id="rId24" o:title=""/>
-          </v:shape>
-          <o:OLEObject Type="Embed" ProgID="Equation.DSMT4" ShapeID="_x0000_i1040" DrawAspect="Content" ObjectID="_1660476434" r:id="rId42"/>
-        </w:object>
-      </w:r>
-      <w:r>
-        <w:rPr>
-          <w:rFonts w:cstheme="minorHAnsi"/>
-          <w:color w:val="222222"/>
-          <w:sz w:val="24"/>
-          <w:szCs w:val="24"/>
-          <w:shd w:val="clear" w:color="auto" w:fill="FFFFFF"/>
-        </w:rPr>
-        <w:t xml:space="preserve"> variables and </w:t>
-      </w:r>
-      <w:r>
-        <w:rPr>
-          <w:rFonts w:cstheme="minorHAnsi"/>
-          <w:position w:val="-20"/>
-          <w:sz w:val="24"/>
-          <w:szCs w:val="24"/>
-        </w:rPr>
-        <w:object w:dxaOrig="2020" w:dyaOrig="520" w14:anchorId="49790FC8">
-          <v:shape id="_x0000_i1041" type="#_x0000_t75" style="width:100.9pt;height:26pt" o:ole="">
-            <v:imagedata r:id="rId43" o:title=""/>
-          </v:shape>
-          <o:OLEObject Type="Embed" ProgID="Equation.DSMT4" ShapeID="_x0000_i1041" DrawAspect="Content" ObjectID="_1660476435" r:id="rId44"/>
-        </w:object>
-      </w:r>
-      <w:r>
-        <w:rPr>
-          <w:rFonts w:cstheme="minorHAnsi"/>
-          <w:color w:val="222222"/>
-          <w:sz w:val="24"/>
-          <w:szCs w:val="24"/>
-          <w:shd w:val="clear" w:color="auto" w:fill="FFFFFF"/>
-        </w:rPr>
-        <w:t>constrains</w:t>
-      </w:r>
-      <w:r>
-        <w:rPr>
-          <w:rFonts w:cstheme="minorHAnsi"/>
-          <w:color w:val="222222"/>
-          <w:sz w:val="24"/>
-          <w:szCs w:val="24"/>
-          <w:shd w:val="clear" w:color="auto" w:fill="FFFFFF"/>
-        </w:rPr>
-        <w:t xml:space="preserve">, where </w:t>
-      </w:r>
-      <w:r>
-        <w:rPr>
-          <w:rFonts w:cstheme="minorHAnsi"/>
-          <w:position w:val="-12"/>
-          <w:sz w:val="24"/>
-          <w:szCs w:val="24"/>
-        </w:rPr>
-        <w:object w:dxaOrig="600" w:dyaOrig="360" w14:anchorId="4AA096FF">
-          <v:shape id="_x0000_i1042" type="#_x0000_t75" style="width:29.95pt;height:18.2pt" o:ole="">
-            <v:imagedata r:id="rId45" o:title=""/>
-          </v:shape>
-          <o:OLEObject Type="Embed" ProgID="Equation.DSMT4" ShapeID="_x0000_i1042" DrawAspect="Content" ObjectID="_1660476436" r:id="rId46"/>
-        </w:object>
-      </w:r>
-      <w:r>
-        <w:rPr>
-          <w:rFonts w:cstheme="minorHAnsi"/>
-          <w:color w:val="222222"/>
-          <w:sz w:val="24"/>
-          <w:szCs w:val="24"/>
-          <w:shd w:val="clear" w:color="auto" w:fill="FFFFFF"/>
-        </w:rPr>
-        <w:t>is a variable that represent an exist weight</w:t>
-      </w:r>
-      <w:r>
-        <w:rPr>
-          <w:rFonts w:cstheme="minorHAnsi"/>
-          <w:sz w:val="24"/>
-          <w:szCs w:val="24"/>
-        </w:rPr>
-        <w:t xml:space="preserve"> that for every pair of edges </w:t>
-      </w:r>
-      <w:r>
-        <w:rPr>
-          <w:rFonts w:cstheme="minorHAnsi"/>
-          <w:position w:val="-10"/>
-          <w:sz w:val="24"/>
-          <w:szCs w:val="24"/>
-        </w:rPr>
-        <w:object w:dxaOrig="380" w:dyaOrig="320" w14:anchorId="1011A2B7">
-          <v:shape id="_x0000_i1043" type="#_x0000_t75" style="width:18.9pt;height:16.05pt" o:ole="">
-            <v:imagedata r:id="rId47" o:title=""/>
-          </v:shape>
-          <o:OLEObject Type="Embed" ProgID="Equation.DSMT4" ShapeID="_x0000_i1043" DrawAspect="Content" ObjectID="_1660476437" r:id="rId48"/>
-        </w:object>
-      </w:r>
-      <w:r>
-        <w:rPr>
-          <w:rFonts w:cstheme="minorHAnsi"/>
-          <w:sz w:val="24"/>
-          <w:szCs w:val="24"/>
-        </w:rPr>
-        <w:t xml:space="preserve">: </w:t>
-      </w:r>
-      <w:r>
-        <w:rPr>
-          <w:rFonts w:cstheme="minorHAnsi"/>
-          <w:position w:val="-28"/>
-          <w:sz w:val="24"/>
-          <w:szCs w:val="24"/>
-        </w:rPr>
-        <w:object w:dxaOrig="1640" w:dyaOrig="540" w14:anchorId="6D802D1B">
-          <v:shape id="_x0000_i1044" type="#_x0000_t75" style="width:82pt;height:27.1pt" o:ole="">
-            <v:imagedata r:id="rId49" o:title=""/>
-          </v:shape>
-          <o:OLEObject Type="Embed" ProgID="Equation.DSMT4" ShapeID="_x0000_i1044" DrawAspect="Content" ObjectID="_1660476438" r:id="rId50"/>
-        </w:object>
-      </w:r>
-      <w:r>
-        <w:rPr>
-          <w:rFonts w:cstheme="minorHAnsi"/>
-          <w:sz w:val="24"/>
-          <w:szCs w:val="24"/>
-        </w:rPr>
-        <w:t xml:space="preserve">and  </w:t>
-      </w:r>
-      <w:r>
-        <w:rPr>
-          <w:rFonts w:cstheme="minorHAnsi"/>
-          <w:position w:val="-14"/>
-          <w:sz w:val="24"/>
-          <w:szCs w:val="24"/>
-        </w:rPr>
-        <w:object w:dxaOrig="800" w:dyaOrig="400" w14:anchorId="3E567E3A">
-          <v:shape id="_x0000_i1045" type="#_x0000_t75" style="width:39.9pt;height:19.95pt" o:ole="">
-            <v:imagedata r:id="rId51" o:title=""/>
-          </v:shape>
-          <o:OLEObject Type="Embed" ProgID="Equation.DSMT4" ShapeID="_x0000_i1045" DrawAspect="Content" ObjectID="_1660476439" r:id="rId52"/>
-        </w:object>
-      </w:r>
-      <w:r>
-        <w:rPr>
-          <w:rFonts w:cstheme="minorHAnsi"/>
-          <w:sz w:val="24"/>
-          <w:szCs w:val="24"/>
-        </w:rPr>
-        <w:t xml:space="preserve"> represent the length of the shortest path from node </w:t>
-      </w:r>
-      <w:r>
-        <w:rPr>
-          <w:rFonts w:cstheme="minorHAnsi"/>
-          <w:position w:val="-6"/>
-          <w:sz w:val="24"/>
-          <w:szCs w:val="24"/>
-        </w:rPr>
-        <w:object w:dxaOrig="139" w:dyaOrig="260" w14:anchorId="243CC366">
-          <v:shape id="_x0000_i1046" type="#_x0000_t75" style="width:6.75pt;height:12.85pt" o:ole="">
-            <v:imagedata r:id="rId53" o:title=""/>
-          </v:shape>
-          <o:OLEObject Type="Embed" ProgID="Equation.DSMT4" ShapeID="_x0000_i1046" DrawAspect="Content" ObjectID="_1660476440" r:id="rId54"/>
-        </w:object>
-      </w:r>
-      <w:r>
-        <w:rPr>
-          <w:rFonts w:cstheme="minorHAnsi"/>
-          <w:sz w:val="24"/>
-          <w:szCs w:val="24"/>
-        </w:rPr>
-        <w:t xml:space="preserve">to node </w:t>
-      </w:r>
-      <w:r>
-        <w:rPr>
-          <w:rFonts w:cstheme="minorHAnsi"/>
-          <w:position w:val="-10"/>
-          <w:sz w:val="24"/>
-          <w:szCs w:val="24"/>
-        </w:rPr>
-        <w:object w:dxaOrig="200" w:dyaOrig="300" w14:anchorId="68F4F08B">
-          <v:shape id="_x0000_i1047" type="#_x0000_t75" style="width:10pt;height:14.95pt" o:ole="">
-            <v:imagedata r:id="rId55" o:title=""/>
-          </v:shape>
-          <o:OLEObject Type="Embed" ProgID="Equation.DSMT4" ShapeID="_x0000_i1047" DrawAspect="Content" ObjectID="_1660476441" r:id="rId56"/>
-        </w:object>
-      </w:r>
-      <w:r>
-        <w:rPr>
-          <w:rFonts w:cstheme="minorHAnsi"/>
-          <w:sz w:val="24"/>
-          <w:szCs w:val="24"/>
-        </w:rPr>
-        <w:t xml:space="preserve">according the edge weights </w:t>
-      </w:r>
-      <w:r>
-        <w:rPr>
-          <w:rFonts w:cstheme="minorHAnsi"/>
-          <w:position w:val="-12"/>
-          <w:sz w:val="24"/>
-          <w:szCs w:val="24"/>
-        </w:rPr>
-        <w:object w:dxaOrig="600" w:dyaOrig="360" w14:anchorId="6EE48B5B">
-          <v:shape id="_x0000_i1048" type="#_x0000_t75" style="width:29.95pt;height:18.2pt" o:ole="">
-            <v:imagedata r:id="rId45" o:title=""/>
-          </v:shape>
-          <o:OLEObject Type="Embed" ProgID="Equation.DSMT4" ShapeID="_x0000_i1048" DrawAspect="Content" ObjectID="_1660476442" r:id="rId57"/>
-        </w:object>
-      </w:r>
-      <w:r>
-        <w:rPr>
-          <w:rFonts w:cstheme="minorHAnsi"/>
-          <w:sz w:val="24"/>
-          <w:szCs w:val="24"/>
-        </w:rPr>
-        <w:t>.</w:t>
-      </w:r>
-    </w:p>
-    <w:p>
-      <w:pPr>
-        <w:pStyle w:val="Heading1"/>
-      </w:pPr>
-      <w:bookmarkStart w:id="16" w:name="_Toc49770042"/>
-      <w:r>
-        <w:lastRenderedPageBreak/>
-        <w:t xml:space="preserve">Restoring the </w:t>
-      </w:r>
-      <w:r>
-        <w:t xml:space="preserve">Baseline </w:t>
-      </w:r>
-      <w:r>
-        <w:t>Results</w:t>
-      </w:r>
-      <w:bookmarkEnd w:id="16"/>
-    </w:p>
-    <w:p>
-      <w:pPr>
-        <w:rPr>
-          <w:sz w:val="24"/>
-          <w:szCs w:val="24"/>
-        </w:rPr>
-      </w:pPr>
-    </w:p>
-    <w:p>
-      <w:pPr>
-        <w:rPr>
-          <w:sz w:val="24"/>
-          <w:szCs w:val="24"/>
-        </w:rPr>
-      </w:pPr>
-      <w:r>
-        <w:rPr>
-          <w:sz w:val="24"/>
-          <w:szCs w:val="24"/>
-        </w:rPr>
-        <w:t>Before restoring the results of the reinforcement learning agent all the baselines should be restored.</w:t>
-      </w:r>
-      <w:r>
-        <w:rPr>
-          <w:sz w:val="24"/>
-          <w:szCs w:val="24"/>
-        </w:rPr>
-        <w:br/>
-      </w:r>
-      <w:r>
-        <w:rPr>
-          <w:sz w:val="24"/>
-          <w:szCs w:val="24"/>
-        </w:rPr>
-        <w:t xml:space="preserve">Because the agent is taking a decision by observing the traffic history the writers created a similar reference baseline that also use traffic history, by observing the last </w:t>
-      </w:r>
-      <w:r>
-        <w:rPr>
-          <w:position w:val="-4"/>
-        </w:rPr>
-        <w:object w:dxaOrig="260" w:dyaOrig="260" w14:anchorId="11BB9CC6">
-          <v:shape id="_x0000_i1049" type="#_x0000_t75" style="width:12.85pt;height:12.85pt" o:ole="">
-            <v:imagedata r:id="rId58" o:title=""/>
-          </v:shape>
-          <o:OLEObject Type="Embed" ProgID="Equation.DSMT4" ShapeID="_x0000_i1049" DrawAspect="Content" ObjectID="_1660476443" r:id="rId59"/>
-        </w:object>
-      </w:r>
-      <w:r>
-        <w:rPr>
-          <w:sz w:val="24"/>
-          <w:szCs w:val="24"/>
-        </w:rPr>
-        <w:t>matrices and calculate the average traffic matrix and route the next new traffic matrix by the optimal routing scheme of the average one.</w:t>
-      </w:r>
-      <w:r>
-        <w:rPr>
-          <w:sz w:val="24"/>
-          <w:szCs w:val="24"/>
-        </w:rPr>
-        <w:br/>
-      </w:r>
-      <w:r>
-        <w:rPr>
-          <w:sz w:val="24"/>
-          <w:szCs w:val="24"/>
-        </w:rPr>
-        <w:t>One of the</w:t>
-      </w:r>
-      <w:r>
-        <w:rPr>
-          <w:sz w:val="24"/>
-          <w:szCs w:val="24"/>
-        </w:rPr>
-        <w:t xml:space="preserve"> </w:t>
-      </w:r>
-      <w:r>
-        <w:rPr>
-          <w:sz w:val="24"/>
-          <w:szCs w:val="24"/>
-        </w:rPr>
-        <w:t xml:space="preserve">critic </w:t>
-      </w:r>
-      <w:r>
-        <w:rPr>
-          <w:sz w:val="24"/>
-          <w:szCs w:val="24"/>
-        </w:rPr>
-        <w:t>challenge</w:t>
-      </w:r>
-      <w:r>
-        <w:rPr>
-          <w:sz w:val="24"/>
-          <w:szCs w:val="24"/>
-        </w:rPr>
-        <w:t>s</w:t>
-      </w:r>
-      <w:r>
-        <w:rPr>
-          <w:sz w:val="24"/>
-          <w:szCs w:val="24"/>
-        </w:rPr>
-        <w:t xml:space="preserve"> need</w:t>
-      </w:r>
-      <w:r>
-        <w:rPr>
-          <w:sz w:val="24"/>
-          <w:szCs w:val="24"/>
-        </w:rPr>
-        <w:t>ed</w:t>
-      </w:r>
-      <w:r>
-        <w:rPr>
-          <w:sz w:val="24"/>
-          <w:szCs w:val="24"/>
-        </w:rPr>
-        <w:t xml:space="preserve"> to</w:t>
-      </w:r>
-      <w:r>
-        <w:rPr>
-          <w:sz w:val="24"/>
-          <w:szCs w:val="24"/>
-        </w:rPr>
-        <w:t xml:space="preserve"> be</w:t>
-      </w:r>
-      <w:r>
-        <w:rPr>
-          <w:sz w:val="24"/>
-          <w:szCs w:val="24"/>
-        </w:rPr>
-        <w:t xml:space="preserve"> consider</w:t>
-      </w:r>
-      <w:r>
-        <w:rPr>
-          <w:sz w:val="24"/>
-          <w:szCs w:val="24"/>
-        </w:rPr>
-        <w:t>ed</w:t>
-      </w:r>
-      <w:r>
-        <w:rPr>
-          <w:sz w:val="24"/>
-          <w:szCs w:val="24"/>
-        </w:rPr>
-        <w:t xml:space="preserve"> is that</w:t>
-      </w:r>
-      <w:r>
-        <w:rPr>
-          <w:sz w:val="24"/>
-          <w:szCs w:val="24"/>
-        </w:rPr>
-        <w:t xml:space="preserve"> </w:t>
-      </w:r>
-      <w:r>
-        <w:rPr>
-          <w:sz w:val="24"/>
-          <w:szCs w:val="24"/>
-        </w:rPr>
-        <w:t>it can be happens</w:t>
-      </w:r>
-      <w:r>
-        <w:rPr>
-          <w:sz w:val="24"/>
-          <w:szCs w:val="24"/>
-        </w:rPr>
-        <w:t xml:space="preserve"> that a flow exist</w:t>
-      </w:r>
-      <w:r>
-        <w:rPr>
-          <w:sz w:val="24"/>
-          <w:szCs w:val="24"/>
-        </w:rPr>
-        <w:t>s</w:t>
-      </w:r>
-      <w:r>
-        <w:rPr>
-          <w:sz w:val="24"/>
-          <w:szCs w:val="24"/>
-        </w:rPr>
-        <w:t xml:space="preserve"> in the </w:t>
-      </w:r>
-      <w:r>
-        <w:rPr>
-          <w:sz w:val="24"/>
-          <w:szCs w:val="24"/>
-        </w:rPr>
-        <w:t xml:space="preserve">current routed </w:t>
-      </w:r>
-      <w:r>
-        <w:rPr>
-          <w:sz w:val="24"/>
-          <w:szCs w:val="24"/>
-        </w:rPr>
-        <w:t>new matrix but not in the average one</w:t>
-      </w:r>
-      <w:r>
-        <w:rPr>
-          <w:sz w:val="24"/>
-          <w:szCs w:val="24"/>
-        </w:rPr>
-        <w:t xml:space="preserve"> (based on history)</w:t>
-      </w:r>
-      <w:r>
-        <w:rPr>
-          <w:sz w:val="24"/>
-          <w:szCs w:val="24"/>
-        </w:rPr>
-        <w:t xml:space="preserve">, </w:t>
-      </w:r>
-      <w:r>
-        <w:rPr>
-          <w:sz w:val="24"/>
-          <w:szCs w:val="24"/>
-        </w:rPr>
-        <w:t>the solution is to</w:t>
-      </w:r>
-      <w:r>
-        <w:rPr>
-          <w:sz w:val="24"/>
-          <w:szCs w:val="24"/>
-        </w:rPr>
-        <w:t xml:space="preserve"> use an ECMP policy with equal weights, so those </w:t>
-      </w:r>
-      <w:r>
-        <w:rPr>
-          <w:sz w:val="24"/>
-          <w:szCs w:val="24"/>
-        </w:rPr>
-        <w:t xml:space="preserve">first appear </w:t>
-      </w:r>
-      <w:r>
-        <w:rPr>
-          <w:sz w:val="24"/>
-          <w:szCs w:val="24"/>
-        </w:rPr>
-        <w:t>flows are equally divided between all shortest paths between the source and destination.</w:t>
-      </w:r>
-      <w:r>
-        <w:rPr>
-          <w:sz w:val="24"/>
-          <w:szCs w:val="24"/>
-        </w:rPr>
-        <w:br/>
-        <w:t>T</w:t>
-      </w:r>
-      <w:r>
-        <w:rPr>
-          <w:sz w:val="24"/>
-          <w:szCs w:val="24"/>
-        </w:rPr>
-        <w:t xml:space="preserve">he result are </w:t>
-      </w:r>
-      <w:r>
-        <w:rPr>
-          <w:sz w:val="24"/>
-          <w:szCs w:val="24"/>
-        </w:rPr>
-        <w:t>normalized</w:t>
-      </w:r>
-      <w:r>
-        <w:rPr>
-          <w:sz w:val="24"/>
-          <w:szCs w:val="24"/>
-        </w:rPr>
-        <w:t xml:space="preserve"> with </w:t>
-      </w:r>
-      <w:r>
-        <w:rPr>
-          <w:sz w:val="24"/>
-          <w:szCs w:val="24"/>
-        </w:rPr>
-        <w:t xml:space="preserve">the most congested link utilization </w:t>
-      </w:r>
-      <w:r>
-        <w:rPr>
-          <w:sz w:val="24"/>
-          <w:szCs w:val="24"/>
-        </w:rPr>
-        <w:t>when</w:t>
-      </w:r>
-      <w:r>
-        <w:rPr>
-          <w:sz w:val="24"/>
-          <w:szCs w:val="24"/>
-        </w:rPr>
-        <w:t xml:space="preserve"> applying the optimal routing scheme.</w:t>
-      </w:r>
-    </w:p>
-    <w:p>
-      <w:pPr>
-        <w:rPr>
-          <w:rStyle w:val="Heading1Char"/>
-        </w:rPr>
-      </w:pPr>
-      <w:bookmarkStart w:id="17" w:name="_Toc49770043"/>
-      <w:r>
-        <w:rPr>
-          <w:rStyle w:val="Heading1Char"/>
-        </w:rPr>
-        <w:t>Evaluation</w:t>
-      </w:r>
-      <w:bookmarkEnd w:id="17"/>
-    </w:p>
-    <w:p>
-      <w:pPr>
-        <w:rPr>
-          <w:sz w:val="24"/>
-          <w:szCs w:val="24"/>
-        </w:rPr>
-      </w:pPr>
-      <w:r>
-        <w:rPr>
-          <w:sz w:val="24"/>
-          <w:szCs w:val="24"/>
-        </w:rPr>
-        <w:t xml:space="preserve">Similar to the paper, a 12-node topology with </w:t>
-      </w:r>
-      <w:r>
-        <w:rPr>
-          <w:sz w:val="24"/>
-          <w:szCs w:val="24"/>
-        </w:rPr>
-        <w:t>26</w:t>
-      </w:r>
-      <w:r>
-        <w:rPr>
-          <w:sz w:val="24"/>
-          <w:szCs w:val="24"/>
-        </w:rPr>
-        <w:t xml:space="preserve"> edges </w:t>
-      </w:r>
-      <w:r>
-        <w:rPr>
-          <w:sz w:val="24"/>
-          <w:szCs w:val="24"/>
-        </w:rPr>
-        <w:t>(</w:t>
-      </w:r>
-      <w:r>
-        <w:rPr>
-          <w:sz w:val="24"/>
-          <w:szCs w:val="24"/>
-        </w:rPr>
-        <w:t>the original topology includes duplicate edges, this represented as double the capacity for those edges)</w:t>
-      </w:r>
-      <w:r>
-        <w:rPr>
-          <w:sz w:val="24"/>
-          <w:szCs w:val="24"/>
-        </w:rPr>
-        <w:t xml:space="preserve"> and constant link capacity of 10,000 Mb</w:t>
-      </w:r>
-      <w:r>
-        <w:rPr>
-          <w:sz w:val="24"/>
-          <w:szCs w:val="24"/>
-        </w:rPr>
-        <w:t>.</w:t>
-      </w:r>
-      <w:r>
-        <w:rPr>
-          <w:sz w:val="24"/>
-          <w:szCs w:val="24"/>
-        </w:rPr>
-        <w:br/>
-      </w:r>
-      <w:r>
-        <w:rPr>
-          <w:sz w:val="24"/>
-          <w:szCs w:val="24"/>
-        </w:rPr>
-        <w:t>20,000 traffic matrices dataset ha</w:t>
-      </w:r>
-      <w:r>
-        <w:rPr>
-          <w:sz w:val="24"/>
-          <w:szCs w:val="24"/>
-        </w:rPr>
-        <w:t>d</w:t>
-      </w:r>
-      <w:r>
-        <w:rPr>
-          <w:sz w:val="24"/>
-          <w:szCs w:val="24"/>
-        </w:rPr>
-        <w:t xml:space="preserve"> been used in order to get the results.</w:t>
-      </w:r>
-    </w:p>
-    <w:p>
-      <w:pPr>
-        <w:rPr>
-          <w:sz w:val="24"/>
-          <w:szCs w:val="24"/>
-        </w:rPr>
-      </w:pPr>
-      <w:r>
-        <w:rPr>
-          <w:sz w:val="24"/>
-          <w:szCs w:val="24"/>
-        </w:rPr>
-        <w:t>(The dashed lines are approximations of the results from the paper).</w:t>
-      </w:r>
-    </w:p>
-    <w:p>
-      <w:pPr>
-        <w:rPr>
-          <w:b/>
-          <w:bCs/>
-          <w:sz w:val="24"/>
-          <w:szCs w:val="24"/>
-          <w:u w:val="single"/>
-        </w:rPr>
-      </w:pPr>
-      <w:r>
-        <w:rPr>
-          <w:b/>
-          <w:bCs/>
-          <w:sz w:val="24"/>
-          <w:szCs w:val="24"/>
-          <w:u w:val="single"/>
-        </w:rPr>
-        <w:br w:type="page"/>
-      </w:r>
-    </w:p>
-    <w:p>
-      <w:pPr>
-        <w:rPr>
-          <w:b/>
-          <w:bCs/>
-          <w:sz w:val="24"/>
-          <w:szCs w:val="24"/>
-          <w:u w:val="single"/>
-        </w:rPr>
-      </w:pPr>
-      <w:r>
-        <w:rPr>
-          <w:b/>
-          <w:bCs/>
-          <w:sz w:val="24"/>
-          <w:szCs w:val="24"/>
-          <w:u w:val="single"/>
-        </w:rPr>
-        <w:lastRenderedPageBreak/>
-        <w:t>Gravity</w:t>
-      </w:r>
-      <w:r>
-        <w:rPr>
-          <w:b/>
-          <w:bCs/>
-          <w:sz w:val="24"/>
-          <w:szCs w:val="24"/>
-          <w:u w:val="single"/>
-        </w:rPr>
-        <w:t xml:space="preserve"> Traffic</w:t>
-      </w:r>
-      <w:r>
-        <w:rPr>
-          <w:b/>
-          <w:bCs/>
-          <w:sz w:val="24"/>
-          <w:szCs w:val="24"/>
-          <w:u w:val="single"/>
-        </w:rPr>
-        <w:t>:</w:t>
-      </w:r>
-    </w:p>
-    <w:p>
-      <w:r>
+      <w:r>
+        <w:rPr>
+          <w:noProof/>
+        </w:rPr>
         <w:drawing>
           <wp:inline distT="0" distB="0" distL="0" distR="0" wp14:anchorId="05AD7F64" wp14:editId="2E6E791F">
             <wp:extent cx="5274310" cy="3955732"/>
@@ -4586,6 +4591,9 @@
     </w:p>
     <w:p>
       <w:r>
+        <w:rPr>
+          <w:noProof/>
+        </w:rPr>
         <w:drawing>
           <wp:inline distT="0" distB="0" distL="0" distR="0" wp14:anchorId="5E883042" wp14:editId="51F3434A">
             <wp:extent cx="5274310" cy="3955732"/>
@@ -4631,6 +4639,9 @@
     </w:p>
     <w:p>
       <w:r>
+        <w:rPr>
+          <w:noProof/>
+        </w:rPr>
         <w:lastRenderedPageBreak/>
         <w:drawing>
           <wp:inline distT="0" distB="0" distL="0" distR="0" wp14:anchorId="75DD9E95" wp14:editId="7770412B">
@@ -4756,6 +4767,9 @@
     </w:p>
     <w:p>
       <w:r>
+        <w:rPr>
+          <w:noProof/>
+        </w:rPr>
         <w:lastRenderedPageBreak/>
         <w:drawing>
           <wp:inline distT="0" distB="0" distL="0" distR="0" wp14:anchorId="6E355D1B" wp14:editId="4A1B8C07">
@@ -4802,6 +4816,9 @@
     </w:p>
     <w:p>
       <w:r>
+        <w:rPr>
+          <w:noProof/>
+        </w:rPr>
         <w:drawing>
           <wp:inline distT="0" distB="0" distL="0" distR="0" wp14:anchorId="65679FC0" wp14:editId="6DDBD956">
             <wp:extent cx="5274310" cy="3955732"/>
@@ -4862,12 +4879,12 @@
       <w:pPr>
         <w:pStyle w:val="Heading1"/>
       </w:pPr>
-      <w:bookmarkStart w:id="18" w:name="_Toc49770044"/>
+      <w:bookmarkStart w:id="12" w:name="_Toc49770044"/>
       <w:r>
         <w:lastRenderedPageBreak/>
         <w:t>Restoring the Reinforcement Learning Results</w:t>
       </w:r>
-      <w:bookmarkEnd w:id="18"/>
+      <w:bookmarkEnd w:id="12"/>
     </w:p>
     <w:p>
       <w:pPr>
@@ -5187,14 +5204,14 @@
           <w:rStyle w:val="Heading1Char"/>
         </w:rPr>
       </w:pPr>
-      <w:bookmarkStart w:id="19" w:name="_Toc49770045"/>
+      <w:bookmarkStart w:id="13" w:name="_Toc49770045"/>
       <w:r>
         <w:rPr>
           <w:rStyle w:val="Heading1Char"/>
         </w:rPr>
         <w:t>Evaluation</w:t>
       </w:r>
-      <w:bookmarkEnd w:id="19"/>
+      <w:bookmarkEnd w:id="13"/>
     </w:p>
     <w:p>
       <w:pPr>
@@ -5421,9 +5438,9 @@
           <w:noProof/>
         </w:rPr>
         <w:drawing>
-          <wp:inline distT="0" distB="0" distL="0" distR="0" wp14:anchorId="7AF1FFC0" wp14:editId="1FF9A489">
-            <wp:extent cx="3498645" cy="3430236"/>
-            <wp:effectExtent l="0" t="0" r="6985" b="0"/>
+          <wp:inline distT="0" distB="0" distL="0" distR="0" wp14:anchorId="7AF1FFC0" wp14:editId="0B52338D">
+            <wp:extent cx="3488205" cy="3420000"/>
+            <wp:effectExtent l="0" t="0" r="0" b="9525"/>
             <wp:docPr id="16" name="Picture 16"/>
             <wp:cNvGraphicFramePr>
               <a:graphicFrameLocks xmlns:a="http://schemas.openxmlformats.org/drawingml/2006/main" noChangeAspect="1"/>
@@ -5450,7 +5467,7 @@
                   <pic:spPr>
                     <a:xfrm>
                       <a:off x="0" y="0"/>
-                      <a:ext cx="3498645" cy="3430236"/>
+                      <a:ext cx="3488205" cy="3420000"/>
                     </a:xfrm>
                     <a:prstGeom prst="rect">
                       <a:avLst/>
@@ -5518,7 +5535,7 @@
           <w:noProof/>
         </w:rPr>
         <w:drawing>
-          <wp:inline distT="0" distB="0" distL="0" distR="0" wp14:anchorId="1FBAA090" wp14:editId="460FD0FD">
+          <wp:inline distT="0" distB="0" distL="0" distR="0" wp14:anchorId="1FBAA090" wp14:editId="6AD76003">
             <wp:extent cx="4752000" cy="3960000"/>
             <wp:effectExtent l="0" t="0" r="0" b="2540"/>
             <wp:docPr id="17" name="Picture 17"/>
@@ -5561,16 +5578,28 @@
       </w:r>
     </w:p>
     <w:p>
-      <w:r>
-        <w:rPr>
-          <w:noProof/>
+      <w:pPr>
+        <w:rPr>
+          <w:b/>
+          <w:bCs/>
+          <w:sz w:val="24"/>
+          <w:szCs w:val="24"/>
+          <w:u w:val="single"/>
+        </w:rPr>
+      </w:pPr>
+      <w:r>
+        <w:rPr>
+          <w:i/>
+          <w:iCs/>
+          <w:sz w:val="24"/>
+          <w:szCs w:val="24"/>
         </w:rPr>
         <w:lastRenderedPageBreak/>
         <w:drawing>
-          <wp:inline distT="0" distB="0" distL="0" distR="0" wp14:anchorId="1ED921AB" wp14:editId="513251F6">
-            <wp:extent cx="4752000" cy="3960000"/>
-            <wp:effectExtent l="0" t="0" r="0" b="2540"/>
-            <wp:docPr id="18" name="Picture 18"/>
+          <wp:inline distT="0" distB="0" distL="0" distR="0" wp14:anchorId="3437148E" wp14:editId="266861DB">
+            <wp:extent cx="5274310" cy="4395258"/>
+            <wp:effectExtent l="0" t="0" r="2540" b="5715"/>
+            <wp:docPr id="3" name="Picture 3"/>
             <wp:cNvGraphicFramePr>
               <a:graphicFrameLocks xmlns:a="http://schemas.openxmlformats.org/drawingml/2006/main" noChangeAspect="1"/>
             </wp:cNvGraphicFramePr>
@@ -5578,11 +5607,321 @@
               <a:graphicData uri="http://schemas.openxmlformats.org/drawingml/2006/picture">
                 <pic:pic xmlns:pic="http://schemas.openxmlformats.org/drawingml/2006/picture">
                   <pic:nvPicPr>
-                    <pic:cNvPr id="18" name="Picture 18"/>
+                    <pic:cNvPr id="3" name="Picture 3"/>
                     <pic:cNvPicPr/>
                   </pic:nvPicPr>
                   <pic:blipFill>
                     <a:blip r:embed="rId68">
+                      <a:extLst>
+                        <a:ext uri="{28A0092B-C50C-407E-A947-70E740481C1C}">
+                          <a14:useLocalDpi xmlns:a14="http://schemas.microsoft.com/office/drawing/2010/main" val="0"/>
+                        </a:ext>
+                      </a:extLst>
+                    </a:blip>
+                    <a:stretch>
+                      <a:fillRect/>
+                    </a:stretch>
+                  </pic:blipFill>
+                  <pic:spPr>
+                    <a:xfrm>
+                      <a:off x="0" y="0"/>
+                      <a:ext cx="5274310" cy="4395258"/>
+                    </a:xfrm>
+                    <a:prstGeom prst="rect">
+                      <a:avLst/>
+                    </a:prstGeom>
+                  </pic:spPr>
+                </pic:pic>
+              </a:graphicData>
+            </a:graphic>
+          </wp:inline>
+        </w:drawing>
+      </w:r>
+    </w:p>
+    <w:p/>
+    <w:p>
+      <w:pPr>
+        <w:rPr>
+          <w:b/>
+          <w:bCs/>
+          <w:sz w:val="24"/>
+          <w:szCs w:val="24"/>
+          <w:u w:val="single"/>
+        </w:rPr>
+      </w:pPr>
+      <w:r>
+        <w:rPr>
+          <w:b/>
+          <w:bCs/>
+          <w:sz w:val="24"/>
+          <w:szCs w:val="24"/>
+          <w:u w:val="single"/>
+        </w:rPr>
+        <w:br w:type="page"/>
+      </w:r>
+    </w:p>
+    <w:p>
+      <w:r>
+        <w:rPr>
+          <w:b/>
+          <w:bCs/>
+          <w:sz w:val="24"/>
+          <w:szCs w:val="24"/>
+          <w:u w:val="single"/>
+        </w:rPr>
+        <w:lastRenderedPageBreak/>
+        <w:t xml:space="preserve">Gravity </w:t>
+      </w:r>
+      <w:r>
+        <w:rPr>
+          <w:b/>
+          <w:bCs/>
+          <w:sz w:val="24"/>
+          <w:szCs w:val="24"/>
+          <w:u w:val="single"/>
+        </w:rPr>
+        <w:t>Traffic with 10,500 different TMs</w:t>
+      </w:r>
+      <w:r>
+        <w:rPr>
+          <w:b/>
+          <w:bCs/>
+          <w:sz w:val="24"/>
+          <w:szCs w:val="24"/>
+          <w:u w:val="single"/>
+        </w:rPr>
+        <w:t>:</w:t>
+      </w:r>
+    </w:p>
+    <w:p>
+      <w:pPr>
+        <w:rPr>
+          <w:b/>
+          <w:bCs/>
+          <w:sz w:val="24"/>
+          <w:szCs w:val="24"/>
+          <w:u w:val="single"/>
+        </w:rPr>
+      </w:pPr>
+      <w:r>
+        <w:rPr>
+          <w:b/>
+          <w:bCs/>
+          <w:sz w:val="24"/>
+          <w:szCs w:val="24"/>
+          <w:u w:val="single"/>
+        </w:rPr>
+        <w:br w:type="page"/>
+      </w:r>
+    </w:p>
+    <w:p>
+      <w:pPr>
+        <w:rPr>
+          <w:b/>
+          <w:bCs/>
+          <w:sz w:val="24"/>
+          <w:szCs w:val="24"/>
+          <w:u w:val="single"/>
+        </w:rPr>
+      </w:pPr>
+      <w:r>
+        <w:rPr>
+          <w:b/>
+          <w:bCs/>
+          <w:sz w:val="24"/>
+          <w:szCs w:val="24"/>
+          <w:u w:val="single"/>
+        </w:rPr>
+        <w:lastRenderedPageBreak/>
+        <w:t>Bimodal Traffic Paper results</w:t>
+      </w:r>
+      <w:r>
+        <w:rPr>
+          <w:b/>
+          <w:bCs/>
+          <w:sz w:val="24"/>
+          <w:szCs w:val="24"/>
+          <w:u w:val="single"/>
+        </w:rPr>
+        <w:t>:</w:t>
+      </w:r>
+      <w:r>
+        <w:rPr>
+          <w:b/>
+          <w:bCs/>
+          <w:sz w:val="24"/>
+          <w:szCs w:val="24"/>
+          <w:u w:val="single"/>
+        </w:rPr>
+        <w:br/>
+      </w:r>
+      <w:r>
+        <w:rPr>
+          <w:noProof/>
+        </w:rPr>
+        <w:drawing>
+          <wp:inline distT="0" distB="0" distL="0" distR="0" wp14:anchorId="4EBA3D78" wp14:editId="1F569599">
+            <wp:extent cx="3326848" cy="3420000"/>
+            <wp:effectExtent l="0" t="0" r="6985" b="9525"/>
+            <wp:docPr id="14" name="Picture 14"/>
+            <wp:cNvGraphicFramePr>
+              <a:graphicFrameLocks xmlns:a="http://schemas.openxmlformats.org/drawingml/2006/main" noChangeAspect="1"/>
+            </wp:cNvGraphicFramePr>
+            <a:graphic xmlns:a="http://schemas.openxmlformats.org/drawingml/2006/main">
+              <a:graphicData uri="http://schemas.openxmlformats.org/drawingml/2006/picture">
+                <pic:pic xmlns:pic="http://schemas.openxmlformats.org/drawingml/2006/picture">
+                  <pic:nvPicPr>
+                    <pic:cNvPr id="14" name="Picture 14"/>
+                    <pic:cNvPicPr/>
+                  </pic:nvPicPr>
+                  <pic:blipFill>
+                    <a:blip r:embed="rId69">
+                      <a:extLst>
+                        <a:ext uri="{28A0092B-C50C-407E-A947-70E740481C1C}">
+                          <a14:useLocalDpi xmlns:a14="http://schemas.microsoft.com/office/drawing/2010/main" val="0"/>
+                        </a:ext>
+                      </a:extLst>
+                    </a:blip>
+                    <a:stretch>
+                      <a:fillRect/>
+                    </a:stretch>
+                  </pic:blipFill>
+                  <pic:spPr>
+                    <a:xfrm>
+                      <a:off x="0" y="0"/>
+                      <a:ext cx="3326848" cy="3420000"/>
+                    </a:xfrm>
+                    <a:prstGeom prst="rect">
+                      <a:avLst/>
+                    </a:prstGeom>
+                  </pic:spPr>
+                </pic:pic>
+              </a:graphicData>
+            </a:graphic>
+          </wp:inline>
+        </w:drawing>
+      </w:r>
+    </w:p>
+    <w:p>
+      <w:pPr>
+        <w:rPr>
+          <w:b/>
+          <w:bCs/>
+          <w:sz w:val="24"/>
+          <w:szCs w:val="24"/>
+          <w:u w:val="single"/>
+        </w:rPr>
+      </w:pPr>
+      <w:r>
+        <w:rPr>
+          <w:b/>
+          <w:bCs/>
+          <w:sz w:val="24"/>
+          <w:szCs w:val="24"/>
+          <w:u w:val="single"/>
+        </w:rPr>
+        <w:t>Bimodal Traffic</w:t>
+      </w:r>
+      <w:r>
+        <w:rPr>
+          <w:b/>
+          <w:bCs/>
+          <w:sz w:val="24"/>
+          <w:szCs w:val="24"/>
+          <w:u w:val="single"/>
+        </w:rPr>
+        <w:t xml:space="preserve"> with 350 different TMs</w:t>
+      </w:r>
+      <w:r>
+        <w:rPr>
+          <w:b/>
+          <w:bCs/>
+          <w:sz w:val="24"/>
+          <w:szCs w:val="24"/>
+          <w:u w:val="single"/>
+        </w:rPr>
+        <w:t>:</w:t>
+      </w:r>
+      <w:r>
+        <w:rPr>
+          <w:b/>
+          <w:bCs/>
+          <w:sz w:val="24"/>
+          <w:szCs w:val="24"/>
+          <w:u w:val="single"/>
+        </w:rPr>
+        <w:br/>
+      </w:r>
+      <w:r>
+        <w:rPr>
+          <w:noProof/>
+        </w:rPr>
+        <w:drawing>
+          <wp:inline distT="0" distB="0" distL="0" distR="0" wp14:anchorId="2E3B5AA0" wp14:editId="0801CCE7">
+            <wp:extent cx="5003720" cy="3960000"/>
+            <wp:effectExtent l="0" t="0" r="6985" b="2540"/>
+            <wp:docPr id="10" name="Picture 10"/>
+            <wp:cNvGraphicFramePr>
+              <a:graphicFrameLocks xmlns:a="http://schemas.openxmlformats.org/drawingml/2006/main" noChangeAspect="1"/>
+            </wp:cNvGraphicFramePr>
+            <a:graphic xmlns:a="http://schemas.openxmlformats.org/drawingml/2006/main">
+              <a:graphicData uri="http://schemas.openxmlformats.org/drawingml/2006/picture">
+                <pic:pic xmlns:pic="http://schemas.openxmlformats.org/drawingml/2006/picture">
+                  <pic:nvPicPr>
+                    <pic:cNvPr id="10" name="Picture 10"/>
+                    <pic:cNvPicPr/>
+                  </pic:nvPicPr>
+                  <pic:blipFill>
+                    <a:blip r:embed="rId70">
+                      <a:extLst>
+                        <a:ext uri="{28A0092B-C50C-407E-A947-70E740481C1C}">
+                          <a14:useLocalDpi xmlns:a14="http://schemas.microsoft.com/office/drawing/2010/main" val="0"/>
+                        </a:ext>
+                      </a:extLst>
+                    </a:blip>
+                    <a:stretch>
+                      <a:fillRect/>
+                    </a:stretch>
+                  </pic:blipFill>
+                  <pic:spPr>
+                    <a:xfrm>
+                      <a:off x="0" y="0"/>
+                      <a:ext cx="5003720" cy="3960000"/>
+                    </a:xfrm>
+                    <a:prstGeom prst="rect">
+                      <a:avLst/>
+                    </a:prstGeom>
+                  </pic:spPr>
+                </pic:pic>
+              </a:graphicData>
+            </a:graphic>
+          </wp:inline>
+        </w:drawing>
+      </w:r>
+    </w:p>
+    <w:p>
+      <w:r>
+        <w:rPr>
+          <w:noProof/>
+        </w:rPr>
+        <w:lastRenderedPageBreak/>
+        <w:drawing>
+          <wp:inline distT="0" distB="0" distL="0" distR="0" wp14:anchorId="1CCEC440" wp14:editId="04D25179">
+            <wp:extent cx="4752000" cy="3960000"/>
+            <wp:effectExtent l="0" t="0" r="0" b="2540"/>
+            <wp:docPr id="11" name="Picture 11"/>
+            <wp:cNvGraphicFramePr>
+              <a:graphicFrameLocks xmlns:a="http://schemas.openxmlformats.org/drawingml/2006/main" noChangeAspect="1"/>
+            </wp:cNvGraphicFramePr>
+            <a:graphic xmlns:a="http://schemas.openxmlformats.org/drawingml/2006/main">
+              <a:graphicData uri="http://schemas.openxmlformats.org/drawingml/2006/picture">
+                <pic:pic xmlns:pic="http://schemas.openxmlformats.org/drawingml/2006/picture">
+                  <pic:nvPicPr>
+                    <pic:cNvPr id="11" name="Picture 11"/>
+                    <pic:cNvPicPr/>
+                  </pic:nvPicPr>
+                  <pic:blipFill>
+                    <a:blip r:embed="rId71">
                       <a:extLst>
                         <a:ext uri="{28A0092B-C50C-407E-A947-70E740481C1C}">
                           <a14:useLocalDpi xmlns:a14="http://schemas.microsoft.com/office/drawing/2010/main" val="0"/>
@@ -5640,422 +5979,6 @@
           <w:u w:val="single"/>
         </w:rPr>
         <w:lastRenderedPageBreak/>
-        <w:t xml:space="preserve">Gravity </w:t>
-      </w:r>
-      <w:r>
-        <w:rPr>
-          <w:b/>
-          <w:bCs/>
-          <w:sz w:val="24"/>
-          <w:szCs w:val="24"/>
-          <w:u w:val="single"/>
-        </w:rPr>
-        <w:t>Traffic with 10,500 different TMs</w:t>
-      </w:r>
-      <w:r>
-        <w:rPr>
-          <w:b/>
-          <w:bCs/>
-          <w:sz w:val="24"/>
-          <w:szCs w:val="24"/>
-          <w:u w:val="single"/>
-        </w:rPr>
-        <w:t>:</w:t>
-      </w:r>
-    </w:p>
-    <w:p>
-      <w:r>
-        <w:rPr>
-          <w:noProof/>
-        </w:rPr>
-        <w:drawing>
-          <wp:inline distT="0" distB="0" distL="0" distR="0" wp14:anchorId="510E0327" wp14:editId="6CFC1676">
-            <wp:extent cx="4751770" cy="3959809"/>
-            <wp:effectExtent l="0" t="0" r="0" b="3175"/>
-            <wp:docPr id="19" name="Picture 19"/>
-            <wp:cNvGraphicFramePr>
-              <a:graphicFrameLocks xmlns:a="http://schemas.openxmlformats.org/drawingml/2006/main" noChangeAspect="1"/>
-            </wp:cNvGraphicFramePr>
-            <a:graphic xmlns:a="http://schemas.openxmlformats.org/drawingml/2006/main">
-              <a:graphicData uri="http://schemas.openxmlformats.org/drawingml/2006/picture">
-                <pic:pic xmlns:pic="http://schemas.openxmlformats.org/drawingml/2006/picture">
-                  <pic:nvPicPr>
-                    <pic:cNvPr id="19" name="Picture 19"/>
-                    <pic:cNvPicPr/>
-                  </pic:nvPicPr>
-                  <pic:blipFill>
-                    <a:blip r:embed="rId69">
-                      <a:extLst>
-                        <a:ext uri="{28A0092B-C50C-407E-A947-70E740481C1C}">
-                          <a14:useLocalDpi xmlns:a14="http://schemas.microsoft.com/office/drawing/2010/main" val="0"/>
-                        </a:ext>
-                      </a:extLst>
-                    </a:blip>
-                    <a:stretch>
-                      <a:fillRect/>
-                    </a:stretch>
-                  </pic:blipFill>
-                  <pic:spPr>
-                    <a:xfrm>
-                      <a:off x="0" y="0"/>
-                      <a:ext cx="4751770" cy="3959809"/>
-                    </a:xfrm>
-                    <a:prstGeom prst="rect">
-                      <a:avLst/>
-                    </a:prstGeom>
-                  </pic:spPr>
-                </pic:pic>
-              </a:graphicData>
-            </a:graphic>
-          </wp:inline>
-        </w:drawing>
-      </w:r>
-    </w:p>
-    <w:p>
-      <w:pPr>
-        <w:rPr>
-          <w:rFonts w:asciiTheme="majorHAnsi" w:eastAsiaTheme="majorEastAsia" w:hAnsiTheme="majorHAnsi" w:cstheme="majorBidi"/>
-          <w:color w:val="2F5496" w:themeColor="accent1" w:themeShade="BF"/>
-          <w:sz w:val="32"/>
-          <w:szCs w:val="32"/>
-        </w:rPr>
-      </w:pPr>
-      <w:r>
-        <w:rPr>
-          <w:noProof/>
-        </w:rPr>
-        <w:drawing>
-          <wp:inline distT="0" distB="0" distL="0" distR="0" wp14:anchorId="72892BBB" wp14:editId="188BBD9F">
-            <wp:extent cx="4751770" cy="3959809"/>
-            <wp:effectExtent l="0" t="0" r="0" b="3175"/>
-            <wp:docPr id="20" name="Picture 20"/>
-            <wp:cNvGraphicFramePr>
-              <a:graphicFrameLocks xmlns:a="http://schemas.openxmlformats.org/drawingml/2006/main" noChangeAspect="1"/>
-            </wp:cNvGraphicFramePr>
-            <a:graphic xmlns:a="http://schemas.openxmlformats.org/drawingml/2006/main">
-              <a:graphicData uri="http://schemas.openxmlformats.org/drawingml/2006/picture">
-                <pic:pic xmlns:pic="http://schemas.openxmlformats.org/drawingml/2006/picture">
-                  <pic:nvPicPr>
-                    <pic:cNvPr id="20" name="Picture 20"/>
-                    <pic:cNvPicPr/>
-                  </pic:nvPicPr>
-                  <pic:blipFill>
-                    <a:blip r:embed="rId70">
-                      <a:extLst>
-                        <a:ext uri="{28A0092B-C50C-407E-A947-70E740481C1C}">
-                          <a14:useLocalDpi xmlns:a14="http://schemas.microsoft.com/office/drawing/2010/main" val="0"/>
-                        </a:ext>
-                      </a:extLst>
-                    </a:blip>
-                    <a:stretch>
-                      <a:fillRect/>
-                    </a:stretch>
-                  </pic:blipFill>
-                  <pic:spPr>
-                    <a:xfrm>
-                      <a:off x="0" y="0"/>
-                      <a:ext cx="4751770" cy="3959809"/>
-                    </a:xfrm>
-                    <a:prstGeom prst="rect">
-                      <a:avLst/>
-                    </a:prstGeom>
-                  </pic:spPr>
-                </pic:pic>
-              </a:graphicData>
-            </a:graphic>
-          </wp:inline>
-        </w:drawing>
-      </w:r>
-      <w:r>
-        <w:br w:type="page"/>
-      </w:r>
-    </w:p>
-    <w:p>
-      <w:pPr>
-        <w:rPr>
-          <w:b/>
-          <w:bCs/>
-          <w:sz w:val="24"/>
-          <w:szCs w:val="24"/>
-          <w:u w:val="single"/>
-        </w:rPr>
-      </w:pPr>
-      <w:r>
-        <w:rPr>
-          <w:b/>
-          <w:bCs/>
-          <w:sz w:val="24"/>
-          <w:szCs w:val="24"/>
-          <w:u w:val="single"/>
-        </w:rPr>
-        <w:lastRenderedPageBreak/>
-        <w:t>Bimodal Traffic Paper results</w:t>
-      </w:r>
-      <w:r>
-        <w:rPr>
-          <w:b/>
-          <w:bCs/>
-          <w:sz w:val="24"/>
-          <w:szCs w:val="24"/>
-          <w:u w:val="single"/>
-        </w:rPr>
-        <w:t>:</w:t>
-      </w:r>
-      <w:r>
-        <w:rPr>
-          <w:b/>
-          <w:bCs/>
-          <w:sz w:val="24"/>
-          <w:szCs w:val="24"/>
-          <w:u w:val="single"/>
-        </w:rPr>
-        <w:br/>
-      </w:r>
-      <w:r>
-        <w:rPr>
-          <w:noProof/>
-        </w:rPr>
-        <w:drawing>
-          <wp:inline distT="0" distB="0" distL="0" distR="0" wp14:anchorId="4EBA3D78" wp14:editId="36A3724E">
-            <wp:extent cx="3346667" cy="3440374"/>
-            <wp:effectExtent l="0" t="0" r="6350" b="8255"/>
-            <wp:docPr id="14" name="Picture 14"/>
-            <wp:cNvGraphicFramePr>
-              <a:graphicFrameLocks xmlns:a="http://schemas.openxmlformats.org/drawingml/2006/main" noChangeAspect="1"/>
-            </wp:cNvGraphicFramePr>
-            <a:graphic xmlns:a="http://schemas.openxmlformats.org/drawingml/2006/main">
-              <a:graphicData uri="http://schemas.openxmlformats.org/drawingml/2006/picture">
-                <pic:pic xmlns:pic="http://schemas.openxmlformats.org/drawingml/2006/picture">
-                  <pic:nvPicPr>
-                    <pic:cNvPr id="14" name="Picture 14"/>
-                    <pic:cNvPicPr/>
-                  </pic:nvPicPr>
-                  <pic:blipFill>
-                    <a:blip r:embed="rId71">
-                      <a:extLst>
-                        <a:ext uri="{28A0092B-C50C-407E-A947-70E740481C1C}">
-                          <a14:useLocalDpi xmlns:a14="http://schemas.microsoft.com/office/drawing/2010/main" val="0"/>
-                        </a:ext>
-                      </a:extLst>
-                    </a:blip>
-                    <a:stretch>
-                      <a:fillRect/>
-                    </a:stretch>
-                  </pic:blipFill>
-                  <pic:spPr>
-                    <a:xfrm>
-                      <a:off x="0" y="0"/>
-                      <a:ext cx="3346667" cy="3440374"/>
-                    </a:xfrm>
-                    <a:prstGeom prst="rect">
-                      <a:avLst/>
-                    </a:prstGeom>
-                  </pic:spPr>
-                </pic:pic>
-              </a:graphicData>
-            </a:graphic>
-          </wp:inline>
-        </w:drawing>
-      </w:r>
-    </w:p>
-    <w:p>
-      <w:pPr>
-        <w:rPr>
-          <w:b/>
-          <w:bCs/>
-          <w:sz w:val="24"/>
-          <w:szCs w:val="24"/>
-          <w:u w:val="single"/>
-        </w:rPr>
-      </w:pPr>
-      <w:r>
-        <w:rPr>
-          <w:b/>
-          <w:bCs/>
-          <w:sz w:val="24"/>
-          <w:szCs w:val="24"/>
-          <w:u w:val="single"/>
-        </w:rPr>
-        <w:br w:type="page"/>
-      </w:r>
-    </w:p>
-    <w:p>
-      <w:pPr>
-        <w:rPr>
-          <w:b/>
-          <w:bCs/>
-          <w:sz w:val="24"/>
-          <w:szCs w:val="24"/>
-          <w:u w:val="single"/>
-        </w:rPr>
-      </w:pPr>
-      <w:r>
-        <w:rPr>
-          <w:b/>
-          <w:bCs/>
-          <w:sz w:val="24"/>
-          <w:szCs w:val="24"/>
-          <w:u w:val="single"/>
-        </w:rPr>
-        <w:lastRenderedPageBreak/>
-        <w:t>Bimodal Traffic</w:t>
-      </w:r>
-      <w:r>
-        <w:rPr>
-          <w:b/>
-          <w:bCs/>
-          <w:sz w:val="24"/>
-          <w:szCs w:val="24"/>
-          <w:u w:val="single"/>
-        </w:rPr>
-        <w:t xml:space="preserve"> with 350 different TMs</w:t>
-      </w:r>
-      <w:r>
-        <w:rPr>
-          <w:b/>
-          <w:bCs/>
-          <w:sz w:val="24"/>
-          <w:szCs w:val="24"/>
-          <w:u w:val="single"/>
-        </w:rPr>
-        <w:t>:</w:t>
-      </w:r>
-      <w:r>
-        <w:rPr>
-          <w:b/>
-          <w:bCs/>
-          <w:sz w:val="24"/>
-          <w:szCs w:val="24"/>
-          <w:u w:val="single"/>
-        </w:rPr>
-        <w:br/>
-      </w:r>
-      <w:r>
-        <w:rPr>
-          <w:noProof/>
-        </w:rPr>
-        <w:drawing>
-          <wp:inline distT="0" distB="0" distL="0" distR="0" wp14:anchorId="2E3B5AA0" wp14:editId="0801CCE7">
-            <wp:extent cx="5003720" cy="3960000"/>
-            <wp:effectExtent l="0" t="0" r="6985" b="2540"/>
-            <wp:docPr id="10" name="Picture 10"/>
-            <wp:cNvGraphicFramePr>
-              <a:graphicFrameLocks xmlns:a="http://schemas.openxmlformats.org/drawingml/2006/main" noChangeAspect="1"/>
-            </wp:cNvGraphicFramePr>
-            <a:graphic xmlns:a="http://schemas.openxmlformats.org/drawingml/2006/main">
-              <a:graphicData uri="http://schemas.openxmlformats.org/drawingml/2006/picture">
-                <pic:pic xmlns:pic="http://schemas.openxmlformats.org/drawingml/2006/picture">
-                  <pic:nvPicPr>
-                    <pic:cNvPr id="10" name="Picture 10"/>
-                    <pic:cNvPicPr/>
-                  </pic:nvPicPr>
-                  <pic:blipFill>
-                    <a:blip r:embed="rId72">
-                      <a:extLst>
-                        <a:ext uri="{28A0092B-C50C-407E-A947-70E740481C1C}">
-                          <a14:useLocalDpi xmlns:a14="http://schemas.microsoft.com/office/drawing/2010/main" val="0"/>
-                        </a:ext>
-                      </a:extLst>
-                    </a:blip>
-                    <a:stretch>
-                      <a:fillRect/>
-                    </a:stretch>
-                  </pic:blipFill>
-                  <pic:spPr>
-                    <a:xfrm>
-                      <a:off x="0" y="0"/>
-                      <a:ext cx="5003720" cy="3960000"/>
-                    </a:xfrm>
-                    <a:prstGeom prst="rect">
-                      <a:avLst/>
-                    </a:prstGeom>
-                  </pic:spPr>
-                </pic:pic>
-              </a:graphicData>
-            </a:graphic>
-          </wp:inline>
-        </w:drawing>
-      </w:r>
-    </w:p>
-    <w:p>
-      <w:r>
-        <w:rPr>
-          <w:noProof/>
-        </w:rPr>
-        <w:drawing>
-          <wp:inline distT="0" distB="0" distL="0" distR="0" wp14:anchorId="1CCEC440" wp14:editId="04D25179">
-            <wp:extent cx="4752000" cy="3960000"/>
-            <wp:effectExtent l="0" t="0" r="0" b="2540"/>
-            <wp:docPr id="11" name="Picture 11"/>
-            <wp:cNvGraphicFramePr>
-              <a:graphicFrameLocks xmlns:a="http://schemas.openxmlformats.org/drawingml/2006/main" noChangeAspect="1"/>
-            </wp:cNvGraphicFramePr>
-            <a:graphic xmlns:a="http://schemas.openxmlformats.org/drawingml/2006/main">
-              <a:graphicData uri="http://schemas.openxmlformats.org/drawingml/2006/picture">
-                <pic:pic xmlns:pic="http://schemas.openxmlformats.org/drawingml/2006/picture">
-                  <pic:nvPicPr>
-                    <pic:cNvPr id="11" name="Picture 11"/>
-                    <pic:cNvPicPr/>
-                  </pic:nvPicPr>
-                  <pic:blipFill>
-                    <a:blip r:embed="rId73">
-                      <a:extLst>
-                        <a:ext uri="{28A0092B-C50C-407E-A947-70E740481C1C}">
-                          <a14:useLocalDpi xmlns:a14="http://schemas.microsoft.com/office/drawing/2010/main" val="0"/>
-                        </a:ext>
-                      </a:extLst>
-                    </a:blip>
-                    <a:stretch>
-                      <a:fillRect/>
-                    </a:stretch>
-                  </pic:blipFill>
-                  <pic:spPr>
-                    <a:xfrm>
-                      <a:off x="0" y="0"/>
-                      <a:ext cx="4752000" cy="3960000"/>
-                    </a:xfrm>
-                    <a:prstGeom prst="rect">
-                      <a:avLst/>
-                    </a:prstGeom>
-                  </pic:spPr>
-                </pic:pic>
-              </a:graphicData>
-            </a:graphic>
-          </wp:inline>
-        </w:drawing>
-      </w:r>
-    </w:p>
-    <w:p>
-      <w:pPr>
-        <w:rPr>
-          <w:b/>
-          <w:bCs/>
-          <w:sz w:val="24"/>
-          <w:szCs w:val="24"/>
-          <w:u w:val="single"/>
-        </w:rPr>
-      </w:pPr>
-      <w:r>
-        <w:rPr>
-          <w:b/>
-          <w:bCs/>
-          <w:sz w:val="24"/>
-          <w:szCs w:val="24"/>
-          <w:u w:val="single"/>
-        </w:rPr>
-        <w:br w:type="page"/>
-      </w:r>
-    </w:p>
-    <w:p>
-      <w:r>
-        <w:rPr>
-          <w:b/>
-          <w:bCs/>
-          <w:sz w:val="24"/>
-          <w:szCs w:val="24"/>
-          <w:u w:val="single"/>
-        </w:rPr>
-        <w:lastRenderedPageBreak/>
         <w:t>Bimodal Traffic with 10,500 different TMs</w:t>
       </w:r>
       <w:r>
@@ -6090,7 +6013,7 @@
                     <pic:cNvPicPr/>
                   </pic:nvPicPr>
                   <pic:blipFill>
-                    <a:blip r:embed="rId74">
+                    <a:blip r:embed="rId72">
                       <a:extLst>
                         <a:ext uri="{28A0092B-C50C-407E-A947-70E740481C1C}">
                           <a14:useLocalDpi xmlns:a14="http://schemas.microsoft.com/office/drawing/2010/main" val="0"/>
@@ -6146,7 +6069,7 @@
                     <pic:cNvPicPr/>
                   </pic:nvPicPr>
                   <pic:blipFill>
-                    <a:blip r:embed="rId75">
+                    <a:blip r:embed="rId73">
                       <a:extLst>
                         <a:ext uri="{28A0092B-C50C-407E-A947-70E740481C1C}">
                           <a14:useLocalDpi xmlns:a14="http://schemas.microsoft.com/office/drawing/2010/main" val="0"/>
@@ -6180,12 +6103,12 @@
       <w:pPr>
         <w:pStyle w:val="Heading1"/>
       </w:pPr>
-      <w:bookmarkStart w:id="20" w:name="_Toc49770046"/>
+      <w:bookmarkStart w:id="14" w:name="_Toc49770046"/>
       <w:r>
         <w:lastRenderedPageBreak/>
         <w:t>References</w:t>
       </w:r>
-      <w:bookmarkEnd w:id="20"/>
+      <w:bookmarkEnd w:id="14"/>
     </w:p>
     <w:p>
       <w:pPr>
@@ -6204,7 +6127,39 @@
           <w:sz w:val="24"/>
           <w:szCs w:val="24"/>
         </w:rPr>
-        <w:t>Valadarsky, A., Schapira, M., Shahaf, D., &amp; Tamar, A. (2017, November). Learning to route. In Proceedings of the 16th ACM workshop on hot topics in networks (pp. 185-191).</w:t>
+        <w:t xml:space="preserve">Valadarsky, A., </w:t>
+      </w:r>
+      <w:proofErr w:type="spellStart"/>
+      <w:r>
+        <w:rPr>
+          <w:sz w:val="24"/>
+          <w:szCs w:val="24"/>
+        </w:rPr>
+        <w:t>Schapira</w:t>
+      </w:r>
+      <w:proofErr w:type="spellEnd"/>
+      <w:r>
+        <w:rPr>
+          <w:sz w:val="24"/>
+          <w:szCs w:val="24"/>
+        </w:rPr>
+        <w:t xml:space="preserve">, M., </w:t>
+      </w:r>
+      <w:proofErr w:type="spellStart"/>
+      <w:r>
+        <w:rPr>
+          <w:sz w:val="24"/>
+          <w:szCs w:val="24"/>
+        </w:rPr>
+        <w:t>Shahaf</w:t>
+      </w:r>
+      <w:proofErr w:type="spellEnd"/>
+      <w:r>
+        <w:rPr>
+          <w:sz w:val="24"/>
+          <w:szCs w:val="24"/>
+        </w:rPr>
+        <w:t>, D., &amp; Tamar, A. (2017, November). Learning to route. In Proceedings of the 16th ACM workshop on hot topics in networks (pp. 185-191).</w:t>
       </w:r>
     </w:p>
     <w:p>
@@ -6253,7 +6208,23 @@
           <w:sz w:val="24"/>
           <w:szCs w:val="24"/>
         </w:rPr>
-        <w:t>Azar, Y., Cohen, E., Fiat, A., Kaplan, H., &amp; Räcke, H. (2004). Optimal oblivious routing in polynomial time. Journal of Computer and System Sciences, 69(3), 383-394.</w:t>
+        <w:t xml:space="preserve">Azar, Y., Cohen, E., Fiat, A., Kaplan, H., &amp; </w:t>
+      </w:r>
+      <w:proofErr w:type="spellStart"/>
+      <w:r>
+        <w:rPr>
+          <w:sz w:val="24"/>
+          <w:szCs w:val="24"/>
+        </w:rPr>
+        <w:t>Räcke</w:t>
+      </w:r>
+      <w:proofErr w:type="spellEnd"/>
+      <w:r>
+        <w:rPr>
+          <w:sz w:val="24"/>
+          <w:szCs w:val="24"/>
+        </w:rPr>
+        <w:t>, H. (2004). Optimal oblivious routing in polynomial time. Journal of Computer and System Sciences, 69(3), 383-394.</w:t>
       </w:r>
       <w:r>
         <w:rPr>
@@ -6274,7 +6245,7 @@
       </w:pPr>
     </w:p>
     <w:sectPr>
-      <w:footerReference w:type="default" r:id="rId76"/>
+      <w:footerReference w:type="default" r:id="rId74"/>
       <w:pgSz w:w="11906" w:h="16838"/>
       <w:pgMar w:top="1440" w:right="1800" w:bottom="1440" w:left="1800" w:header="708" w:footer="708" w:gutter="0"/>
       <w:cols w:space="708"/>

</xml_diff>

<commit_message>
update report + adding graphs RL gravity 0.3 10500 and bimodal 350
</commit_message>
<xml_diff>
--- a/Learning_to_Route/report/Report.docx
+++ b/Learning_to_Route/report/Report.docx
@@ -2214,7 +2214,7 @@
           <v:shape id="_x0000_i1025" type="#_x0000_t75" style="width:18pt;height:15pt" o:ole="">
             <v:imagedata r:id="rId8" o:title=""/>
           </v:shape>
-          <o:OLEObject Type="Embed" ProgID="Equation.DSMT4" ShapeID="_x0000_i1025" DrawAspect="Content" ObjectID="_1660476432" r:id="rId9"/>
+          <o:OLEObject Type="Embed" ProgID="Equation.DSMT4" ShapeID="_x0000_i1025" DrawAspect="Content" ObjectID="_1660550804" r:id="rId9"/>
         </w:object>
       </w:r>
       <w:r>
@@ -2275,7 +2275,7 @@
           <v:shape id="_x0000_i1026" type="#_x0000_t75" style="width:6.95pt;height:13pt" o:ole="">
             <v:imagedata r:id="rId10" o:title=""/>
           </v:shape>
-          <o:OLEObject Type="Embed" ProgID="Equation.DSMT4" ShapeID="_x0000_i1026" DrawAspect="Content" ObjectID="_1660476433" r:id="rId11"/>
+          <o:OLEObject Type="Embed" ProgID="Equation.DSMT4" ShapeID="_x0000_i1026" DrawAspect="Content" ObjectID="_1660550805" r:id="rId11"/>
         </w:object>
       </w:r>
       <w:r>
@@ -2296,7 +2296,7 @@
           <v:shape id="_x0000_i1027" type="#_x0000_t75" style="width:10pt;height:15pt" o:ole="">
             <v:imagedata r:id="rId12" o:title=""/>
           </v:shape>
-          <o:OLEObject Type="Embed" ProgID="Equation.DSMT4" ShapeID="_x0000_i1027" DrawAspect="Content" ObjectID="_1660476434" r:id="rId13"/>
+          <o:OLEObject Type="Embed" ProgID="Equation.DSMT4" ShapeID="_x0000_i1027" DrawAspect="Content" ObjectID="_1660550806" r:id="rId13"/>
         </w:object>
       </w:r>
       <w:r>
@@ -2649,7 +2649,7 @@
           <v:shape id="_x0000_i1028" type="#_x0000_t75" style="width:292pt;height:34.95pt" o:ole="">
             <v:imagedata r:id="rId14" o:title=""/>
           </v:shape>
-          <o:OLEObject Type="Embed" ProgID="Equation.DSMT4" ShapeID="_x0000_i1028" DrawAspect="Content" ObjectID="_1660476435" r:id="rId15"/>
+          <o:OLEObject Type="Embed" ProgID="Equation.DSMT4" ShapeID="_x0000_i1028" DrawAspect="Content" ObjectID="_1660550807" r:id="rId15"/>
         </w:object>
       </w:r>
     </w:p>
@@ -2800,7 +2800,7 @@
           <v:shape id="_x0000_i1029" type="#_x0000_t75" style="width:59pt;height:20pt" o:ole="">
             <v:imagedata r:id="rId16" o:title=""/>
           </v:shape>
-          <o:OLEObject Type="Embed" ProgID="Equation.DSMT4" ShapeID="_x0000_i1029" DrawAspect="Content" ObjectID="_1660476436" r:id="rId17"/>
+          <o:OLEObject Type="Embed" ProgID="Equation.DSMT4" ShapeID="_x0000_i1029" DrawAspect="Content" ObjectID="_1660550808" r:id="rId17"/>
         </w:object>
       </w:r>
       <w:r>
@@ -2822,7 +2822,7 @@
           <v:shape id="_x0000_i1030" type="#_x0000_t75" style="width:57pt;height:20pt" o:ole="">
             <v:imagedata r:id="rId18" o:title=""/>
           </v:shape>
-          <o:OLEObject Type="Embed" ProgID="Equation.DSMT4" ShapeID="_x0000_i1030" DrawAspect="Content" ObjectID="_1660476437" r:id="rId19"/>
+          <o:OLEObject Type="Embed" ProgID="Equation.DSMT4" ShapeID="_x0000_i1030" DrawAspect="Content" ObjectID="_1660550809" r:id="rId19"/>
         </w:object>
       </w:r>
       <w:r>
@@ -3035,7 +3035,7 @@
           <v:shape id="_x0000_i1031" type="#_x0000_t75" style="width:113pt;height:74.85pt" o:ole="">
             <v:imagedata r:id="rId20" o:title=""/>
           </v:shape>
-          <o:OLEObject Type="Embed" ProgID="Equation.DSMT4" ShapeID="_x0000_i1031" DrawAspect="Content" ObjectID="_1660476438" r:id="rId21"/>
+          <o:OLEObject Type="Embed" ProgID="Equation.DSMT4" ShapeID="_x0000_i1031" DrawAspect="Content" ObjectID="_1660550810" r:id="rId21"/>
         </w:object>
       </w:r>
     </w:p>
@@ -3078,7 +3078,7 @@
           <v:shape id="_x0000_i1032" type="#_x0000_t75" style="width:351pt;height:256pt" o:ole="">
             <v:imagedata r:id="rId22" o:title=""/>
           </v:shape>
-          <o:OLEObject Type="Embed" ProgID="Equation.DSMT4" ShapeID="_x0000_i1032" DrawAspect="Content" ObjectID="_1660476439" r:id="rId23"/>
+          <o:OLEObject Type="Embed" ProgID="Equation.DSMT4" ShapeID="_x0000_i1032" DrawAspect="Content" ObjectID="_1660550811" r:id="rId23"/>
         </w:object>
       </w:r>
     </w:p>
@@ -3261,7 +3261,7 @@
           <v:shape id="_x0000_i1033" type="#_x0000_t75" style="width:100.9pt;height:26pt" o:ole="">
             <v:imagedata r:id="rId24" o:title=""/>
           </v:shape>
-          <o:OLEObject Type="Embed" ProgID="Equation.DSMT4" ShapeID="_x0000_i1033" DrawAspect="Content" ObjectID="_1660476440" r:id="rId25"/>
+          <o:OLEObject Type="Embed" ProgID="Equation.DSMT4" ShapeID="_x0000_i1033" DrawAspect="Content" ObjectID="_1660550812" r:id="rId25"/>
         </w:object>
       </w:r>
       <w:r>
@@ -3282,7 +3282,7 @@
           <v:shape id="_x0000_i1034" type="#_x0000_t75" style="width:102pt;height:26pt" o:ole="">
             <v:imagedata r:id="rId26" o:title=""/>
           </v:shape>
-          <o:OLEObject Type="Embed" ProgID="Equation.DSMT4" ShapeID="_x0000_i1034" DrawAspect="Content" ObjectID="_1660476441" r:id="rId27"/>
+          <o:OLEObject Type="Embed" ProgID="Equation.DSMT4" ShapeID="_x0000_i1034" DrawAspect="Content" ObjectID="_1660550813" r:id="rId27"/>
         </w:object>
       </w:r>
       <w:r>
@@ -3555,7 +3555,7 @@
           <v:shape id="_x0000_i1035" type="#_x0000_t75" style="width:12.1pt;height:16.05pt" o:ole="">
             <v:imagedata r:id="rId28" o:title=""/>
           </v:shape>
-          <o:OLEObject Type="Embed" ProgID="Equation.DSMT4" ShapeID="_x0000_i1035" DrawAspect="Content" ObjectID="_1660476442" r:id="rId29"/>
+          <o:OLEObject Type="Embed" ProgID="Equation.DSMT4" ShapeID="_x0000_i1035" DrawAspect="Content" ObjectID="_1660550814" r:id="rId29"/>
         </w:object>
       </w:r>
       <w:r>
@@ -3587,7 +3587,7 @@
           <v:shape id="_x0000_i1036" type="#_x0000_t75" style="width:383.65pt;height:61.3pt" o:ole="">
             <v:imagedata r:id="rId30" o:title=""/>
           </v:shape>
-          <o:OLEObject Type="Embed" ProgID="Equation.DSMT4" ShapeID="_x0000_i1036" DrawAspect="Content" ObjectID="_1660476443" r:id="rId31"/>
+          <o:OLEObject Type="Embed" ProgID="Equation.DSMT4" ShapeID="_x0000_i1036" DrawAspect="Content" ObjectID="_1660550815" r:id="rId31"/>
         </w:object>
       </w:r>
     </w:p>
@@ -3609,7 +3609,7 @@
           <v:shape id="_x0000_i1037" type="#_x0000_t75" style="width:488.35pt;height:98.4pt" o:ole="">
             <v:imagedata r:id="rId32" o:title=""/>
           </v:shape>
-          <o:OLEObject Type="Embed" ProgID="Equation.DSMT4" ShapeID="_x0000_i1037" DrawAspect="Content" ObjectID="_1660476444" r:id="rId33"/>
+          <o:OLEObject Type="Embed" ProgID="Equation.DSMT4" ShapeID="_x0000_i1037" DrawAspect="Content" ObjectID="_1660550816" r:id="rId33"/>
         </w:object>
       </w:r>
     </w:p>
@@ -3725,7 +3725,7 @@
           <v:shape id="_x0000_i1038" type="#_x0000_t75" style="width:126.85pt;height:52.05pt" o:ole="">
             <v:imagedata r:id="rId34" o:title=""/>
           </v:shape>
-          <o:OLEObject Type="Embed" ProgID="Equation.DSMT4" ShapeID="_x0000_i1038" DrawAspect="Content" ObjectID="_1660476445" r:id="rId35"/>
+          <o:OLEObject Type="Embed" ProgID="Equation.DSMT4" ShapeID="_x0000_i1038" DrawAspect="Content" ObjectID="_1660550817" r:id="rId35"/>
         </w:object>
       </w:r>
     </w:p>
@@ -3748,7 +3748,7 @@
           <v:shape id="_x0000_i1039" type="#_x0000_t75" style="width:168.95pt;height:82pt" o:ole="">
             <v:imagedata r:id="rId36" o:title=""/>
           </v:shape>
-          <o:OLEObject Type="Embed" ProgID="Equation.DSMT4" ShapeID="_x0000_i1039" DrawAspect="Content" ObjectID="_1660476446" r:id="rId37"/>
+          <o:OLEObject Type="Embed" ProgID="Equation.DSMT4" ShapeID="_x0000_i1039" DrawAspect="Content" ObjectID="_1660550818" r:id="rId37"/>
         </w:object>
       </w:r>
     </w:p>
@@ -3781,7 +3781,7 @@
           <v:shape id="_x0000_i1040" type="#_x0000_t75" style="width:141.85pt;height:19.95pt" o:ole="">
             <v:imagedata r:id="rId38" o:title=""/>
           </v:shape>
-          <o:OLEObject Type="Embed" ProgID="Equation.DSMT4" ShapeID="_x0000_i1040" DrawAspect="Content" ObjectID="_1660476447" r:id="rId39"/>
+          <o:OLEObject Type="Embed" ProgID="Equation.DSMT4" ShapeID="_x0000_i1040" DrawAspect="Content" ObjectID="_1660550819" r:id="rId39"/>
         </w:object>
       </w:r>
     </w:p>
@@ -3804,7 +3804,7 @@
           <v:shape id="_x0000_i1041" type="#_x0000_t75" style="width:118pt;height:58.1pt" o:ole="">
             <v:imagedata r:id="rId40" o:title=""/>
           </v:shape>
-          <o:OLEObject Type="Embed" ProgID="Equation.DSMT4" ShapeID="_x0000_i1041" DrawAspect="Content" ObjectID="_1660476448" r:id="rId41"/>
+          <o:OLEObject Type="Embed" ProgID="Equation.DSMT4" ShapeID="_x0000_i1041" DrawAspect="Content" ObjectID="_1660550820" r:id="rId41"/>
         </w:object>
       </w:r>
     </w:p>
@@ -3847,7 +3847,7 @@
           <v:shape id="_x0000_i1042" type="#_x0000_t75" style="width:100.9pt;height:26pt" o:ole="">
             <v:imagedata r:id="rId24" o:title=""/>
           </v:shape>
-          <o:OLEObject Type="Embed" ProgID="Equation.DSMT4" ShapeID="_x0000_i1042" DrawAspect="Content" ObjectID="_1660476449" r:id="rId42"/>
+          <o:OLEObject Type="Embed" ProgID="Equation.DSMT4" ShapeID="_x0000_i1042" DrawAspect="Content" ObjectID="_1660550821" r:id="rId42"/>
         </w:object>
       </w:r>
       <w:r>
@@ -3871,7 +3871,7 @@
           <v:shape id="_x0000_i1043" type="#_x0000_t75" style="width:100.9pt;height:26pt" o:ole="">
             <v:imagedata r:id="rId43" o:title=""/>
           </v:shape>
-          <o:OLEObject Type="Embed" ProgID="Equation.DSMT4" ShapeID="_x0000_i1043" DrawAspect="Content" ObjectID="_1660476450" r:id="rId44"/>
+          <o:OLEObject Type="Embed" ProgID="Equation.DSMT4" ShapeID="_x0000_i1043" DrawAspect="Content" ObjectID="_1660550822" r:id="rId44"/>
         </w:object>
       </w:r>
       <w:r>
@@ -3905,7 +3905,7 @@
           <v:shape id="_x0000_i1044" type="#_x0000_t75" style="width:29.95pt;height:18.2pt" o:ole="">
             <v:imagedata r:id="rId45" o:title=""/>
           </v:shape>
-          <o:OLEObject Type="Embed" ProgID="Equation.DSMT4" ShapeID="_x0000_i1044" DrawAspect="Content" ObjectID="_1660476451" r:id="rId46"/>
+          <o:OLEObject Type="Embed" ProgID="Equation.DSMT4" ShapeID="_x0000_i1044" DrawAspect="Content" ObjectID="_1660550823" r:id="rId46"/>
         </w:object>
       </w:r>
       <w:r>
@@ -3937,7 +3937,7 @@
           <v:shape id="_x0000_i1045" type="#_x0000_t75" style="width:18.9pt;height:16.05pt" o:ole="">
             <v:imagedata r:id="rId47" o:title=""/>
           </v:shape>
-          <o:OLEObject Type="Embed" ProgID="Equation.DSMT4" ShapeID="_x0000_i1045" DrawAspect="Content" ObjectID="_1660476452" r:id="rId48"/>
+          <o:OLEObject Type="Embed" ProgID="Equation.DSMT4" ShapeID="_x0000_i1045" DrawAspect="Content" ObjectID="_1660550824" r:id="rId48"/>
         </w:object>
       </w:r>
       <w:r>
@@ -3959,7 +3959,7 @@
           <v:shape id="_x0000_i1046" type="#_x0000_t75" style="width:82pt;height:27.1pt" o:ole="">
             <v:imagedata r:id="rId49" o:title=""/>
           </v:shape>
-          <o:OLEObject Type="Embed" ProgID="Equation.DSMT4" ShapeID="_x0000_i1046" DrawAspect="Content" ObjectID="_1660476453" r:id="rId50"/>
+          <o:OLEObject Type="Embed" ProgID="Equation.DSMT4" ShapeID="_x0000_i1046" DrawAspect="Content" ObjectID="_1660550825" r:id="rId50"/>
         </w:object>
       </w:r>
       <w:r>
@@ -3981,7 +3981,7 @@
           <v:shape id="_x0000_i1047" type="#_x0000_t75" style="width:39.9pt;height:19.95pt" o:ole="">
             <v:imagedata r:id="rId51" o:title=""/>
           </v:shape>
-          <o:OLEObject Type="Embed" ProgID="Equation.DSMT4" ShapeID="_x0000_i1047" DrawAspect="Content" ObjectID="_1660476454" r:id="rId52"/>
+          <o:OLEObject Type="Embed" ProgID="Equation.DSMT4" ShapeID="_x0000_i1047" DrawAspect="Content" ObjectID="_1660550826" r:id="rId52"/>
         </w:object>
       </w:r>
       <w:r>
@@ -4003,7 +4003,7 @@
           <v:shape id="_x0000_i1048" type="#_x0000_t75" style="width:6.75pt;height:12.85pt" o:ole="">
             <v:imagedata r:id="rId53" o:title=""/>
           </v:shape>
-          <o:OLEObject Type="Embed" ProgID="Equation.DSMT4" ShapeID="_x0000_i1048" DrawAspect="Content" ObjectID="_1660476455" r:id="rId54"/>
+          <o:OLEObject Type="Embed" ProgID="Equation.DSMT4" ShapeID="_x0000_i1048" DrawAspect="Content" ObjectID="_1660550827" r:id="rId54"/>
         </w:object>
       </w:r>
       <w:r>
@@ -4025,7 +4025,7 @@
           <v:shape id="_x0000_i1049" type="#_x0000_t75" style="width:10pt;height:14.95pt" o:ole="">
             <v:imagedata r:id="rId55" o:title=""/>
           </v:shape>
-          <o:OLEObject Type="Embed" ProgID="Equation.DSMT4" ShapeID="_x0000_i1049" DrawAspect="Content" ObjectID="_1660476456" r:id="rId56"/>
+          <o:OLEObject Type="Embed" ProgID="Equation.DSMT4" ShapeID="_x0000_i1049" DrawAspect="Content" ObjectID="_1660550828" r:id="rId56"/>
         </w:object>
       </w:r>
       <w:r>
@@ -4047,7 +4047,7 @@
           <v:shape id="_x0000_i1050" type="#_x0000_t75" style="width:29.95pt;height:18.2pt" o:ole="">
             <v:imagedata r:id="rId45" o:title=""/>
           </v:shape>
-          <o:OLEObject Type="Embed" ProgID="Equation.DSMT4" ShapeID="_x0000_i1050" DrawAspect="Content" ObjectID="_1660476457" r:id="rId57"/>
+          <o:OLEObject Type="Embed" ProgID="Equation.DSMT4" ShapeID="_x0000_i1050" DrawAspect="Content" ObjectID="_1660550829" r:id="rId57"/>
         </w:object>
       </w:r>
       <w:r>
@@ -4120,7 +4120,7 @@
           <v:shape id="_x0000_i1051" type="#_x0000_t75" style="width:12.85pt;height:12.85pt" o:ole="">
             <v:imagedata r:id="rId58" o:title=""/>
           </v:shape>
-          <o:OLEObject Type="Embed" ProgID="Equation.DSMT4" ShapeID="_x0000_i1051" DrawAspect="Content" ObjectID="_1660476458" r:id="rId59"/>
+          <o:OLEObject Type="Embed" ProgID="Equation.DSMT4" ShapeID="_x0000_i1051" DrawAspect="Content" ObjectID="_1660550830" r:id="rId59"/>
         </w:object>
       </w:r>
       <w:r>
@@ -5535,9 +5535,9 @@
           <w:noProof/>
         </w:rPr>
         <w:drawing>
-          <wp:inline distT="0" distB="0" distL="0" distR="0" wp14:anchorId="1FBAA090" wp14:editId="6AD76003">
-            <wp:extent cx="4752000" cy="3960000"/>
-            <wp:effectExtent l="0" t="0" r="0" b="2540"/>
+          <wp:inline distT="0" distB="0" distL="0" distR="0" wp14:anchorId="1FBAA090" wp14:editId="5F2D4747">
+            <wp:extent cx="5140800" cy="4284000"/>
+            <wp:effectExtent l="0" t="0" r="3175" b="2540"/>
             <wp:docPr id="17" name="Picture 17"/>
             <wp:cNvGraphicFramePr>
               <a:graphicFrameLocks xmlns:a="http://schemas.openxmlformats.org/drawingml/2006/main" noChangeAspect="1"/>
@@ -5564,7 +5564,7 @@
                   <pic:spPr>
                     <a:xfrm>
                       <a:off x="0" y="0"/>
-                      <a:ext cx="4752000" cy="3960000"/>
+                      <a:ext cx="5140800" cy="4284000"/>
                     </a:xfrm>
                     <a:prstGeom prst="rect">
                       <a:avLst/>
@@ -5591,14 +5591,15 @@
         <w:rPr>
           <w:i/>
           <w:iCs/>
+          <w:noProof/>
           <w:sz w:val="24"/>
           <w:szCs w:val="24"/>
         </w:rPr>
         <w:lastRenderedPageBreak/>
         <w:drawing>
-          <wp:inline distT="0" distB="0" distL="0" distR="0" wp14:anchorId="3437148E" wp14:editId="266861DB">
-            <wp:extent cx="5274310" cy="4395258"/>
-            <wp:effectExtent l="0" t="0" r="2540" b="5715"/>
+          <wp:inline distT="0" distB="0" distL="0" distR="0" wp14:anchorId="3437148E" wp14:editId="505EB58F">
+            <wp:extent cx="5140800" cy="4284000"/>
+            <wp:effectExtent l="0" t="0" r="3175" b="2540"/>
             <wp:docPr id="3" name="Picture 3"/>
             <wp:cNvGraphicFramePr>
               <a:graphicFrameLocks xmlns:a="http://schemas.openxmlformats.org/drawingml/2006/main" noChangeAspect="1"/>
@@ -5625,7 +5626,7 @@
                   <pic:spPr>
                     <a:xfrm>
                       <a:off x="0" y="0"/>
-                      <a:ext cx="5274310" cy="4395258"/>
+                      <a:ext cx="5140800" cy="4284000"/>
                     </a:xfrm>
                     <a:prstGeom prst="rect">
                       <a:avLst/>
@@ -5661,7 +5662,7 @@
       </w:r>
     </w:p>
     <w:p>
-      <w:r>
+      <w:pPr>
         <w:rPr>
           <w:b/>
           <w:bCs/>
@@ -5669,6 +5670,15 @@
           <w:szCs w:val="24"/>
           <w:u w:val="single"/>
         </w:rPr>
+      </w:pPr>
+      <w:r>
+        <w:rPr>
+          <w:b/>
+          <w:bCs/>
+          <w:sz w:val="24"/>
+          <w:szCs w:val="24"/>
+          <w:u w:val="single"/>
+        </w:rPr>
         <w:lastRenderedPageBreak/>
         <w:t xml:space="preserve">Gravity </w:t>
       </w:r>
@@ -5692,9 +5702,54 @@
         </w:rPr>
         <w:t>:</w:t>
       </w:r>
-    </w:p>
-    <w:p>
-      <w:pPr>
+      <w:r>
+        <w:rPr>
+          <w:sz w:val="24"/>
+          <w:szCs w:val="24"/>
+        </w:rPr>
+        <w:drawing>
+          <wp:inline distT="0" distB="0" distL="0" distR="0" wp14:anchorId="07F27C8A" wp14:editId="1C8251F0">
+            <wp:extent cx="5140550" cy="4283791"/>
+            <wp:effectExtent l="0" t="0" r="3175" b="2540"/>
+            <wp:docPr id="2" name="Picture 2"/>
+            <wp:cNvGraphicFramePr>
+              <a:graphicFrameLocks xmlns:a="http://schemas.openxmlformats.org/drawingml/2006/main" noChangeAspect="1"/>
+            </wp:cNvGraphicFramePr>
+            <a:graphic xmlns:a="http://schemas.openxmlformats.org/drawingml/2006/main">
+              <a:graphicData uri="http://schemas.openxmlformats.org/drawingml/2006/picture">
+                <pic:pic xmlns:pic="http://schemas.openxmlformats.org/drawingml/2006/picture">
+                  <pic:nvPicPr>
+                    <pic:cNvPr id="2" name="Picture 2"/>
+                    <pic:cNvPicPr/>
+                  </pic:nvPicPr>
+                  <pic:blipFill>
+                    <a:blip r:embed="rId69">
+                      <a:extLst>
+                        <a:ext uri="{28A0092B-C50C-407E-A947-70E740481C1C}">
+                          <a14:useLocalDpi xmlns:a14="http://schemas.microsoft.com/office/drawing/2010/main" val="0"/>
+                        </a:ext>
+                      </a:extLst>
+                    </a:blip>
+                    <a:stretch>
+                      <a:fillRect/>
+                    </a:stretch>
+                  </pic:blipFill>
+                  <pic:spPr>
+                    <a:xfrm>
+                      <a:off x="0" y="0"/>
+                      <a:ext cx="5140550" cy="4283791"/>
+                    </a:xfrm>
+                    <a:prstGeom prst="rect">
+                      <a:avLst/>
+                    </a:prstGeom>
+                  </pic:spPr>
+                </pic:pic>
+              </a:graphicData>
+            </a:graphic>
+          </wp:inline>
+        </w:drawing>
+      </w:r>
+      <w:r>
         <w:rPr>
           <w:b/>
           <w:bCs/>
@@ -5702,28 +5757,48 @@
           <w:szCs w:val="24"/>
           <w:u w:val="single"/>
         </w:rPr>
-      </w:pPr>
-      <w:r>
-        <w:rPr>
-          <w:b/>
-          <w:bCs/>
-          <w:sz w:val="24"/>
-          <w:szCs w:val="24"/>
-          <w:u w:val="single"/>
-        </w:rPr>
-        <w:br w:type="page"/>
-      </w:r>
-    </w:p>
-    <w:p>
-      <w:pPr>
-        <w:rPr>
-          <w:b/>
-          <w:bCs/>
-          <w:sz w:val="24"/>
-          <w:szCs w:val="24"/>
-          <w:u w:val="single"/>
-        </w:rPr>
-      </w:pPr>
+        <w:drawing>
+          <wp:inline distT="0" distB="0" distL="0" distR="0" wp14:anchorId="6A4F773C" wp14:editId="400B79F1">
+            <wp:extent cx="5140552" cy="4283793"/>
+            <wp:effectExtent l="0" t="0" r="3175" b="2540"/>
+            <wp:docPr id="4" name="Picture 4"/>
+            <wp:cNvGraphicFramePr>
+              <a:graphicFrameLocks xmlns:a="http://schemas.openxmlformats.org/drawingml/2006/main" noChangeAspect="1"/>
+            </wp:cNvGraphicFramePr>
+            <a:graphic xmlns:a="http://schemas.openxmlformats.org/drawingml/2006/main">
+              <a:graphicData uri="http://schemas.openxmlformats.org/drawingml/2006/picture">
+                <pic:pic xmlns:pic="http://schemas.openxmlformats.org/drawingml/2006/picture">
+                  <pic:nvPicPr>
+                    <pic:cNvPr id="4" name="Picture 4"/>
+                    <pic:cNvPicPr/>
+                  </pic:nvPicPr>
+                  <pic:blipFill>
+                    <a:blip r:embed="rId70">
+                      <a:extLst>
+                        <a:ext uri="{28A0092B-C50C-407E-A947-70E740481C1C}">
+                          <a14:useLocalDpi xmlns:a14="http://schemas.microsoft.com/office/drawing/2010/main" val="0"/>
+                        </a:ext>
+                      </a:extLst>
+                    </a:blip>
+                    <a:stretch>
+                      <a:fillRect/>
+                    </a:stretch>
+                  </pic:blipFill>
+                  <pic:spPr>
+                    <a:xfrm>
+                      <a:off x="0" y="0"/>
+                      <a:ext cx="5140552" cy="4283793"/>
+                    </a:xfrm>
+                    <a:prstGeom prst="rect">
+                      <a:avLst/>
+                    </a:prstGeom>
+                  </pic:spPr>
+                </pic:pic>
+              </a:graphicData>
+            </a:graphic>
+          </wp:inline>
+        </w:drawing>
+      </w:r>
       <w:r>
         <w:rPr>
           <w:b/>
@@ -5775,7 +5850,7 @@
                     <pic:cNvPicPr/>
                   </pic:nvPicPr>
                   <pic:blipFill>
-                    <a:blip r:embed="rId69">
+                    <a:blip r:embed="rId71">
                       <a:extLst>
                         <a:ext uri="{28A0092B-C50C-407E-A947-70E740481C1C}">
                           <a14:useLocalDpi xmlns:a14="http://schemas.microsoft.com/office/drawing/2010/main" val="0"/>
@@ -5857,9 +5932,9 @@
           <w:noProof/>
         </w:rPr>
         <w:drawing>
-          <wp:inline distT="0" distB="0" distL="0" distR="0" wp14:anchorId="2E3B5AA0" wp14:editId="0801CCE7">
-            <wp:extent cx="5003720" cy="3960000"/>
-            <wp:effectExtent l="0" t="0" r="6985" b="2540"/>
+          <wp:inline distT="0" distB="0" distL="0" distR="0" wp14:anchorId="2E3B5AA0" wp14:editId="754AC45D">
+            <wp:extent cx="5140800" cy="4284000"/>
+            <wp:effectExtent l="0" t="0" r="3175" b="2540"/>
             <wp:docPr id="10" name="Picture 10"/>
             <wp:cNvGraphicFramePr>
               <a:graphicFrameLocks xmlns:a="http://schemas.openxmlformats.org/drawingml/2006/main" noChangeAspect="1"/>
@@ -5872,7 +5947,7 @@
                     <pic:cNvPicPr/>
                   </pic:nvPicPr>
                   <pic:blipFill>
-                    <a:blip r:embed="rId70">
+                    <a:blip r:embed="rId72">
                       <a:extLst>
                         <a:ext uri="{28A0092B-C50C-407E-A947-70E740481C1C}">
                           <a14:useLocalDpi xmlns:a14="http://schemas.microsoft.com/office/drawing/2010/main" val="0"/>
@@ -5886,7 +5961,7 @@
                   <pic:spPr>
                     <a:xfrm>
                       <a:off x="0" y="0"/>
-                      <a:ext cx="5003720" cy="3960000"/>
+                      <a:ext cx="5140800" cy="4284000"/>
                     </a:xfrm>
                     <a:prstGeom prst="rect">
                       <a:avLst/>
@@ -5906,7 +5981,7 @@
         </w:rPr>
         <w:lastRenderedPageBreak/>
         <w:drawing>
-          <wp:inline distT="0" distB="0" distL="0" distR="0" wp14:anchorId="1CCEC440" wp14:editId="04D25179">
+          <wp:inline distT="0" distB="0" distL="0" distR="0" wp14:anchorId="1CCEC440" wp14:editId="76FD93C3">
             <wp:extent cx="4752000" cy="3960000"/>
             <wp:effectExtent l="0" t="0" r="0" b="2540"/>
             <wp:docPr id="11" name="Picture 11"/>
@@ -5921,7 +5996,7 @@
                     <pic:cNvPicPr/>
                   </pic:nvPicPr>
                   <pic:blipFill>
-                    <a:blip r:embed="rId71">
+                    <a:blip r:embed="rId73">
                       <a:extLst>
                         <a:ext uri="{28A0092B-C50C-407E-A947-70E740481C1C}">
                           <a14:useLocalDpi xmlns:a14="http://schemas.microsoft.com/office/drawing/2010/main" val="0"/>
@@ -6013,7 +6088,7 @@
                     <pic:cNvPicPr/>
                   </pic:nvPicPr>
                   <pic:blipFill>
-                    <a:blip r:embed="rId72">
+                    <a:blip r:embed="rId74">
                       <a:extLst>
                         <a:ext uri="{28A0092B-C50C-407E-A947-70E740481C1C}">
                           <a14:useLocalDpi xmlns:a14="http://schemas.microsoft.com/office/drawing/2010/main" val="0"/>
@@ -6069,7 +6144,7 @@
                     <pic:cNvPicPr/>
                   </pic:nvPicPr>
                   <pic:blipFill>
-                    <a:blip r:embed="rId73">
+                    <a:blip r:embed="rId75">
                       <a:extLst>
                         <a:ext uri="{28A0092B-C50C-407E-A947-70E740481C1C}">
                           <a14:useLocalDpi xmlns:a14="http://schemas.microsoft.com/office/drawing/2010/main" val="0"/>
@@ -6106,6 +6181,29 @@
       <w:bookmarkStart w:id="14" w:name="_Toc49770046"/>
       <w:r>
         <w:lastRenderedPageBreak/>
+        <w:t>Conclusions</w:t>
+      </w:r>
+    </w:p>
+    <w:p/>
+    <w:p>
+      <w:pPr>
+        <w:rPr>
+          <w:rFonts w:asciiTheme="majorHAnsi" w:eastAsiaTheme="majorEastAsia" w:hAnsiTheme="majorHAnsi" w:cstheme="majorBidi"/>
+          <w:color w:val="2F5496" w:themeColor="accent1" w:themeShade="BF"/>
+          <w:sz w:val="32"/>
+          <w:szCs w:val="32"/>
+        </w:rPr>
+      </w:pPr>
+      <w:r>
+        <w:br w:type="page"/>
+      </w:r>
+    </w:p>
+    <w:p>
+      <w:pPr>
+        <w:pStyle w:val="Heading1"/>
+      </w:pPr>
+      <w:r>
+        <w:lastRenderedPageBreak/>
         <w:t>References</w:t>
       </w:r>
       <w:bookmarkEnd w:id="14"/>
@@ -6245,7 +6343,7 @@
       </w:pPr>
     </w:p>
     <w:sectPr>
-      <w:footerReference w:type="default" r:id="rId74"/>
+      <w:footerReference w:type="default" r:id="rId76"/>
       <w:pgSz w:w="11906" w:h="16838"/>
       <w:pgMar w:top="1440" w:right="1800" w:bottom="1440" w:left="1800" w:header="708" w:footer="708" w:gutter="0"/>
       <w:cols w:space="708"/>

</xml_diff>